<commit_message>
Using Amazon command line interface
</commit_message>
<xml_diff>
--- a/Building a Cluster.docx
+++ b/Building a Cluster.docx
@@ -77,12 +77,960 @@
         </w:numPr>
       </w:pPr>
       <w:r>
-        <w:t xml:space="preserve">SSH – port </w:t>
+        <w:t>SSH – port 22 –IP anywhere – or us designated IP address depending on use</w:t>
+      </w:r>
+    </w:p>
+    <w:p>
+      <w:pPr>
+        <w:pStyle w:val="ListParagraph"/>
+        <w:numPr>
+          <w:ilvl w:val="2"/>
+          <w:numId w:val="1"/>
+        </w:numPr>
+      </w:pPr>
+      <w:r>
+        <w:t>HTTP – port 80</w:t>
+      </w:r>
+    </w:p>
+    <w:p>
+      <w:pPr>
+        <w:pStyle w:val="ListParagraph"/>
+        <w:numPr>
+          <w:ilvl w:val="0"/>
+          <w:numId w:val="1"/>
+        </w:numPr>
+      </w:pPr>
+      <w:r>
+        <w:t xml:space="preserve">Create or use an existing key pair and save to separate folder on desktop </w:t>
+      </w:r>
+      <w:r>
+        <w:t>(ex. a</w:t>
+      </w:r>
+      <w:r>
+        <w:t>mazon-</w:t>
+      </w:r>
+      <w:proofErr w:type="spellStart"/>
+      <w:r>
+        <w:t>key.pem</w:t>
+      </w:r>
+      <w:proofErr w:type="spellEnd"/>
+      <w:r>
+        <w:t xml:space="preserve">) </w:t>
+      </w:r>
+    </w:p>
+    <w:p>
+      <w:pPr>
+        <w:pStyle w:val="ListParagraph"/>
+        <w:numPr>
+          <w:ilvl w:val="0"/>
+          <w:numId w:val="1"/>
+        </w:numPr>
+      </w:pPr>
+      <w:r>
+        <w:t>Create a standard volume for the instance</w:t>
+      </w:r>
+    </w:p>
+    <w:p>
+      <w:pPr>
+        <w:pStyle w:val="ListParagraph"/>
+        <w:numPr>
+          <w:ilvl w:val="1"/>
+          <w:numId w:val="1"/>
+        </w:numPr>
+      </w:pPr>
+      <w:r>
+        <w:t xml:space="preserve">On Dashboard, click Volumes under Elastic Block Store </w:t>
+      </w:r>
+    </w:p>
+    <w:p>
+      <w:pPr>
+        <w:pStyle w:val="ListParagraph"/>
+        <w:numPr>
+          <w:ilvl w:val="1"/>
+          <w:numId w:val="1"/>
+        </w:numPr>
+      </w:pPr>
+      <w:r>
+        <w:t>Select desired storage size (e.g. 100GB)</w:t>
+      </w:r>
+    </w:p>
+    <w:p>
+      <w:pPr>
+        <w:pStyle w:val="ListParagraph"/>
+        <w:numPr>
+          <w:ilvl w:val="2"/>
+          <w:numId w:val="1"/>
+        </w:numPr>
+      </w:pPr>
+      <w:r>
+        <w:t>Insure</w:t>
+      </w:r>
+      <w:r>
+        <w:t xml:space="preserve"> that the volume is in the same zone as the instance </w:t>
+      </w:r>
+    </w:p>
+    <w:p>
+      <w:pPr>
+        <w:pStyle w:val="ListParagraph"/>
+        <w:numPr>
+          <w:ilvl w:val="1"/>
+          <w:numId w:val="1"/>
+        </w:numPr>
+      </w:pPr>
+      <w:r>
+        <w:t xml:space="preserve">Attach the volume to the instance by picking the same mounting point as the instance (e.g. </w:t>
+      </w:r>
+      <w:proofErr w:type="spellStart"/>
+      <w:r>
+        <w:t>dev</w:t>
+      </w:r>
+      <w:proofErr w:type="spellEnd"/>
+      <w:r>
+        <w:t>/</w:t>
+      </w:r>
+      <w:proofErr w:type="spellStart"/>
+      <w:r>
+        <w:t>sdh</w:t>
+      </w:r>
+      <w:proofErr w:type="spellEnd"/>
+      <w:r>
+        <w:t>)</w:t>
+      </w:r>
+    </w:p>
+    <w:p>
+      <w:pPr>
+        <w:pStyle w:val="ListParagraph"/>
+        <w:numPr>
+          <w:ilvl w:val="0"/>
+          <w:numId w:val="1"/>
+        </w:numPr>
+      </w:pPr>
+      <w:r>
+        <w:t>Login on to server via command – call key directory and mod</w:t>
+      </w:r>
+    </w:p>
+    <w:p>
+      <w:pPr>
+        <w:pStyle w:val="ListParagraph"/>
+        <w:numPr>
+          <w:ilvl w:val="1"/>
+          <w:numId w:val="1"/>
+        </w:numPr>
+      </w:pPr>
+      <w:r>
+        <w:t>cd desktop</w:t>
+      </w:r>
+    </w:p>
+    <w:p>
+      <w:pPr>
+        <w:pStyle w:val="ListParagraph"/>
+        <w:numPr>
+          <w:ilvl w:val="1"/>
+          <w:numId w:val="1"/>
+        </w:numPr>
+      </w:pPr>
+      <w:r>
+        <w:t>cd key</w:t>
+      </w:r>
+    </w:p>
+    <w:p>
+      <w:pPr>
+        <w:pStyle w:val="ListParagraph"/>
+        <w:numPr>
+          <w:ilvl w:val="1"/>
+          <w:numId w:val="1"/>
+        </w:numPr>
+      </w:pPr>
+      <w:proofErr w:type="spellStart"/>
+      <w:proofErr w:type="gramStart"/>
+      <w:r>
+        <w:t>chmod</w:t>
+      </w:r>
+      <w:proofErr w:type="spellEnd"/>
+      <w:proofErr w:type="gramEnd"/>
+      <w:r>
+        <w:t xml:space="preserve"> 400 amazon-</w:t>
+      </w:r>
+      <w:proofErr w:type="spellStart"/>
+      <w:r>
+        <w:t>key.pem</w:t>
+      </w:r>
+      <w:proofErr w:type="spellEnd"/>
+      <w:r>
+        <w:t xml:space="preserve"> </w:t>
+      </w:r>
+    </w:p>
+    <w:p>
+      <w:pPr>
+        <w:pStyle w:val="ListParagraph"/>
+        <w:numPr>
+          <w:ilvl w:val="1"/>
+          <w:numId w:val="1"/>
+        </w:numPr>
+      </w:pPr>
+      <w:r>
+        <w:t>To actually lo</w:t>
+      </w:r>
+      <w:r>
+        <w:t xml:space="preserve">gin use -&gt; </w:t>
+      </w:r>
+      <w:proofErr w:type="spellStart"/>
+      <w:r>
+        <w:t>ssh</w:t>
+      </w:r>
+      <w:proofErr w:type="spellEnd"/>
+      <w:r>
+        <w:t xml:space="preserve"> –</w:t>
+      </w:r>
+      <w:proofErr w:type="spellStart"/>
+      <w:r>
+        <w:t>i</w:t>
+      </w:r>
+      <w:proofErr w:type="spellEnd"/>
+      <w:r>
+        <w:t xml:space="preserve"> amazon-</w:t>
+      </w:r>
+      <w:proofErr w:type="spellStart"/>
+      <w:r>
+        <w:t>key.pem</w:t>
+      </w:r>
+      <w:proofErr w:type="spellEnd"/>
+      <w:r>
+        <w:t xml:space="preserve"> </w:t>
+      </w:r>
+      <w:proofErr w:type="gramStart"/>
+      <w:r>
+        <w:t>root@(</w:t>
+      </w:r>
+      <w:proofErr w:type="gramEnd"/>
+      <w:r>
+        <w:t>public DNS)</w:t>
+      </w:r>
+    </w:p>
+    <w:p>
+      <w:pPr>
+        <w:pStyle w:val="ListParagraph"/>
+        <w:numPr>
+          <w:ilvl w:val="2"/>
+          <w:numId w:val="1"/>
+        </w:numPr>
+      </w:pPr>
+      <w:r>
+        <w:t xml:space="preserve">Ex. </w:t>
+      </w:r>
+      <w:proofErr w:type="spellStart"/>
+      <w:r>
+        <w:t>ssh</w:t>
+      </w:r>
+      <w:proofErr w:type="spellEnd"/>
+      <w:r>
+        <w:t xml:space="preserve"> –</w:t>
+      </w:r>
+      <w:proofErr w:type="spellStart"/>
+      <w:proofErr w:type="gramStart"/>
+      <w:r>
+        <w:t>i</w:t>
+      </w:r>
+      <w:proofErr w:type="spellEnd"/>
+      <w:r>
+        <w:t xml:space="preserve">  amazon</w:t>
+      </w:r>
+      <w:proofErr w:type="gramEnd"/>
+      <w:r>
+        <w:t>-</w:t>
+      </w:r>
+      <w:proofErr w:type="spellStart"/>
+      <w:r>
+        <w:t>key.pem</w:t>
+      </w:r>
+      <w:proofErr w:type="spellEnd"/>
+      <w:r>
+        <w:t xml:space="preserve"> </w:t>
+      </w:r>
+      <w:r>
+        <w:t>root@ec2-54-174-158-1.compute-1.amazonaws.com</w:t>
+      </w:r>
+    </w:p>
+    <w:p>
+      <w:pPr>
+        <w:pStyle w:val="ListParagraph"/>
+        <w:numPr>
+          <w:ilvl w:val="0"/>
+          <w:numId w:val="1"/>
+        </w:numPr>
+      </w:pPr>
+      <w:r>
+        <w:t>**Notes – in order to install software to the server**</w:t>
+      </w:r>
+      <w:r>
+        <w:t xml:space="preserve"> - use if R is not preloaded on instance </w:t>
+      </w:r>
+    </w:p>
+    <w:p>
+      <w:pPr>
+        <w:pStyle w:val="ListParagraph"/>
+        <w:numPr>
+          <w:ilvl w:val="1"/>
+          <w:numId w:val="1"/>
+        </w:numPr>
+      </w:pPr>
+      <w:proofErr w:type="gramStart"/>
+      <w:r>
+        <w:t>in</w:t>
+      </w:r>
+      <w:proofErr w:type="gramEnd"/>
+      <w:r>
+        <w:t xml:space="preserve"> </w:t>
+      </w:r>
+      <w:proofErr w:type="spellStart"/>
+      <w:r>
+        <w:t>linux</w:t>
+      </w:r>
+      <w:proofErr w:type="spellEnd"/>
+      <w:r>
+        <w:t xml:space="preserve"> command line (bash), search for software</w:t>
+      </w:r>
+    </w:p>
+    <w:p>
+      <w:pPr>
+        <w:pStyle w:val="ListParagraph"/>
+        <w:numPr>
+          <w:ilvl w:val="2"/>
+          <w:numId w:val="1"/>
+        </w:numPr>
+      </w:pPr>
+      <w:proofErr w:type="spellStart"/>
+      <w:proofErr w:type="gramStart"/>
+      <w:r>
+        <w:t>sudo</w:t>
+      </w:r>
+      <w:proofErr w:type="spellEnd"/>
+      <w:proofErr w:type="gramEnd"/>
+      <w:r>
+        <w:t xml:space="preserve"> apt-cache search </w:t>
+      </w:r>
+      <w:proofErr w:type="spellStart"/>
+      <w:r>
+        <w:t>rstudio</w:t>
+      </w:r>
+      <w:proofErr w:type="spellEnd"/>
+      <w:r>
+        <w:t xml:space="preserve"> </w:t>
+      </w:r>
+    </w:p>
+    <w:p>
+      <w:pPr>
+        <w:pStyle w:val="ListParagraph"/>
+        <w:numPr>
+          <w:ilvl w:val="2"/>
+          <w:numId w:val="1"/>
+        </w:numPr>
+      </w:pPr>
+      <w:proofErr w:type="spellStart"/>
+      <w:proofErr w:type="gramStart"/>
+      <w:r>
+        <w:t>sudo</w:t>
+      </w:r>
+      <w:proofErr w:type="spellEnd"/>
+      <w:proofErr w:type="gramEnd"/>
+      <w:r>
+        <w:t xml:space="preserve"> apt-get install </w:t>
+      </w:r>
+      <w:proofErr w:type="spellStart"/>
+      <w:r>
+        <w:t>rstudio</w:t>
+      </w:r>
+      <w:proofErr w:type="spellEnd"/>
+      <w:r>
+        <w:t xml:space="preserve">-server </w:t>
+      </w:r>
+    </w:p>
+    <w:p>
+      <w:pPr>
+        <w:pStyle w:val="ListParagraph"/>
+        <w:numPr>
+          <w:ilvl w:val="1"/>
+          <w:numId w:val="1"/>
+        </w:numPr>
+      </w:pPr>
+      <w:proofErr w:type="gramStart"/>
+      <w:r>
+        <w:t>install.packages</w:t>
+      </w:r>
+      <w:proofErr w:type="gramEnd"/>
+      <w:r>
+        <w:t xml:space="preserve"> for R – that would have all packages needed to be installed for R </w:t>
+      </w:r>
+    </w:p>
+    <w:p>
+      <w:pPr>
+        <w:pStyle w:val="ListParagraph"/>
+        <w:numPr>
+          <w:ilvl w:val="0"/>
+          <w:numId w:val="1"/>
+        </w:numPr>
+      </w:pPr>
+      <w:r>
+        <w:t>Go to AWS dashboard –</w:t>
+      </w:r>
+      <w:r>
+        <w:t xml:space="preserve"> go to volumes un</w:t>
+      </w:r>
+      <w:r>
+        <w:t>der elastic block store</w:t>
+      </w:r>
+    </w:p>
+    <w:p>
+      <w:pPr>
+        <w:pStyle w:val="ListParagraph"/>
+        <w:numPr>
+          <w:ilvl w:val="1"/>
+          <w:numId w:val="1"/>
+        </w:numPr>
+      </w:pPr>
+      <w:r>
+        <w:t>Create volume with specific storage space (</w:t>
+      </w:r>
+      <w:r>
+        <w:t>e.g.</w:t>
+      </w:r>
+      <w:r>
+        <w:t xml:space="preserve"> 100gb) </w:t>
+      </w:r>
+    </w:p>
+    <w:p>
+      <w:pPr>
+        <w:pStyle w:val="ListParagraph"/>
+        <w:numPr>
+          <w:ilvl w:val="2"/>
+          <w:numId w:val="1"/>
+        </w:numPr>
+      </w:pPr>
+      <w:r>
+        <w:t>Attach the volume to master instance based on instance ID</w:t>
+      </w:r>
+    </w:p>
+    <w:p>
+      <w:pPr>
+        <w:pStyle w:val="ListParagraph"/>
+        <w:numPr>
+          <w:ilvl w:val="0"/>
+          <w:numId w:val="1"/>
+        </w:numPr>
+      </w:pPr>
+      <w:r>
+        <w:t>Go to command line (bash) – login to the server &amp; mount</w:t>
+      </w:r>
+    </w:p>
+    <w:p>
+      <w:pPr>
+        <w:pStyle w:val="ListParagraph"/>
+        <w:numPr>
+          <w:ilvl w:val="1"/>
+          <w:numId w:val="1"/>
+        </w:numPr>
+      </w:pPr>
+      <w:proofErr w:type="spellStart"/>
+      <w:proofErr w:type="gramStart"/>
+      <w:r>
+        <w:t>ssh</w:t>
+      </w:r>
+      <w:proofErr w:type="spellEnd"/>
+      <w:proofErr w:type="gramEnd"/>
+      <w:r>
+        <w:t xml:space="preserve"> –</w:t>
+      </w:r>
+      <w:proofErr w:type="spellStart"/>
+      <w:r>
+        <w:t>i</w:t>
+      </w:r>
+      <w:proofErr w:type="spellEnd"/>
+      <w:r>
+        <w:t xml:space="preserve"> amazon-</w:t>
+      </w:r>
+      <w:proofErr w:type="spellStart"/>
+      <w:r>
+        <w:t>key.pem</w:t>
+      </w:r>
+      <w:proofErr w:type="spellEnd"/>
+      <w:r>
+        <w:t xml:space="preserve"> </w:t>
+      </w:r>
+      <w:r>
+        <w:t>root@ec2-54-174-75-252.compute-1.amazonaws.com</w:t>
+      </w:r>
+    </w:p>
+    <w:p>
+      <w:pPr>
+        <w:pStyle w:val="ListParagraph"/>
+        <w:numPr>
+          <w:ilvl w:val="1"/>
+          <w:numId w:val="1"/>
+        </w:numPr>
+      </w:pPr>
+      <w:r>
+        <w:t>Will</w:t>
+      </w:r>
+      <w:r>
+        <w:t xml:space="preserve"> be prompted to use Ubuntu rather than root</w:t>
+      </w:r>
+    </w:p>
+    <w:p>
+      <w:pPr>
+        <w:pStyle w:val="ListParagraph"/>
+        <w:numPr>
+          <w:ilvl w:val="2"/>
+          <w:numId w:val="1"/>
+        </w:numPr>
+      </w:pPr>
+      <w:proofErr w:type="spellStart"/>
+      <w:proofErr w:type="gramStart"/>
+      <w:r>
+        <w:t>ssh</w:t>
+      </w:r>
+      <w:proofErr w:type="spellEnd"/>
+      <w:proofErr w:type="gramEnd"/>
+      <w:r>
+        <w:t xml:space="preserve"> –</w:t>
+      </w:r>
+      <w:proofErr w:type="spellStart"/>
+      <w:r>
+        <w:t>i</w:t>
+      </w:r>
+      <w:proofErr w:type="spellEnd"/>
+      <w:r>
+        <w:t xml:space="preserve"> amazon-</w:t>
+      </w:r>
+      <w:proofErr w:type="spellStart"/>
+      <w:r>
+        <w:t>key.pem</w:t>
+      </w:r>
+      <w:proofErr w:type="spellEnd"/>
+      <w:r>
+        <w:t xml:space="preserve"> </w:t>
+      </w:r>
+      <w:r>
+        <w:t>ubuntu@ec2-54-174-75-252.compute-1.amazonaws.com</w:t>
+      </w:r>
+    </w:p>
+    <w:p>
+      <w:pPr>
+        <w:pStyle w:val="ListParagraph"/>
+        <w:numPr>
+          <w:ilvl w:val="1"/>
+          <w:numId w:val="1"/>
+        </w:numPr>
+      </w:pPr>
+      <w:r>
+        <w:t xml:space="preserve">Mount </w:t>
+      </w:r>
+    </w:p>
+    <w:p>
+      <w:pPr>
+        <w:pStyle w:val="ListParagraph"/>
+        <w:numPr>
+          <w:ilvl w:val="2"/>
+          <w:numId w:val="1"/>
+        </w:numPr>
+      </w:pPr>
+      <w:r>
+        <w:t xml:space="preserve">Type and hit return on </w:t>
+      </w:r>
+      <w:proofErr w:type="spellStart"/>
+      <w:r>
+        <w:t>sudo</w:t>
+      </w:r>
+      <w:proofErr w:type="spellEnd"/>
+      <w:r>
+        <w:t xml:space="preserve"> </w:t>
+      </w:r>
+      <w:proofErr w:type="spellStart"/>
+      <w:r>
+        <w:t>su</w:t>
+      </w:r>
+      <w:proofErr w:type="spellEnd"/>
+      <w:r>
+        <w:t xml:space="preserve"> </w:t>
+      </w:r>
+    </w:p>
+    <w:p>
+      <w:pPr>
+        <w:pStyle w:val="ListParagraph"/>
+        <w:numPr>
+          <w:ilvl w:val="2"/>
+          <w:numId w:val="1"/>
+        </w:numPr>
+      </w:pPr>
+      <w:r>
+        <w:t xml:space="preserve"> </w:t>
+      </w:r>
+      <w:proofErr w:type="gramStart"/>
+      <w:r>
+        <w:t>mkfs.ext4</w:t>
+      </w:r>
+      <w:proofErr w:type="gramEnd"/>
+      <w:r>
+        <w:t xml:space="preserve"> /</w:t>
+      </w:r>
+      <w:proofErr w:type="spellStart"/>
+      <w:r>
+        <w:t>dev</w:t>
+      </w:r>
+      <w:proofErr w:type="spellEnd"/>
+      <w:r>
+        <w:t>/</w:t>
+      </w:r>
+      <w:proofErr w:type="spellStart"/>
+      <w:r>
+        <w:t>xvdh</w:t>
+      </w:r>
+      <w:proofErr w:type="spellEnd"/>
+      <w:r>
+        <w:t xml:space="preserve"> (this is the path of the volume created – the “s” is replaced with “xv”) </w:t>
+      </w:r>
+    </w:p>
+    <w:p>
+      <w:pPr>
+        <w:pStyle w:val="ListParagraph"/>
+        <w:numPr>
+          <w:ilvl w:val="2"/>
+          <w:numId w:val="1"/>
+        </w:numPr>
+      </w:pPr>
+      <w:proofErr w:type="spellStart"/>
+      <w:proofErr w:type="gramStart"/>
+      <w:r>
+        <w:t>mkdir</w:t>
+      </w:r>
+      <w:proofErr w:type="spellEnd"/>
+      <w:proofErr w:type="gramEnd"/>
+      <w:r>
+        <w:t xml:space="preserve"> –m 000 /</w:t>
+      </w:r>
+      <w:proofErr w:type="spellStart"/>
+      <w:r>
+        <w:t>vol</w:t>
+      </w:r>
+      <w:proofErr w:type="spellEnd"/>
+    </w:p>
+    <w:p>
+      <w:pPr>
+        <w:pStyle w:val="ListParagraph"/>
+        <w:numPr>
+          <w:ilvl w:val="2"/>
+          <w:numId w:val="1"/>
+        </w:numPr>
+      </w:pPr>
+      <w:proofErr w:type="gramStart"/>
+      <w:r>
+        <w:t>echo</w:t>
+      </w:r>
+      <w:proofErr w:type="gramEnd"/>
+      <w:r>
+        <w:t xml:space="preserve"> “/</w:t>
+      </w:r>
+      <w:proofErr w:type="spellStart"/>
+      <w:r>
+        <w:t>dev</w:t>
+      </w:r>
+      <w:proofErr w:type="spellEnd"/>
+      <w:r>
+        <w:t>/</w:t>
+      </w:r>
+      <w:proofErr w:type="spellStart"/>
+      <w:r>
+        <w:t>xvdh</w:t>
+      </w:r>
+      <w:proofErr w:type="spellEnd"/>
+      <w:r>
+        <w:t xml:space="preserve"> /</w:t>
+      </w:r>
+      <w:proofErr w:type="spellStart"/>
+      <w:r>
+        <w:t>vol</w:t>
+      </w:r>
+      <w:proofErr w:type="spellEnd"/>
+      <w:r>
+        <w:t xml:space="preserve"> auto </w:t>
+      </w:r>
+      <w:proofErr w:type="spellStart"/>
+      <w:r>
+        <w:t>noatime</w:t>
+      </w:r>
+      <w:proofErr w:type="spellEnd"/>
+      <w:r>
+        <w:t xml:space="preserve"> 0 </w:t>
+      </w:r>
+      <w:proofErr w:type="spellStart"/>
+      <w:r>
+        <w:t>0</w:t>
+      </w:r>
+      <w:proofErr w:type="spellEnd"/>
+      <w:r>
+        <w:t xml:space="preserve">” | </w:t>
+      </w:r>
+      <w:proofErr w:type="spellStart"/>
+      <w:r>
+        <w:t>sudo</w:t>
+      </w:r>
+      <w:proofErr w:type="spellEnd"/>
+      <w:r>
+        <w:t xml:space="preserve"> tee –a /</w:t>
+      </w:r>
+      <w:proofErr w:type="spellStart"/>
+      <w:r>
+        <w:t>etc</w:t>
+      </w:r>
+      <w:proofErr w:type="spellEnd"/>
+      <w:r>
+        <w:t>/</w:t>
+      </w:r>
+      <w:proofErr w:type="spellStart"/>
+      <w:r>
+        <w:t>fstab</w:t>
+      </w:r>
+      <w:proofErr w:type="spellEnd"/>
+    </w:p>
+    <w:p>
+      <w:pPr>
+        <w:pStyle w:val="ListParagraph"/>
+        <w:numPr>
+          <w:ilvl w:val="2"/>
+          <w:numId w:val="1"/>
+        </w:numPr>
+      </w:pPr>
+      <w:proofErr w:type="spellStart"/>
+      <w:proofErr w:type="gramStart"/>
+      <w:r>
+        <w:t>sudo</w:t>
+      </w:r>
+      <w:proofErr w:type="spellEnd"/>
+      <w:proofErr w:type="gramEnd"/>
+      <w:r>
+        <w:t xml:space="preserve"> mount /</w:t>
+      </w:r>
+      <w:proofErr w:type="spellStart"/>
+      <w:r>
+        <w:t>vol</w:t>
+      </w:r>
+      <w:proofErr w:type="spellEnd"/>
+      <w:r>
+        <w:t xml:space="preserve"> </w:t>
+      </w:r>
+    </w:p>
+    <w:p>
+      <w:pPr>
+        <w:pStyle w:val="ListParagraph"/>
+        <w:numPr>
+          <w:ilvl w:val="0"/>
+          <w:numId w:val="1"/>
+        </w:numPr>
+      </w:pPr>
+      <w:r>
+        <w:t xml:space="preserve">Now deal with the SSH keys – necessary to be on </w:t>
+      </w:r>
+      <w:proofErr w:type="gramStart"/>
+      <w:r>
+        <w:t>a</w:t>
+      </w:r>
+      <w:proofErr w:type="gramEnd"/>
+      <w:r>
+        <w:t xml:space="preserve"> </w:t>
+      </w:r>
+      <w:proofErr w:type="spellStart"/>
+      <w:r>
+        <w:t>ubuntu</w:t>
+      </w:r>
+      <w:proofErr w:type="spellEnd"/>
+      <w:r>
+        <w:t xml:space="preserve"> user.</w:t>
+      </w:r>
+    </w:p>
+    <w:p>
+      <w:pPr>
+        <w:pStyle w:val="ListParagraph"/>
+        <w:numPr>
+          <w:ilvl w:val="1"/>
+          <w:numId w:val="1"/>
+        </w:numPr>
+      </w:pPr>
+      <w:proofErr w:type="spellStart"/>
+      <w:proofErr w:type="gramStart"/>
+      <w:r>
+        <w:t>su</w:t>
+      </w:r>
+      <w:proofErr w:type="spellEnd"/>
+      <w:proofErr w:type="gramEnd"/>
+      <w:r>
+        <w:t xml:space="preserve"> </w:t>
+      </w:r>
+      <w:proofErr w:type="spellStart"/>
+      <w:r>
+        <w:t>ubuntu</w:t>
+      </w:r>
+      <w:proofErr w:type="spellEnd"/>
+    </w:p>
+    <w:p>
+      <w:pPr>
+        <w:pStyle w:val="ListParagraph"/>
+        <w:numPr>
+          <w:ilvl w:val="1"/>
+          <w:numId w:val="1"/>
+        </w:numPr>
+      </w:pPr>
+      <w:r>
+        <w:t>cd</w:t>
+      </w:r>
+    </w:p>
+    <w:p>
+      <w:pPr>
+        <w:pStyle w:val="ListParagraph"/>
+        <w:numPr>
+          <w:ilvl w:val="1"/>
+          <w:numId w:val="1"/>
+        </w:numPr>
+      </w:pPr>
+      <w:proofErr w:type="spellStart"/>
+      <w:proofErr w:type="gramStart"/>
+      <w:r>
+        <w:t>ssh</w:t>
+      </w:r>
+      <w:proofErr w:type="gramEnd"/>
+      <w:r>
+        <w:t>-keygen</w:t>
+      </w:r>
+      <w:proofErr w:type="spellEnd"/>
+      <w:r>
+        <w:t xml:space="preserve"> –t </w:t>
+      </w:r>
+      <w:proofErr w:type="spellStart"/>
+      <w:r>
+        <w:t>dsa</w:t>
+      </w:r>
+      <w:proofErr w:type="spellEnd"/>
+      <w:r>
+        <w:t xml:space="preserve"> (just hit return when asked any question about passphrase)</w:t>
+      </w:r>
+    </w:p>
+    <w:p>
+      <w:pPr>
+        <w:pStyle w:val="ListParagraph"/>
+        <w:numPr>
+          <w:ilvl w:val="1"/>
+          <w:numId w:val="1"/>
+        </w:numPr>
+      </w:pPr>
+      <w:proofErr w:type="gramStart"/>
+      <w:r>
+        <w:t>cat</w:t>
+      </w:r>
+      <w:proofErr w:type="gramEnd"/>
+      <w:r>
+        <w:t xml:space="preserve"> ~/.</w:t>
+      </w:r>
+      <w:proofErr w:type="spellStart"/>
+      <w:r>
+        <w:t>ssh</w:t>
+      </w:r>
+      <w:proofErr w:type="spellEnd"/>
+      <w:r>
+        <w:t>/ id_dsa.pub &gt;&gt; ~</w:t>
       </w:r>
       <w:bookmarkStart w:id="0" w:name="_GoBack"/>
       <w:bookmarkEnd w:id="0"/>
       <w:r>
-        <w:t>22 –IP anywhere – or us designated IP address depending on use</w:t>
+        <w:t>/.</w:t>
+      </w:r>
+      <w:proofErr w:type="spellStart"/>
+      <w:r>
+        <w:t>ssh</w:t>
+      </w:r>
+      <w:proofErr w:type="spellEnd"/>
+      <w:r>
+        <w:t>/</w:t>
+      </w:r>
+      <w:proofErr w:type="spellStart"/>
+      <w:r>
+        <w:t>authorized_keys</w:t>
+      </w:r>
+      <w:proofErr w:type="spellEnd"/>
+      <w:r>
+        <w:t xml:space="preserve"> </w:t>
+      </w:r>
+    </w:p>
+    <w:p>
+      <w:pPr>
+        <w:pStyle w:val="ListParagraph"/>
+        <w:numPr>
+          <w:ilvl w:val="1"/>
+          <w:numId w:val="1"/>
+        </w:numPr>
+      </w:pPr>
+      <w:proofErr w:type="spellStart"/>
+      <w:proofErr w:type="gramStart"/>
+      <w:r>
+        <w:t>chmod</w:t>
+      </w:r>
+      <w:proofErr w:type="spellEnd"/>
+      <w:proofErr w:type="gramEnd"/>
+      <w:r>
+        <w:t xml:space="preserve"> 644 ~</w:t>
+      </w:r>
+      <w:r>
+        <w:t>/.</w:t>
+      </w:r>
+      <w:proofErr w:type="spellStart"/>
+      <w:r>
+        <w:t>ssh</w:t>
+      </w:r>
+      <w:proofErr w:type="spellEnd"/>
+      <w:r>
+        <w:t>/</w:t>
+      </w:r>
+      <w:proofErr w:type="spellStart"/>
+      <w:r>
+        <w:t>authorized_keys</w:t>
+      </w:r>
+      <w:proofErr w:type="spellEnd"/>
+      <w:r>
+        <w:t xml:space="preserve"> </w:t>
+      </w:r>
+    </w:p>
+    <w:p>
+      <w:pPr>
+        <w:pStyle w:val="ListParagraph"/>
+        <w:numPr>
+          <w:ilvl w:val="0"/>
+          <w:numId w:val="1"/>
+        </w:numPr>
+      </w:pPr>
+      <w:r>
+        <w:t>Now to create the nodes</w:t>
+      </w:r>
+    </w:p>
+    <w:p>
+      <w:pPr>
+        <w:pStyle w:val="ListParagraph"/>
+        <w:numPr>
+          <w:ilvl w:val="1"/>
+          <w:numId w:val="1"/>
+        </w:numPr>
+      </w:pPr>
+      <w:r>
+        <w:t xml:space="preserve">Go to AWS dashboard – click on instance and under actions – select “create image” </w:t>
+      </w:r>
+    </w:p>
+    <w:p>
+      <w:pPr>
+        <w:pStyle w:val="ListParagraph"/>
+        <w:numPr>
+          <w:ilvl w:val="1"/>
+          <w:numId w:val="1"/>
+        </w:numPr>
+      </w:pPr>
+      <w:r>
+        <w:lastRenderedPageBreak/>
+        <w:t xml:space="preserve">Name image name as something specific – then create – images will be added to Images tab under AMIs </w:t>
       </w:r>
     </w:p>
     <w:p>
@@ -94,45 +1042,7 @@
         </w:numPr>
       </w:pPr>
       <w:r>
-        <w:t>HTTP – port 80</w:t>
-      </w:r>
-    </w:p>
-    <w:p>
-      <w:pPr>
-        <w:pStyle w:val="ListParagraph"/>
-        <w:numPr>
-          <w:ilvl w:val="0"/>
-          <w:numId w:val="1"/>
-        </w:numPr>
-      </w:pPr>
-      <w:r>
-        <w:t xml:space="preserve">Create or use an existing key pair and save to separate folder on desktop </w:t>
-      </w:r>
-      <w:r>
-        <w:t>(ex. a</w:t>
-      </w:r>
-      <w:r>
-        <w:t>mazon-</w:t>
-      </w:r>
-      <w:proofErr w:type="spellStart"/>
-      <w:r>
-        <w:t>key.pem</w:t>
-      </w:r>
-      <w:proofErr w:type="spellEnd"/>
-      <w:r>
-        <w:t xml:space="preserve">) </w:t>
-      </w:r>
-    </w:p>
-    <w:p>
-      <w:pPr>
-        <w:pStyle w:val="ListParagraph"/>
-        <w:numPr>
-          <w:ilvl w:val="0"/>
-          <w:numId w:val="1"/>
-        </w:numPr>
-      </w:pPr>
-      <w:r>
-        <w:t>Login on to server via command – call key directory and mod</w:t>
+        <w:t>It will take a while to process (rebooting master instance)</w:t>
       </w:r>
     </w:p>
     <w:p>
@@ -144,90 +1054,7 @@
         </w:numPr>
       </w:pPr>
       <w:r>
-        <w:t>cd desktop</w:t>
-      </w:r>
-    </w:p>
-    <w:p>
-      <w:pPr>
-        <w:pStyle w:val="ListParagraph"/>
-        <w:numPr>
-          <w:ilvl w:val="1"/>
-          <w:numId w:val="1"/>
-        </w:numPr>
-      </w:pPr>
-      <w:r>
-        <w:t>cd key</w:t>
-      </w:r>
-    </w:p>
-    <w:p>
-      <w:pPr>
-        <w:pStyle w:val="ListParagraph"/>
-        <w:numPr>
-          <w:ilvl w:val="1"/>
-          <w:numId w:val="1"/>
-        </w:numPr>
-      </w:pPr>
-      <w:proofErr w:type="spellStart"/>
-      <w:proofErr w:type="gramStart"/>
-      <w:r>
-        <w:t>chmod</w:t>
-      </w:r>
-      <w:proofErr w:type="spellEnd"/>
-      <w:proofErr w:type="gramEnd"/>
-      <w:r>
-        <w:t xml:space="preserve"> 400 amazon-</w:t>
-      </w:r>
-      <w:proofErr w:type="spellStart"/>
-      <w:r>
-        <w:t>key.pem</w:t>
-      </w:r>
-      <w:proofErr w:type="spellEnd"/>
-      <w:r>
-        <w:t xml:space="preserve"> </w:t>
-      </w:r>
-    </w:p>
-    <w:p>
-      <w:pPr>
-        <w:pStyle w:val="ListParagraph"/>
-        <w:numPr>
-          <w:ilvl w:val="1"/>
-          <w:numId w:val="1"/>
-        </w:numPr>
-      </w:pPr>
-      <w:r>
-        <w:t xml:space="preserve">To actually login use -&gt; </w:t>
-      </w:r>
-      <w:proofErr w:type="spellStart"/>
-      <w:r>
-        <w:t>ssh</w:t>
-      </w:r>
-      <w:proofErr w:type="spellEnd"/>
-      <w:r>
-        <w:t xml:space="preserve"> –</w:t>
-      </w:r>
-      <w:proofErr w:type="spellStart"/>
-      <w:r>
-        <w:t>i</w:t>
-      </w:r>
-      <w:proofErr w:type="spellEnd"/>
-      <w:r>
-        <w:t xml:space="preserve"> amazon-</w:t>
-      </w:r>
-      <w:proofErr w:type="spellStart"/>
-      <w:r>
-        <w:t>key.pem</w:t>
-      </w:r>
-      <w:proofErr w:type="spellEnd"/>
-      <w:r>
-        <w:t xml:space="preserve"> </w:t>
-      </w:r>
-      <w:proofErr w:type="gramStart"/>
-      <w:r>
-        <w:t>root@(</w:t>
-      </w:r>
-      <w:proofErr w:type="gramEnd"/>
-      <w:r>
-        <w:t>public DNS)</w:t>
+        <w:t xml:space="preserve">Select the image – click Launch </w:t>
       </w:r>
     </w:p>
     <w:p>
@@ -239,79 +1066,13 @@
         </w:numPr>
       </w:pPr>
       <w:r>
-        <w:t xml:space="preserve">Ex. </w:t>
-      </w:r>
-      <w:proofErr w:type="spellStart"/>
-      <w:r>
-        <w:t>ssh</w:t>
-      </w:r>
-      <w:proofErr w:type="spellEnd"/>
-      <w:r>
-        <w:t xml:space="preserve"> –</w:t>
-      </w:r>
-      <w:proofErr w:type="spellStart"/>
-      <w:proofErr w:type="gramStart"/>
-      <w:r>
-        <w:t>i</w:t>
-      </w:r>
-      <w:proofErr w:type="spellEnd"/>
-      <w:r>
-        <w:t xml:space="preserve">  amazon</w:t>
-      </w:r>
-      <w:proofErr w:type="gramEnd"/>
-      <w:r>
-        <w:t>-</w:t>
-      </w:r>
-      <w:proofErr w:type="spellStart"/>
-      <w:r>
-        <w:t>key.pem</w:t>
-      </w:r>
-      <w:proofErr w:type="spellEnd"/>
-      <w:r>
-        <w:t xml:space="preserve"> </w:t>
-      </w:r>
-      <w:r>
-        <w:t>root@ec2-54-174-158-1.compute-1.amazonaws.com</w:t>
-      </w:r>
-    </w:p>
-    <w:p>
-      <w:pPr>
-        <w:pStyle w:val="ListParagraph"/>
-        <w:numPr>
-          <w:ilvl w:val="0"/>
-          <w:numId w:val="1"/>
-        </w:numPr>
-      </w:pPr>
-      <w:r>
-        <w:t>**Notes – in order to install software to the server**</w:t>
-      </w:r>
-      <w:r>
-        <w:t xml:space="preserve"> - use if R is not preloaded on instance </w:t>
-      </w:r>
-    </w:p>
-    <w:p>
-      <w:pPr>
-        <w:pStyle w:val="ListParagraph"/>
-        <w:numPr>
-          <w:ilvl w:val="1"/>
-          <w:numId w:val="1"/>
-        </w:numPr>
-      </w:pPr>
-      <w:proofErr w:type="gramStart"/>
-      <w:r>
-        <w:t>in</w:t>
-      </w:r>
-      <w:proofErr w:type="gramEnd"/>
-      <w:r>
-        <w:t xml:space="preserve"> </w:t>
-      </w:r>
-      <w:proofErr w:type="spellStart"/>
-      <w:r>
-        <w:t>linux</w:t>
-      </w:r>
-      <w:proofErr w:type="spellEnd"/>
-      <w:r>
-        <w:t xml:space="preserve"> command line (bash), search for software</w:t>
+        <w:t>Select instance type desired and the quantity – (if you wanted 8 slaves then yo</w:t>
+      </w:r>
+      <w:r>
+        <w:t>u would choose 8</w:t>
+      </w:r>
+      <w:r>
+        <w:t xml:space="preserve"> here) </w:t>
       </w:r>
     </w:p>
     <w:p>
@@ -322,686 +1083,7 @@
           <w:numId w:val="1"/>
         </w:numPr>
       </w:pPr>
-      <w:proofErr w:type="spellStart"/>
-      <w:proofErr w:type="gramStart"/>
-      <w:r>
-        <w:t>sudo</w:t>
-      </w:r>
-      <w:proofErr w:type="spellEnd"/>
-      <w:proofErr w:type="gramEnd"/>
-      <w:r>
-        <w:t xml:space="preserve"> apt-cache search </w:t>
-      </w:r>
-      <w:proofErr w:type="spellStart"/>
-      <w:r>
-        <w:t>rstudio</w:t>
-      </w:r>
-      <w:proofErr w:type="spellEnd"/>
-      <w:r>
-        <w:t xml:space="preserve"> </w:t>
-      </w:r>
-    </w:p>
-    <w:p>
-      <w:pPr>
-        <w:pStyle w:val="ListParagraph"/>
-        <w:numPr>
-          <w:ilvl w:val="2"/>
-          <w:numId w:val="1"/>
-        </w:numPr>
-      </w:pPr>
-      <w:proofErr w:type="spellStart"/>
-      <w:proofErr w:type="gramStart"/>
-      <w:r>
-        <w:t>sudo</w:t>
-      </w:r>
-      <w:proofErr w:type="spellEnd"/>
-      <w:proofErr w:type="gramEnd"/>
-      <w:r>
-        <w:t xml:space="preserve"> apt-get install </w:t>
-      </w:r>
-      <w:proofErr w:type="spellStart"/>
-      <w:r>
-        <w:t>rstudio</w:t>
-      </w:r>
-      <w:proofErr w:type="spellEnd"/>
-      <w:r>
-        <w:t xml:space="preserve">-server </w:t>
-      </w:r>
-    </w:p>
-    <w:p>
-      <w:pPr>
-        <w:pStyle w:val="ListParagraph"/>
-        <w:numPr>
-          <w:ilvl w:val="1"/>
-          <w:numId w:val="1"/>
-        </w:numPr>
-      </w:pPr>
-      <w:proofErr w:type="gramStart"/>
-      <w:r>
-        <w:t>install.packages</w:t>
-      </w:r>
-      <w:proofErr w:type="gramEnd"/>
-      <w:r>
-        <w:t xml:space="preserve"> for R – that would have all packages needed to be installed for R </w:t>
-      </w:r>
-    </w:p>
-    <w:p>
-      <w:pPr>
-        <w:pStyle w:val="ListParagraph"/>
-        <w:numPr>
-          <w:ilvl w:val="0"/>
-          <w:numId w:val="1"/>
-        </w:numPr>
-      </w:pPr>
-      <w:r>
-        <w:t>Go to AWS dashboard –</w:t>
-      </w:r>
-      <w:r>
-        <w:t xml:space="preserve"> go to volumes un</w:t>
-      </w:r>
-      <w:r>
-        <w:t>der elastic block store</w:t>
-      </w:r>
-    </w:p>
-    <w:p>
-      <w:pPr>
-        <w:pStyle w:val="ListParagraph"/>
-        <w:numPr>
-          <w:ilvl w:val="1"/>
-          <w:numId w:val="1"/>
-        </w:numPr>
-      </w:pPr>
-      <w:r>
-        <w:t>Create volume with specific storage space (</w:t>
-      </w:r>
-      <w:r>
-        <w:t>e.g.</w:t>
-      </w:r>
-      <w:r>
-        <w:t xml:space="preserve"> 100gb) </w:t>
-      </w:r>
-    </w:p>
-    <w:p>
-      <w:pPr>
-        <w:pStyle w:val="ListParagraph"/>
-        <w:numPr>
-          <w:ilvl w:val="2"/>
-          <w:numId w:val="1"/>
-        </w:numPr>
-      </w:pPr>
-      <w:r>
-        <w:t>Attach the volume to master instance based on instance ID</w:t>
-      </w:r>
-    </w:p>
-    <w:p>
-      <w:pPr>
-        <w:pStyle w:val="ListParagraph"/>
-        <w:numPr>
-          <w:ilvl w:val="0"/>
-          <w:numId w:val="1"/>
-        </w:numPr>
-      </w:pPr>
-      <w:r>
-        <w:t>Go to command line (bash) – login to the server &amp; mount</w:t>
-      </w:r>
-    </w:p>
-    <w:p>
-      <w:pPr>
-        <w:pStyle w:val="ListParagraph"/>
-        <w:numPr>
-          <w:ilvl w:val="1"/>
-          <w:numId w:val="1"/>
-        </w:numPr>
-      </w:pPr>
-      <w:proofErr w:type="spellStart"/>
-      <w:proofErr w:type="gramStart"/>
-      <w:r>
-        <w:t>ssh</w:t>
-      </w:r>
-      <w:proofErr w:type="spellEnd"/>
-      <w:proofErr w:type="gramEnd"/>
-      <w:r>
-        <w:t xml:space="preserve"> –</w:t>
-      </w:r>
-      <w:proofErr w:type="spellStart"/>
-      <w:r>
-        <w:t>i</w:t>
-      </w:r>
-      <w:proofErr w:type="spellEnd"/>
-      <w:r>
-        <w:t xml:space="preserve"> amazon-</w:t>
-      </w:r>
-      <w:proofErr w:type="spellStart"/>
-      <w:r>
-        <w:t>key.pem</w:t>
-      </w:r>
-      <w:proofErr w:type="spellEnd"/>
-      <w:r>
-        <w:t xml:space="preserve"> </w:t>
-      </w:r>
-      <w:r>
-        <w:t>root@ec2-54-174-75-252.compute-1.amazonaws.com</w:t>
-      </w:r>
-    </w:p>
-    <w:p>
-      <w:pPr>
-        <w:pStyle w:val="ListParagraph"/>
-        <w:numPr>
-          <w:ilvl w:val="1"/>
-          <w:numId w:val="1"/>
-        </w:numPr>
-      </w:pPr>
-      <w:r>
-        <w:t>Will</w:t>
-      </w:r>
-      <w:r>
-        <w:t xml:space="preserve"> be prompted to use Ubuntu rather than root</w:t>
-      </w:r>
-    </w:p>
-    <w:p>
-      <w:pPr>
-        <w:pStyle w:val="ListParagraph"/>
-        <w:numPr>
-          <w:ilvl w:val="2"/>
-          <w:numId w:val="1"/>
-        </w:numPr>
-      </w:pPr>
-      <w:proofErr w:type="spellStart"/>
-      <w:proofErr w:type="gramStart"/>
-      <w:r>
-        <w:t>ssh</w:t>
-      </w:r>
-      <w:proofErr w:type="spellEnd"/>
-      <w:proofErr w:type="gramEnd"/>
-      <w:r>
-        <w:t xml:space="preserve"> –</w:t>
-      </w:r>
-      <w:proofErr w:type="spellStart"/>
-      <w:r>
-        <w:t>i</w:t>
-      </w:r>
-      <w:proofErr w:type="spellEnd"/>
-      <w:r>
-        <w:t xml:space="preserve"> amazon-</w:t>
-      </w:r>
-      <w:proofErr w:type="spellStart"/>
-      <w:r>
-        <w:t>key.pem</w:t>
-      </w:r>
-      <w:proofErr w:type="spellEnd"/>
-      <w:r>
-        <w:t xml:space="preserve"> </w:t>
-      </w:r>
-      <w:r>
-        <w:t>ubuntu@ec2-54-174-75-252.compute-1.amazonaws.com</w:t>
-      </w:r>
-    </w:p>
-    <w:p>
-      <w:pPr>
-        <w:pStyle w:val="ListParagraph"/>
-        <w:numPr>
-          <w:ilvl w:val="1"/>
-          <w:numId w:val="1"/>
-        </w:numPr>
-      </w:pPr>
-      <w:r>
-        <w:t xml:space="preserve">Mount </w:t>
-      </w:r>
-    </w:p>
-    <w:p>
-      <w:pPr>
-        <w:pStyle w:val="ListParagraph"/>
-        <w:numPr>
-          <w:ilvl w:val="2"/>
-          <w:numId w:val="1"/>
-        </w:numPr>
-      </w:pPr>
-      <w:r>
-        <w:t xml:space="preserve">Type and hit return on </w:t>
-      </w:r>
-      <w:proofErr w:type="spellStart"/>
-      <w:r>
-        <w:t>sudo</w:t>
-      </w:r>
-      <w:proofErr w:type="spellEnd"/>
-      <w:r>
-        <w:t xml:space="preserve"> </w:t>
-      </w:r>
-      <w:proofErr w:type="spellStart"/>
-      <w:r>
-        <w:t>su</w:t>
-      </w:r>
-      <w:proofErr w:type="spellEnd"/>
-      <w:r>
-        <w:t xml:space="preserve"> </w:t>
-      </w:r>
-    </w:p>
-    <w:p>
-      <w:pPr>
-        <w:pStyle w:val="ListParagraph"/>
-        <w:numPr>
-          <w:ilvl w:val="2"/>
-          <w:numId w:val="1"/>
-        </w:numPr>
-      </w:pPr>
-      <w:r>
-        <w:t xml:space="preserve"> </w:t>
-      </w:r>
-      <w:proofErr w:type="gramStart"/>
-      <w:r>
-        <w:t>mkfs.ext4</w:t>
-      </w:r>
-      <w:proofErr w:type="gramEnd"/>
-      <w:r>
-        <w:t xml:space="preserve"> /</w:t>
-      </w:r>
-      <w:proofErr w:type="spellStart"/>
-      <w:r>
-        <w:t>dev</w:t>
-      </w:r>
-      <w:proofErr w:type="spellEnd"/>
-      <w:r>
-        <w:t>/</w:t>
-      </w:r>
-      <w:proofErr w:type="spellStart"/>
-      <w:r>
-        <w:t>xvdh</w:t>
-      </w:r>
-      <w:proofErr w:type="spellEnd"/>
-      <w:r>
-        <w:t xml:space="preserve"> (this is the path of the volume created – the “s” is replaced with “xv”) </w:t>
-      </w:r>
-    </w:p>
-    <w:p>
-      <w:pPr>
-        <w:pStyle w:val="ListParagraph"/>
-        <w:numPr>
-          <w:ilvl w:val="2"/>
-          <w:numId w:val="1"/>
-        </w:numPr>
-      </w:pPr>
-      <w:proofErr w:type="spellStart"/>
-      <w:proofErr w:type="gramStart"/>
-      <w:r>
-        <w:t>mkdir</w:t>
-      </w:r>
-      <w:proofErr w:type="spellEnd"/>
-      <w:proofErr w:type="gramEnd"/>
-      <w:r>
-        <w:t xml:space="preserve"> –m 000 /</w:t>
-      </w:r>
-      <w:proofErr w:type="spellStart"/>
-      <w:r>
-        <w:t>vol</w:t>
-      </w:r>
-      <w:proofErr w:type="spellEnd"/>
-    </w:p>
-    <w:p>
-      <w:pPr>
-        <w:pStyle w:val="ListParagraph"/>
-        <w:numPr>
-          <w:ilvl w:val="2"/>
-          <w:numId w:val="1"/>
-        </w:numPr>
-      </w:pPr>
-      <w:proofErr w:type="gramStart"/>
-      <w:r>
-        <w:t>echo</w:t>
-      </w:r>
-      <w:proofErr w:type="gramEnd"/>
-      <w:r>
-        <w:t xml:space="preserve"> “/</w:t>
-      </w:r>
-      <w:proofErr w:type="spellStart"/>
-      <w:r>
-        <w:t>dev</w:t>
-      </w:r>
-      <w:proofErr w:type="spellEnd"/>
-      <w:r>
-        <w:t>/</w:t>
-      </w:r>
-      <w:proofErr w:type="spellStart"/>
-      <w:r>
-        <w:t>xvdh</w:t>
-      </w:r>
-      <w:proofErr w:type="spellEnd"/>
-      <w:r>
-        <w:t xml:space="preserve"> /</w:t>
-      </w:r>
-      <w:proofErr w:type="spellStart"/>
-      <w:r>
-        <w:t>vol</w:t>
-      </w:r>
-      <w:proofErr w:type="spellEnd"/>
-      <w:r>
-        <w:t xml:space="preserve"> auto </w:t>
-      </w:r>
-      <w:proofErr w:type="spellStart"/>
-      <w:r>
-        <w:t>noatime</w:t>
-      </w:r>
-      <w:proofErr w:type="spellEnd"/>
-      <w:r>
-        <w:t xml:space="preserve"> 0 </w:t>
-      </w:r>
-      <w:proofErr w:type="spellStart"/>
-      <w:r>
-        <w:t>0</w:t>
-      </w:r>
-      <w:proofErr w:type="spellEnd"/>
-      <w:r>
-        <w:t xml:space="preserve">” | </w:t>
-      </w:r>
-      <w:proofErr w:type="spellStart"/>
-      <w:r>
-        <w:t>sudo</w:t>
-      </w:r>
-      <w:proofErr w:type="spellEnd"/>
-      <w:r>
-        <w:t xml:space="preserve"> tee –a /</w:t>
-      </w:r>
-      <w:proofErr w:type="spellStart"/>
-      <w:r>
-        <w:t>etc</w:t>
-      </w:r>
-      <w:proofErr w:type="spellEnd"/>
-      <w:r>
-        <w:t>/</w:t>
-      </w:r>
-      <w:proofErr w:type="spellStart"/>
-      <w:r>
-        <w:t>fstab</w:t>
-      </w:r>
-      <w:proofErr w:type="spellEnd"/>
-    </w:p>
-    <w:p>
-      <w:pPr>
-        <w:pStyle w:val="ListParagraph"/>
-        <w:numPr>
-          <w:ilvl w:val="2"/>
-          <w:numId w:val="1"/>
-        </w:numPr>
-      </w:pPr>
-      <w:proofErr w:type="spellStart"/>
-      <w:proofErr w:type="gramStart"/>
-      <w:r>
-        <w:t>sudo</w:t>
-      </w:r>
-      <w:proofErr w:type="spellEnd"/>
-      <w:proofErr w:type="gramEnd"/>
-      <w:r>
-        <w:t xml:space="preserve"> mount /</w:t>
-      </w:r>
-      <w:proofErr w:type="spellStart"/>
-      <w:r>
-        <w:t>vol</w:t>
-      </w:r>
-      <w:proofErr w:type="spellEnd"/>
-      <w:r>
-        <w:t xml:space="preserve"> </w:t>
-      </w:r>
-    </w:p>
-    <w:p>
-      <w:pPr>
-        <w:pStyle w:val="ListParagraph"/>
-        <w:numPr>
-          <w:ilvl w:val="0"/>
-          <w:numId w:val="1"/>
-        </w:numPr>
-      </w:pPr>
-      <w:r>
-        <w:t xml:space="preserve">Now deal with the SSH keys – necessary to be on </w:t>
-      </w:r>
-      <w:proofErr w:type="gramStart"/>
-      <w:r>
-        <w:t>a</w:t>
-      </w:r>
-      <w:proofErr w:type="gramEnd"/>
-      <w:r>
-        <w:t xml:space="preserve"> </w:t>
-      </w:r>
-      <w:proofErr w:type="spellStart"/>
-      <w:r>
-        <w:t>ubuntu</w:t>
-      </w:r>
-      <w:proofErr w:type="spellEnd"/>
-      <w:r>
-        <w:t xml:space="preserve"> user.</w:t>
-      </w:r>
-    </w:p>
-    <w:p>
-      <w:pPr>
-        <w:pStyle w:val="ListParagraph"/>
-        <w:numPr>
-          <w:ilvl w:val="1"/>
-          <w:numId w:val="1"/>
-        </w:numPr>
-      </w:pPr>
-      <w:proofErr w:type="spellStart"/>
-      <w:proofErr w:type="gramStart"/>
-      <w:r>
-        <w:t>su</w:t>
-      </w:r>
-      <w:proofErr w:type="spellEnd"/>
-      <w:proofErr w:type="gramEnd"/>
-      <w:r>
-        <w:t xml:space="preserve"> </w:t>
-      </w:r>
-      <w:proofErr w:type="spellStart"/>
-      <w:r>
-        <w:t>ubuntu</w:t>
-      </w:r>
-      <w:proofErr w:type="spellEnd"/>
-    </w:p>
-    <w:p>
-      <w:pPr>
-        <w:pStyle w:val="ListParagraph"/>
-        <w:numPr>
-          <w:ilvl w:val="1"/>
-          <w:numId w:val="1"/>
-        </w:numPr>
-      </w:pPr>
-      <w:r>
-        <w:t>cd</w:t>
-      </w:r>
-    </w:p>
-    <w:p>
-      <w:pPr>
-        <w:pStyle w:val="ListParagraph"/>
-        <w:numPr>
-          <w:ilvl w:val="1"/>
-          <w:numId w:val="1"/>
-        </w:numPr>
-      </w:pPr>
-      <w:proofErr w:type="spellStart"/>
-      <w:proofErr w:type="gramStart"/>
-      <w:r>
-        <w:t>ssh</w:t>
-      </w:r>
-      <w:proofErr w:type="gramEnd"/>
-      <w:r>
-        <w:t>-keygen</w:t>
-      </w:r>
-      <w:proofErr w:type="spellEnd"/>
-      <w:r>
-        <w:t xml:space="preserve"> –t </w:t>
-      </w:r>
-      <w:proofErr w:type="spellStart"/>
-      <w:r>
-        <w:t>dsa</w:t>
-      </w:r>
-      <w:proofErr w:type="spellEnd"/>
-      <w:r>
-        <w:t xml:space="preserve"> (just hit return when asked any question about passphrase)</w:t>
-      </w:r>
-    </w:p>
-    <w:p>
-      <w:pPr>
-        <w:pStyle w:val="ListParagraph"/>
-        <w:numPr>
-          <w:ilvl w:val="1"/>
-          <w:numId w:val="1"/>
-        </w:numPr>
-      </w:pPr>
-      <w:proofErr w:type="gramStart"/>
-      <w:r>
-        <w:t>cat</w:t>
-      </w:r>
-      <w:proofErr w:type="gramEnd"/>
-      <w:r>
-        <w:t xml:space="preserve"> ~/.</w:t>
-      </w:r>
-      <w:proofErr w:type="spellStart"/>
-      <w:r>
-        <w:t>ssh</w:t>
-      </w:r>
-      <w:proofErr w:type="spellEnd"/>
-      <w:r>
-        <w:t>/ id_dsa.pub &gt;&gt; ~/.</w:t>
-      </w:r>
-      <w:proofErr w:type="spellStart"/>
-      <w:r>
-        <w:t>ssh</w:t>
-      </w:r>
-      <w:proofErr w:type="spellEnd"/>
-      <w:r>
-        <w:t>/</w:t>
-      </w:r>
-      <w:proofErr w:type="spellStart"/>
-      <w:r>
-        <w:t>authorized_keys</w:t>
-      </w:r>
-      <w:proofErr w:type="spellEnd"/>
-      <w:r>
-        <w:t xml:space="preserve"> </w:t>
-      </w:r>
-    </w:p>
-    <w:p>
-      <w:pPr>
-        <w:pStyle w:val="ListParagraph"/>
-        <w:numPr>
-          <w:ilvl w:val="1"/>
-          <w:numId w:val="1"/>
-        </w:numPr>
-      </w:pPr>
-      <w:proofErr w:type="spellStart"/>
-      <w:proofErr w:type="gramStart"/>
-      <w:r>
-        <w:t>chmod</w:t>
-      </w:r>
-      <w:proofErr w:type="spellEnd"/>
-      <w:proofErr w:type="gramEnd"/>
-      <w:r>
-        <w:t xml:space="preserve"> 644 ~</w:t>
-      </w:r>
-      <w:r>
-        <w:t>/.</w:t>
-      </w:r>
-      <w:proofErr w:type="spellStart"/>
-      <w:r>
-        <w:t>ssh</w:t>
-      </w:r>
-      <w:proofErr w:type="spellEnd"/>
-      <w:r>
-        <w:t>/</w:t>
-      </w:r>
-      <w:proofErr w:type="spellStart"/>
-      <w:r>
-        <w:t>authorized_keys</w:t>
-      </w:r>
-      <w:proofErr w:type="spellEnd"/>
-      <w:r>
-        <w:t xml:space="preserve"> </w:t>
-      </w:r>
-    </w:p>
-    <w:p>
-      <w:pPr>
-        <w:pStyle w:val="ListParagraph"/>
-        <w:numPr>
-          <w:ilvl w:val="0"/>
-          <w:numId w:val="1"/>
-        </w:numPr>
-      </w:pPr>
-      <w:r>
-        <w:t>Now to create the nodes</w:t>
-      </w:r>
-    </w:p>
-    <w:p>
-      <w:pPr>
-        <w:pStyle w:val="ListParagraph"/>
-        <w:numPr>
-          <w:ilvl w:val="1"/>
-          <w:numId w:val="1"/>
-        </w:numPr>
-      </w:pPr>
-      <w:r>
-        <w:t xml:space="preserve">Go to AWS dashboard – click on instance and under actions – select “create image” </w:t>
-      </w:r>
-    </w:p>
-    <w:p>
-      <w:pPr>
-        <w:pStyle w:val="ListParagraph"/>
-        <w:numPr>
-          <w:ilvl w:val="1"/>
-          <w:numId w:val="1"/>
-        </w:numPr>
-      </w:pPr>
-      <w:r>
-        <w:t xml:space="preserve">Name image name as something specific – then create – images will be added to Images tab under AMIs </w:t>
-      </w:r>
-    </w:p>
-    <w:p>
-      <w:pPr>
-        <w:pStyle w:val="ListParagraph"/>
-        <w:numPr>
-          <w:ilvl w:val="2"/>
-          <w:numId w:val="1"/>
-        </w:numPr>
-      </w:pPr>
-      <w:r>
-        <w:t>It will take a while to process (rebooting master instance)</w:t>
-      </w:r>
-    </w:p>
-    <w:p>
-      <w:pPr>
-        <w:pStyle w:val="ListParagraph"/>
-        <w:numPr>
-          <w:ilvl w:val="1"/>
-          <w:numId w:val="1"/>
-        </w:numPr>
-      </w:pPr>
-      <w:r>
-        <w:t xml:space="preserve">Select the image – click Launch </w:t>
-      </w:r>
-    </w:p>
-    <w:p>
-      <w:pPr>
-        <w:pStyle w:val="ListParagraph"/>
-        <w:numPr>
-          <w:ilvl w:val="2"/>
-          <w:numId w:val="1"/>
-        </w:numPr>
-      </w:pPr>
-      <w:r>
-        <w:t>Select instance type desired and the quantity – (if you wanted 8 slaves then yo</w:t>
-      </w:r>
-      <w:r>
-        <w:t>u would choose 8</w:t>
-      </w:r>
-      <w:r>
-        <w:t xml:space="preserve"> here) </w:t>
-      </w:r>
-    </w:p>
-    <w:p>
-      <w:pPr>
-        <w:pStyle w:val="ListParagraph"/>
-        <w:numPr>
-          <w:ilvl w:val="2"/>
-          <w:numId w:val="1"/>
-        </w:numPr>
-      </w:pPr>
-      <w:r>
-        <w:lastRenderedPageBreak/>
+      <w:r>
         <w:t>Make sure that the instances share the same security group and placement groups (location) as master</w:t>
       </w:r>
     </w:p>
@@ -1399,9 +1481,6 @@
       </w:rPr>
       <w:alias w:val="Title"/>
       <w:id w:val="1524430087"/>
-      <w:placeholder>
-        <w:docPart w:val="B26651EB6BCE5C4CA9880D74114CB0E0"/>
-      </w:placeholder>
       <w:dataBinding w:prefixMappings="xmlns:ns0='http://schemas.openxmlformats.org/package/2006/metadata/core-properties' xmlns:ns1='http://purl.org/dc/elements/1.1/'" w:xpath="/ns0:coreProperties[1]/ns1:title[1]" w:storeItemID="{6C3C8BC8-F283-45AE-878A-BAB7291924A1}"/>
       <w:text/>
     </w:sdtPr>
@@ -1438,9 +1517,6 @@
       </w:rPr>
       <w:alias w:val="Date"/>
       <w:id w:val="-1942592369"/>
-      <w:placeholder>
-        <w:docPart w:val="5A5D9A77BBDD4149AC6F49BCC6728330"/>
-      </w:placeholder>
       <w:dataBinding w:prefixMappings="xmlns:ns0='http://schemas.microsoft.com/office/2006/coverPageProps'" w:xpath="/ns0:CoverPageProperties[1]/ns0:PublishDate[1]" w:storeItemID="{55AF091B-3C7A-41E3-B477-F2FDAA23CFDA}"/>
       <w:date>
         <w:dateFormat w:val="MMMM d, yyyy"/>
@@ -2142,7 +2218,7 @@
     <w:charset w:val="00"/>
     <w:family w:val="auto"/>
     <w:pitch w:val="variable"/>
-    <w:sig w:usb0="00000003" w:usb1="00000000" w:usb2="00000000" w:usb3="00000000" w:csb0="00000001" w:csb1="00000000"/>
+    <w:sig w:usb0="E0002AFF" w:usb1="C0007841" w:usb2="00000009" w:usb3="00000000" w:csb0="000001FF" w:csb1="00000000"/>
   </w:font>
   <w:font w:name="Cambria">
     <w:panose1 w:val="02040503050406030204"/>
@@ -2179,7 +2255,7 @@
     <w:charset w:val="00"/>
     <w:family w:val="auto"/>
     <w:pitch w:val="variable"/>
-    <w:sig w:usb0="00000003" w:usb1="00000000" w:usb2="00000000" w:usb3="00000000" w:csb0="00000001" w:csb1="00000000"/>
+    <w:sig w:usb0="E10002FF" w:usb1="4000ACFF" w:usb2="00000009" w:usb3="00000000" w:csb0="0000019F" w:csb1="00000000"/>
   </w:font>
 </w:fonts>
 </file>
@@ -2199,6 +2275,7 @@
   <w:rsids>
     <w:rsidRoot w:val="00090C31"/>
     <w:rsid w:val="00090C31"/>
+    <w:rsid w:val="0055542D"/>
   </w:rsids>
   <m:mathPr>
     <m:mathFont m:val="Cambria Math"/>
@@ -2977,7 +3054,7 @@
 </file>
 
 <file path=customXml/itemProps2.xml><?xml version="1.0" encoding="utf-8"?>
-<ds:datastoreItem xmlns:ds="http://schemas.openxmlformats.org/officeDocument/2006/customXml" ds:itemID="{07CF50F5-CF02-0641-81F4-F1F08FD073B0}">
+<ds:datastoreItem xmlns:ds="http://schemas.openxmlformats.org/officeDocument/2006/customXml" ds:itemID="{A6182EF8-59DC-254E-BECE-5098E010EAF7}">
   <ds:schemaRefs>
     <ds:schemaRef ds:uri="http://schemas.openxmlformats.org/officeDocument/2006/bibliography"/>
   </ds:schemaRefs>

</xml_diff>

<commit_message>
Building Cluster - Parallel Computation
Parallel Computation included
</commit_message>
<xml_diff>
--- a/Building a Cluster.docx
+++ b/Building a Cluster.docx
@@ -96,6 +96,18 @@
       <w:pPr>
         <w:pStyle w:val="ListParagraph"/>
         <w:numPr>
+          <w:ilvl w:val="2"/>
+          <w:numId w:val="1"/>
+        </w:numPr>
+      </w:pPr>
+      <w:r>
+        <w:t xml:space="preserve">Custom TCP – port 10187 </w:t>
+      </w:r>
+    </w:p>
+    <w:p>
+      <w:pPr>
+        <w:pStyle w:val="ListParagraph"/>
+        <w:numPr>
           <w:ilvl w:val="0"/>
           <w:numId w:val="1"/>
         </w:numPr>
@@ -127,7 +139,7 @@
         </w:numPr>
       </w:pPr>
       <w:r>
-        <w:t>Create a standard volume for the instance</w:t>
+        <w:t>Go to AWS dashboard – go to volumes under elastic block store</w:t>
       </w:r>
     </w:p>
     <w:p>
@@ -139,7 +151,37 @@
         </w:numPr>
       </w:pPr>
       <w:r>
-        <w:t xml:space="preserve">On Dashboard, click Volumes under Elastic Block Store </w:t>
+        <w:t xml:space="preserve">Create volume with specific storage space (e.g. 100gb) </w:t>
+      </w:r>
+    </w:p>
+    <w:p>
+      <w:pPr>
+        <w:pStyle w:val="ListParagraph"/>
+        <w:numPr>
+          <w:ilvl w:val="2"/>
+          <w:numId w:val="1"/>
+        </w:numPr>
+      </w:pPr>
+      <w:r>
+        <w:t>Attach the volume to master instance based on instance ID</w:t>
+      </w:r>
+      <w:r>
+        <w:t xml:space="preserve"> and location</w:t>
+      </w:r>
+    </w:p>
+    <w:p>
+      <w:pPr>
+        <w:pStyle w:val="ListParagraph"/>
+        <w:numPr>
+          <w:ilvl w:val="0"/>
+          <w:numId w:val="1"/>
+        </w:numPr>
+      </w:pPr>
+      <w:r>
+        <w:t>Login on to server via command – call key directory and mod</w:t>
+      </w:r>
+      <w:r>
+        <w:t>ify</w:t>
       </w:r>
     </w:p>
     <w:p>
@@ -151,7 +193,90 @@
         </w:numPr>
       </w:pPr>
       <w:r>
-        <w:t>Select desired storage size (e.g. 100GB)</w:t>
+        <w:t>cd desktop</w:t>
+      </w:r>
+    </w:p>
+    <w:p>
+      <w:pPr>
+        <w:pStyle w:val="ListParagraph"/>
+        <w:numPr>
+          <w:ilvl w:val="1"/>
+          <w:numId w:val="1"/>
+        </w:numPr>
+      </w:pPr>
+      <w:r>
+        <w:t>cd key</w:t>
+      </w:r>
+    </w:p>
+    <w:p>
+      <w:pPr>
+        <w:pStyle w:val="ListParagraph"/>
+        <w:numPr>
+          <w:ilvl w:val="1"/>
+          <w:numId w:val="1"/>
+        </w:numPr>
+      </w:pPr>
+      <w:proofErr w:type="spellStart"/>
+      <w:proofErr w:type="gramStart"/>
+      <w:r>
+        <w:t>chmod</w:t>
+      </w:r>
+      <w:proofErr w:type="spellEnd"/>
+      <w:proofErr w:type="gramEnd"/>
+      <w:r>
+        <w:t xml:space="preserve"> 400 amazon-</w:t>
+      </w:r>
+      <w:proofErr w:type="spellStart"/>
+      <w:r>
+        <w:t>key.pem</w:t>
+      </w:r>
+      <w:proofErr w:type="spellEnd"/>
+      <w:r>
+        <w:t xml:space="preserve"> </w:t>
+      </w:r>
+    </w:p>
+    <w:p>
+      <w:pPr>
+        <w:pStyle w:val="ListParagraph"/>
+        <w:numPr>
+          <w:ilvl w:val="1"/>
+          <w:numId w:val="1"/>
+        </w:numPr>
+      </w:pPr>
+      <w:r>
+        <w:t xml:space="preserve">To actually login use -&gt; </w:t>
+      </w:r>
+      <w:proofErr w:type="spellStart"/>
+      <w:r>
+        <w:t>ssh</w:t>
+      </w:r>
+      <w:proofErr w:type="spellEnd"/>
+      <w:r>
+        <w:t xml:space="preserve"> –</w:t>
+      </w:r>
+      <w:proofErr w:type="spellStart"/>
+      <w:r>
+        <w:t>i</w:t>
+      </w:r>
+      <w:proofErr w:type="spellEnd"/>
+      <w:r>
+        <w:t xml:space="preserve"> amazon-</w:t>
+      </w:r>
+      <w:proofErr w:type="spellStart"/>
+      <w:r>
+        <w:t>key.pem</w:t>
+      </w:r>
+      <w:proofErr w:type="spellEnd"/>
+      <w:r>
+        <w:t xml:space="preserve"> </w:t>
+      </w:r>
+      <w:proofErr w:type="gramStart"/>
+      <w:r>
+        <w:t>root@(</w:t>
+      </w:r>
+      <w:proofErr w:type="gramEnd"/>
+      <w:r>
+        <w:t>public DNS)</w:t>
       </w:r>
     </w:p>
     <w:p>
@@ -163,10 +288,54 @@
         </w:numPr>
       </w:pPr>
       <w:r>
-        <w:t>Insure</w:t>
-      </w:r>
-      <w:r>
-        <w:t xml:space="preserve"> that the volume is in the same zone as the instance </w:t>
+        <w:t xml:space="preserve">Ex. </w:t>
+      </w:r>
+      <w:proofErr w:type="spellStart"/>
+      <w:r>
+        <w:t>ssh</w:t>
+      </w:r>
+      <w:proofErr w:type="spellEnd"/>
+      <w:r>
+        <w:t xml:space="preserve"> –</w:t>
+      </w:r>
+      <w:proofErr w:type="spellStart"/>
+      <w:proofErr w:type="gramStart"/>
+      <w:r>
+        <w:t>i</w:t>
+      </w:r>
+      <w:proofErr w:type="spellEnd"/>
+      <w:r>
+        <w:t xml:space="preserve">  amazon</w:t>
+      </w:r>
+      <w:proofErr w:type="gramEnd"/>
+      <w:r>
+        <w:t>-</w:t>
+      </w:r>
+      <w:proofErr w:type="spellStart"/>
+      <w:r>
+        <w:t>key.pem</w:t>
+      </w:r>
+      <w:proofErr w:type="spellEnd"/>
+      <w:r>
+        <w:t xml:space="preserve"> </w:t>
+      </w:r>
+      <w:r>
+        <w:t>root@ec2-54-174-158-1.compute-1.amazonaws.com</w:t>
+      </w:r>
+    </w:p>
+    <w:p>
+      <w:pPr>
+        <w:pStyle w:val="ListParagraph"/>
+        <w:numPr>
+          <w:ilvl w:val="0"/>
+          <w:numId w:val="1"/>
+        </w:numPr>
+      </w:pPr>
+      <w:r>
+        <w:t>**Notes – in order to install software to the server**</w:t>
+      </w:r>
+      <w:r>
+        <w:t xml:space="preserve"> - use if R is not preloaded on instance </w:t>
       </w:r>
     </w:p>
     <w:p>
@@ -177,8 +346,258 @@
           <w:numId w:val="1"/>
         </w:numPr>
       </w:pPr>
-      <w:r>
-        <w:t xml:space="preserve">Attach the volume to the instance by picking the same mounting point as the instance (e.g. </w:t>
+      <w:proofErr w:type="gramStart"/>
+      <w:r>
+        <w:t>in</w:t>
+      </w:r>
+      <w:proofErr w:type="gramEnd"/>
+      <w:r>
+        <w:t xml:space="preserve"> </w:t>
+      </w:r>
+      <w:proofErr w:type="spellStart"/>
+      <w:r>
+        <w:t>linux</w:t>
+      </w:r>
+      <w:proofErr w:type="spellEnd"/>
+      <w:r>
+        <w:t xml:space="preserve"> command line (bash), search for software</w:t>
+      </w:r>
+    </w:p>
+    <w:p>
+      <w:pPr>
+        <w:pStyle w:val="ListParagraph"/>
+        <w:numPr>
+          <w:ilvl w:val="2"/>
+          <w:numId w:val="1"/>
+        </w:numPr>
+      </w:pPr>
+      <w:proofErr w:type="spellStart"/>
+      <w:proofErr w:type="gramStart"/>
+      <w:r>
+        <w:t>sudo</w:t>
+      </w:r>
+      <w:proofErr w:type="spellEnd"/>
+      <w:proofErr w:type="gramEnd"/>
+      <w:r>
+        <w:t xml:space="preserve"> apt-cache search </w:t>
+      </w:r>
+      <w:proofErr w:type="spellStart"/>
+      <w:r>
+        <w:t>rstudio</w:t>
+      </w:r>
+      <w:proofErr w:type="spellEnd"/>
+      <w:r>
+        <w:t xml:space="preserve"> </w:t>
+      </w:r>
+    </w:p>
+    <w:p>
+      <w:pPr>
+        <w:pStyle w:val="ListParagraph"/>
+        <w:numPr>
+          <w:ilvl w:val="2"/>
+          <w:numId w:val="1"/>
+        </w:numPr>
+      </w:pPr>
+      <w:proofErr w:type="spellStart"/>
+      <w:proofErr w:type="gramStart"/>
+      <w:r>
+        <w:t>sudo</w:t>
+      </w:r>
+      <w:proofErr w:type="spellEnd"/>
+      <w:proofErr w:type="gramEnd"/>
+      <w:r>
+        <w:t xml:space="preserve"> apt-get install </w:t>
+      </w:r>
+      <w:proofErr w:type="spellStart"/>
+      <w:r>
+        <w:t>rstudio</w:t>
+      </w:r>
+      <w:proofErr w:type="spellEnd"/>
+      <w:r>
+        <w:t xml:space="preserve">-server </w:t>
+      </w:r>
+    </w:p>
+    <w:p>
+      <w:pPr>
+        <w:pStyle w:val="ListParagraph"/>
+        <w:numPr>
+          <w:ilvl w:val="1"/>
+          <w:numId w:val="1"/>
+        </w:numPr>
+      </w:pPr>
+      <w:proofErr w:type="gramStart"/>
+      <w:r>
+        <w:t>install.packages</w:t>
+      </w:r>
+      <w:proofErr w:type="gramEnd"/>
+      <w:r>
+        <w:t xml:space="preserve"> for R – that would have all packages needed to be installed for R </w:t>
+      </w:r>
+    </w:p>
+    <w:p>
+      <w:pPr>
+        <w:pStyle w:val="ListParagraph"/>
+        <w:numPr>
+          <w:ilvl w:val="0"/>
+          <w:numId w:val="1"/>
+        </w:numPr>
+      </w:pPr>
+      <w:r>
+        <w:t>Go to command line (bash) – login to the server &amp; mount</w:t>
+      </w:r>
+      <w:r>
+        <w:t xml:space="preserve"> volume</w:t>
+      </w:r>
+    </w:p>
+    <w:p>
+      <w:pPr>
+        <w:pStyle w:val="ListParagraph"/>
+        <w:numPr>
+          <w:ilvl w:val="1"/>
+          <w:numId w:val="1"/>
+        </w:numPr>
+      </w:pPr>
+      <w:proofErr w:type="spellStart"/>
+      <w:proofErr w:type="gramStart"/>
+      <w:r>
+        <w:t>ssh</w:t>
+      </w:r>
+      <w:proofErr w:type="spellEnd"/>
+      <w:proofErr w:type="gramEnd"/>
+      <w:r>
+        <w:t xml:space="preserve"> –</w:t>
+      </w:r>
+      <w:proofErr w:type="spellStart"/>
+      <w:r>
+        <w:t>i</w:t>
+      </w:r>
+      <w:proofErr w:type="spellEnd"/>
+      <w:r>
+        <w:t xml:space="preserve"> amazon-</w:t>
+      </w:r>
+      <w:proofErr w:type="spellStart"/>
+      <w:r>
+        <w:t>key.pem</w:t>
+      </w:r>
+      <w:proofErr w:type="spellEnd"/>
+      <w:r>
+        <w:t xml:space="preserve"> </w:t>
+      </w:r>
+      <w:r>
+        <w:t>root@ec2-54-174-75-252.compute-1.amazonaws.com</w:t>
+      </w:r>
+    </w:p>
+    <w:p>
+      <w:pPr>
+        <w:pStyle w:val="ListParagraph"/>
+        <w:numPr>
+          <w:ilvl w:val="1"/>
+          <w:numId w:val="1"/>
+        </w:numPr>
+      </w:pPr>
+      <w:r>
+        <w:t>Will</w:t>
+      </w:r>
+      <w:r>
+        <w:t xml:space="preserve"> be prompted to use Ubuntu rather than root</w:t>
+      </w:r>
+    </w:p>
+    <w:p>
+      <w:pPr>
+        <w:pStyle w:val="ListParagraph"/>
+        <w:numPr>
+          <w:ilvl w:val="2"/>
+          <w:numId w:val="1"/>
+        </w:numPr>
+      </w:pPr>
+      <w:proofErr w:type="spellStart"/>
+      <w:proofErr w:type="gramStart"/>
+      <w:r>
+        <w:t>ssh</w:t>
+      </w:r>
+      <w:proofErr w:type="spellEnd"/>
+      <w:proofErr w:type="gramEnd"/>
+      <w:r>
+        <w:t xml:space="preserve"> –</w:t>
+      </w:r>
+      <w:proofErr w:type="spellStart"/>
+      <w:r>
+        <w:t>i</w:t>
+      </w:r>
+      <w:proofErr w:type="spellEnd"/>
+      <w:r>
+        <w:t xml:space="preserve"> amazon-</w:t>
+      </w:r>
+      <w:proofErr w:type="spellStart"/>
+      <w:r>
+        <w:t>key.pem</w:t>
+      </w:r>
+      <w:proofErr w:type="spellEnd"/>
+      <w:r>
+        <w:t xml:space="preserve"> </w:t>
+      </w:r>
+      <w:r>
+        <w:t>ubuntu@ec2-54-174-75-252.compute-1.amazonaws.com</w:t>
+      </w:r>
+    </w:p>
+    <w:p>
+      <w:pPr>
+        <w:pStyle w:val="ListParagraph"/>
+        <w:numPr>
+          <w:ilvl w:val="1"/>
+          <w:numId w:val="1"/>
+        </w:numPr>
+      </w:pPr>
+      <w:r>
+        <w:t xml:space="preserve">Mount </w:t>
+      </w:r>
+    </w:p>
+    <w:p>
+      <w:pPr>
+        <w:pStyle w:val="ListParagraph"/>
+        <w:numPr>
+          <w:ilvl w:val="2"/>
+          <w:numId w:val="1"/>
+        </w:numPr>
+      </w:pPr>
+      <w:r>
+        <w:t xml:space="preserve">Type and hit return on </w:t>
+      </w:r>
+      <w:proofErr w:type="spellStart"/>
+      <w:r>
+        <w:t>sudo</w:t>
+      </w:r>
+      <w:proofErr w:type="spellEnd"/>
+      <w:r>
+        <w:t xml:space="preserve"> </w:t>
+      </w:r>
+      <w:proofErr w:type="spellStart"/>
+      <w:r>
+        <w:t>su</w:t>
+      </w:r>
+      <w:proofErr w:type="spellEnd"/>
+      <w:r>
+        <w:t xml:space="preserve"> </w:t>
+      </w:r>
+    </w:p>
+    <w:p>
+      <w:pPr>
+        <w:pStyle w:val="ListParagraph"/>
+        <w:numPr>
+          <w:ilvl w:val="2"/>
+          <w:numId w:val="1"/>
+        </w:numPr>
+      </w:pPr>
+      <w:r>
+        <w:t xml:space="preserve"> </w:t>
+      </w:r>
+      <w:proofErr w:type="gramStart"/>
+      <w:r>
+        <w:t>mkfs.ext4</w:t>
+      </w:r>
+      <w:proofErr w:type="gramEnd"/>
+      <w:r>
+        <w:t xml:space="preserve"> /</w:t>
       </w:r>
       <w:proofErr w:type="spellStart"/>
       <w:r>
@@ -190,9 +609,378 @@
       </w:r>
       <w:proofErr w:type="spellStart"/>
       <w:r>
-        <w:t>sdh</w:t>
-      </w:r>
-      <w:proofErr w:type="spellEnd"/>
+        <w:t>xvdh</w:t>
+      </w:r>
+      <w:proofErr w:type="spellEnd"/>
+      <w:r>
+        <w:t xml:space="preserve"> (this is the path of the volume created – the “s” is replaced with “xv”) </w:t>
+      </w:r>
+    </w:p>
+    <w:p>
+      <w:pPr>
+        <w:pStyle w:val="ListParagraph"/>
+        <w:numPr>
+          <w:ilvl w:val="2"/>
+          <w:numId w:val="1"/>
+        </w:numPr>
+      </w:pPr>
+      <w:proofErr w:type="spellStart"/>
+      <w:proofErr w:type="gramStart"/>
+      <w:r>
+        <w:t>mkdir</w:t>
+      </w:r>
+      <w:proofErr w:type="spellEnd"/>
+      <w:proofErr w:type="gramEnd"/>
+      <w:r>
+        <w:t xml:space="preserve"> –m 000 /</w:t>
+      </w:r>
+      <w:proofErr w:type="spellStart"/>
+      <w:r>
+        <w:t>vol</w:t>
+      </w:r>
+      <w:proofErr w:type="spellEnd"/>
+    </w:p>
+    <w:p>
+      <w:pPr>
+        <w:pStyle w:val="ListParagraph"/>
+        <w:numPr>
+          <w:ilvl w:val="2"/>
+          <w:numId w:val="1"/>
+        </w:numPr>
+      </w:pPr>
+      <w:proofErr w:type="gramStart"/>
+      <w:r>
+        <w:t>echo</w:t>
+      </w:r>
+      <w:proofErr w:type="gramEnd"/>
+      <w:r>
+        <w:t xml:space="preserve"> “/</w:t>
+      </w:r>
+      <w:proofErr w:type="spellStart"/>
+      <w:r>
+        <w:t>dev</w:t>
+      </w:r>
+      <w:proofErr w:type="spellEnd"/>
+      <w:r>
+        <w:t>/</w:t>
+      </w:r>
+      <w:proofErr w:type="spellStart"/>
+      <w:r>
+        <w:t>xvdh</w:t>
+      </w:r>
+      <w:proofErr w:type="spellEnd"/>
+      <w:r>
+        <w:t xml:space="preserve"> /</w:t>
+      </w:r>
+      <w:proofErr w:type="spellStart"/>
+      <w:r>
+        <w:t>vol</w:t>
+      </w:r>
+      <w:proofErr w:type="spellEnd"/>
+      <w:r>
+        <w:t xml:space="preserve"> auto </w:t>
+      </w:r>
+      <w:proofErr w:type="spellStart"/>
+      <w:r>
+        <w:t>noatime</w:t>
+      </w:r>
+      <w:proofErr w:type="spellEnd"/>
+      <w:r>
+        <w:t xml:space="preserve"> 0 </w:t>
+      </w:r>
+      <w:proofErr w:type="spellStart"/>
+      <w:r>
+        <w:t>0</w:t>
+      </w:r>
+      <w:proofErr w:type="spellEnd"/>
+      <w:r>
+        <w:t xml:space="preserve">” | </w:t>
+      </w:r>
+      <w:proofErr w:type="spellStart"/>
+      <w:r>
+        <w:t>sudo</w:t>
+      </w:r>
+      <w:proofErr w:type="spellEnd"/>
+      <w:r>
+        <w:t xml:space="preserve"> tee –a /</w:t>
+      </w:r>
+      <w:proofErr w:type="spellStart"/>
+      <w:r>
+        <w:t>etc</w:t>
+      </w:r>
+      <w:proofErr w:type="spellEnd"/>
+      <w:r>
+        <w:t>/</w:t>
+      </w:r>
+      <w:proofErr w:type="spellStart"/>
+      <w:r>
+        <w:t>fstab</w:t>
+      </w:r>
+      <w:proofErr w:type="spellEnd"/>
+    </w:p>
+    <w:p>
+      <w:pPr>
+        <w:pStyle w:val="ListParagraph"/>
+        <w:numPr>
+          <w:ilvl w:val="2"/>
+          <w:numId w:val="1"/>
+        </w:numPr>
+      </w:pPr>
+      <w:proofErr w:type="spellStart"/>
+      <w:proofErr w:type="gramStart"/>
+      <w:r>
+        <w:t>sudo</w:t>
+      </w:r>
+      <w:proofErr w:type="spellEnd"/>
+      <w:proofErr w:type="gramEnd"/>
+      <w:r>
+        <w:t xml:space="preserve"> mount /</w:t>
+      </w:r>
+      <w:proofErr w:type="spellStart"/>
+      <w:r>
+        <w:t>vol</w:t>
+      </w:r>
+      <w:proofErr w:type="spellEnd"/>
+      <w:r>
+        <w:t xml:space="preserve"> </w:t>
+      </w:r>
+    </w:p>
+    <w:p>
+      <w:pPr>
+        <w:pStyle w:val="ListParagraph"/>
+        <w:numPr>
+          <w:ilvl w:val="0"/>
+          <w:numId w:val="1"/>
+        </w:numPr>
+      </w:pPr>
+      <w:r>
+        <w:t xml:space="preserve">Now deal with the </w:t>
+      </w:r>
+      <w:r>
+        <w:t xml:space="preserve">SSH keys – necessary to be on </w:t>
+      </w:r>
+      <w:proofErr w:type="spellStart"/>
+      <w:r>
+        <w:t>ubuntu</w:t>
+      </w:r>
+      <w:proofErr w:type="spellEnd"/>
+      <w:r>
+        <w:t xml:space="preserve"> user of master server </w:t>
+      </w:r>
+    </w:p>
+    <w:p>
+      <w:pPr>
+        <w:pStyle w:val="ListParagraph"/>
+        <w:numPr>
+          <w:ilvl w:val="1"/>
+          <w:numId w:val="1"/>
+        </w:numPr>
+      </w:pPr>
+      <w:proofErr w:type="spellStart"/>
+      <w:proofErr w:type="gramStart"/>
+      <w:r>
+        <w:t>su</w:t>
+      </w:r>
+      <w:proofErr w:type="spellEnd"/>
+      <w:proofErr w:type="gramEnd"/>
+      <w:r>
+        <w:t xml:space="preserve"> </w:t>
+      </w:r>
+      <w:proofErr w:type="spellStart"/>
+      <w:r>
+        <w:t>ubuntu</w:t>
+      </w:r>
+      <w:proofErr w:type="spellEnd"/>
+    </w:p>
+    <w:p>
+      <w:pPr>
+        <w:pStyle w:val="ListParagraph"/>
+        <w:numPr>
+          <w:ilvl w:val="1"/>
+          <w:numId w:val="1"/>
+        </w:numPr>
+      </w:pPr>
+      <w:r>
+        <w:t>cd</w:t>
+      </w:r>
+    </w:p>
+    <w:p>
+      <w:pPr>
+        <w:pStyle w:val="ListParagraph"/>
+        <w:numPr>
+          <w:ilvl w:val="1"/>
+          <w:numId w:val="1"/>
+        </w:numPr>
+      </w:pPr>
+      <w:proofErr w:type="spellStart"/>
+      <w:proofErr w:type="gramStart"/>
+      <w:r>
+        <w:t>ssh</w:t>
+      </w:r>
+      <w:proofErr w:type="gramEnd"/>
+      <w:r>
+        <w:t>-keygen</w:t>
+      </w:r>
+      <w:proofErr w:type="spellEnd"/>
+      <w:r>
+        <w:t xml:space="preserve"> –t </w:t>
+      </w:r>
+      <w:proofErr w:type="spellStart"/>
+      <w:r>
+        <w:t>dsa</w:t>
+      </w:r>
+      <w:proofErr w:type="spellEnd"/>
+      <w:r>
+        <w:t xml:space="preserve"> (just hit return when asked any question about passphrase)</w:t>
+      </w:r>
+    </w:p>
+    <w:p>
+      <w:pPr>
+        <w:pStyle w:val="ListParagraph"/>
+        <w:numPr>
+          <w:ilvl w:val="1"/>
+          <w:numId w:val="1"/>
+        </w:numPr>
+      </w:pPr>
+      <w:proofErr w:type="gramStart"/>
+      <w:r>
+        <w:t>cat</w:t>
+      </w:r>
+      <w:proofErr w:type="gramEnd"/>
+      <w:r>
+        <w:t xml:space="preserve"> ~/.</w:t>
+      </w:r>
+      <w:proofErr w:type="spellStart"/>
+      <w:r>
+        <w:t>ssh</w:t>
+      </w:r>
+      <w:proofErr w:type="spellEnd"/>
+      <w:r>
+        <w:t>/ id_dsa.pub &gt;&gt; ~/.</w:t>
+      </w:r>
+      <w:proofErr w:type="spellStart"/>
+      <w:r>
+        <w:t>ssh</w:t>
+      </w:r>
+      <w:proofErr w:type="spellEnd"/>
+      <w:r>
+        <w:t>/</w:t>
+      </w:r>
+      <w:proofErr w:type="spellStart"/>
+      <w:r>
+        <w:t>authorized_keys</w:t>
+      </w:r>
+      <w:proofErr w:type="spellEnd"/>
+      <w:r>
+        <w:t xml:space="preserve"> </w:t>
+      </w:r>
+    </w:p>
+    <w:p>
+      <w:pPr>
+        <w:pStyle w:val="ListParagraph"/>
+        <w:numPr>
+          <w:ilvl w:val="1"/>
+          <w:numId w:val="1"/>
+        </w:numPr>
+      </w:pPr>
+      <w:proofErr w:type="spellStart"/>
+      <w:proofErr w:type="gramStart"/>
+      <w:r>
+        <w:t>chmod</w:t>
+      </w:r>
+      <w:proofErr w:type="spellEnd"/>
+      <w:proofErr w:type="gramEnd"/>
+      <w:r>
+        <w:t xml:space="preserve"> 644 ~</w:t>
+      </w:r>
+      <w:r>
+        <w:t>/.</w:t>
+      </w:r>
+      <w:proofErr w:type="spellStart"/>
+      <w:r>
+        <w:t>ssh</w:t>
+      </w:r>
+      <w:proofErr w:type="spellEnd"/>
+      <w:r>
+        <w:t>/</w:t>
+      </w:r>
+      <w:proofErr w:type="spellStart"/>
+      <w:r>
+        <w:t>authorized_keys</w:t>
+      </w:r>
+      <w:proofErr w:type="spellEnd"/>
+      <w:r>
+        <w:t xml:space="preserve"> </w:t>
+      </w:r>
+    </w:p>
+    <w:p>
+      <w:pPr>
+        <w:pStyle w:val="ListParagraph"/>
+        <w:numPr>
+          <w:ilvl w:val="0"/>
+          <w:numId w:val="1"/>
+        </w:numPr>
+      </w:pPr>
+      <w:r>
+        <w:t xml:space="preserve">Start up base R and install all packages required </w:t>
+      </w:r>
+      <w:r>
+        <w:t>for cluster and other code</w:t>
+      </w:r>
+    </w:p>
+    <w:p>
+      <w:pPr>
+        <w:pStyle w:val="ListParagraph"/>
+        <w:numPr>
+          <w:ilvl w:val="1"/>
+          <w:numId w:val="1"/>
+        </w:numPr>
+      </w:pPr>
+      <w:r>
+        <w:t xml:space="preserve">In terminal </w:t>
+      </w:r>
+    </w:p>
+    <w:p>
+      <w:pPr>
+        <w:pStyle w:val="ListParagraph"/>
+        <w:numPr>
+          <w:ilvl w:val="2"/>
+          <w:numId w:val="1"/>
+        </w:numPr>
+      </w:pPr>
+      <w:r>
+        <w:t>R</w:t>
+      </w:r>
+    </w:p>
+    <w:p>
+      <w:pPr>
+        <w:pStyle w:val="ListParagraph"/>
+        <w:numPr>
+          <w:ilvl w:val="2"/>
+          <w:numId w:val="1"/>
+        </w:numPr>
+      </w:pPr>
+      <w:proofErr w:type="spellStart"/>
+      <w:proofErr w:type="gramStart"/>
+      <w:r>
+        <w:t>Install.packages</w:t>
+      </w:r>
+      <w:proofErr w:type="spellEnd"/>
+      <w:r>
+        <w:t>(</w:t>
+      </w:r>
+      <w:proofErr w:type="gramEnd"/>
+      <w:r>
+        <w:t>“</w:t>
+      </w:r>
+      <w:proofErr w:type="spellStart"/>
+      <w:r>
+        <w:t>doSNOW</w:t>
+      </w:r>
+      <w:proofErr w:type="spellEnd"/>
+      <w:r>
+        <w:t>”</w:t>
+      </w:r>
       <w:r>
         <w:t>)</w:t>
       </w:r>
@@ -201,12 +989,89 @@
       <w:pPr>
         <w:pStyle w:val="ListParagraph"/>
         <w:numPr>
+          <w:ilvl w:val="2"/>
+          <w:numId w:val="1"/>
+        </w:numPr>
+      </w:pPr>
+      <w:r>
+        <w:t xml:space="preserve">Install. </w:t>
+      </w:r>
+      <w:proofErr w:type="gramStart"/>
+      <w:r>
+        <w:t>Packages(</w:t>
+      </w:r>
+      <w:proofErr w:type="gramEnd"/>
+      <w:r>
+        <w:t>“</w:t>
+      </w:r>
+      <w:proofErr w:type="spellStart"/>
+      <w:r>
+        <w:t>itertools</w:t>
+      </w:r>
+      <w:proofErr w:type="spellEnd"/>
+      <w:r>
+        <w:t>”)</w:t>
+      </w:r>
+    </w:p>
+    <w:p>
+      <w:pPr>
+        <w:pStyle w:val="ListParagraph"/>
+        <w:numPr>
+          <w:ilvl w:val="2"/>
+          <w:numId w:val="1"/>
+        </w:numPr>
+      </w:pPr>
+      <w:r>
+        <w:t xml:space="preserve">Install all other packages needed for desired computation </w:t>
+      </w:r>
+    </w:p>
+    <w:p>
+      <w:pPr>
+        <w:pStyle w:val="ListParagraph"/>
+        <w:numPr>
+          <w:ilvl w:val="1"/>
+          <w:numId w:val="1"/>
+        </w:numPr>
+      </w:pPr>
+      <w:r>
+        <w:t>This step is necessary for all the nodes to have the packages installed to run the cluster commands and also in order for the desired to code to work on each node</w:t>
+      </w:r>
+    </w:p>
+    <w:p>
+      <w:pPr>
+        <w:pStyle w:val="ListParagraph"/>
+        <w:numPr>
+          <w:ilvl w:val="2"/>
+          <w:numId w:val="1"/>
+        </w:numPr>
+      </w:pPr>
+      <w:r>
+        <w:lastRenderedPageBreak/>
+        <w:t>If not followed packages have to manually installed to each node</w:t>
+      </w:r>
+    </w:p>
+    <w:p>
+      <w:pPr>
+        <w:pStyle w:val="ListParagraph"/>
+        <w:numPr>
+          <w:ilvl w:val="2"/>
+          <w:numId w:val="1"/>
+        </w:numPr>
+      </w:pPr>
+      <w:r>
+        <w:t xml:space="preserve">An alternative method of install packages to node will be explored </w:t>
+      </w:r>
+    </w:p>
+    <w:p>
+      <w:pPr>
+        <w:pStyle w:val="ListParagraph"/>
+        <w:numPr>
           <w:ilvl w:val="0"/>
           <w:numId w:val="1"/>
         </w:numPr>
       </w:pPr>
       <w:r>
-        <w:t>Login on to server via command – call key directory and mod</w:t>
+        <w:t>Now to create the nodes</w:t>
       </w:r>
     </w:p>
     <w:p>
@@ -218,7 +1083,7 @@
         </w:numPr>
       </w:pPr>
       <w:r>
-        <w:t>cd desktop</w:t>
+        <w:t xml:space="preserve">Go to AWS dashboard – click on instance and under actions – select “create image” </w:t>
       </w:r>
     </w:p>
     <w:p>
@@ -230,7 +1095,19 @@
         </w:numPr>
       </w:pPr>
       <w:r>
-        <w:t>cd key</w:t>
+        <w:t xml:space="preserve">Name image name as something specific – then create – images will be added to Images tab under AMIs </w:t>
+      </w:r>
+    </w:p>
+    <w:p>
+      <w:pPr>
+        <w:pStyle w:val="ListParagraph"/>
+        <w:numPr>
+          <w:ilvl w:val="2"/>
+          <w:numId w:val="1"/>
+        </w:numPr>
+      </w:pPr>
+      <w:r>
+        <w:t>It will take a while to process (rebooting master instance)</w:t>
       </w:r>
     </w:p>
     <w:p>
@@ -241,24 +1118,349 @@
           <w:numId w:val="1"/>
         </w:numPr>
       </w:pPr>
+      <w:r>
+        <w:t xml:space="preserve">Select the image – click Launch </w:t>
+      </w:r>
+    </w:p>
+    <w:p>
+      <w:pPr>
+        <w:pStyle w:val="ListParagraph"/>
+        <w:numPr>
+          <w:ilvl w:val="2"/>
+          <w:numId w:val="1"/>
+        </w:numPr>
+      </w:pPr>
+      <w:r>
+        <w:t>Select instance type desired and the quantity – (if you wanted 8 slaves then yo</w:t>
+      </w:r>
+      <w:r>
+        <w:t>u would choose 8</w:t>
+      </w:r>
+      <w:r>
+        <w:t xml:space="preserve"> here) </w:t>
+      </w:r>
+    </w:p>
+    <w:p>
+      <w:pPr>
+        <w:pStyle w:val="ListParagraph"/>
+        <w:numPr>
+          <w:ilvl w:val="2"/>
+          <w:numId w:val="1"/>
+        </w:numPr>
+      </w:pPr>
+      <w:r>
+        <w:t>Make sure that the instances share the same security group and placement groups (location) as master</w:t>
+      </w:r>
+    </w:p>
+    <w:p>
+      <w:pPr>
+        <w:pStyle w:val="ListParagraph"/>
+        <w:numPr>
+          <w:ilvl w:val="0"/>
+          <w:numId w:val="1"/>
+        </w:numPr>
+      </w:pPr>
+      <w:r>
+        <w:t xml:space="preserve"> Add the Public DNS names of the slave machines into a new file /</w:t>
+      </w:r>
+      <w:proofErr w:type="spellStart"/>
+      <w:r>
+        <w:t>vol</w:t>
+      </w:r>
+      <w:proofErr w:type="spellEnd"/>
+      <w:r>
+        <w:t>/</w:t>
+      </w:r>
+      <w:proofErr w:type="spellStart"/>
+      <w:r>
+        <w:t>nodelist</w:t>
+      </w:r>
+      <w:proofErr w:type="spellEnd"/>
+    </w:p>
+    <w:p>
+      <w:pPr>
+        <w:pStyle w:val="ListParagraph"/>
+        <w:numPr>
+          <w:ilvl w:val="1"/>
+          <w:numId w:val="1"/>
+        </w:numPr>
+      </w:pPr>
+      <w:r>
+        <w:t xml:space="preserve">Go to command – log into the master </w:t>
+      </w:r>
+    </w:p>
+    <w:p>
+      <w:pPr>
+        <w:pStyle w:val="ListParagraph"/>
+        <w:numPr>
+          <w:ilvl w:val="1"/>
+          <w:numId w:val="1"/>
+        </w:numPr>
+      </w:pPr>
+      <w:r>
+        <w:t>Go to A</w:t>
+      </w:r>
+      <w:r>
+        <w:t xml:space="preserve">WS dashboard – go to instances </w:t>
+      </w:r>
+      <w:r>
+        <w:t>– copy the Public DNS</w:t>
+      </w:r>
+      <w:r>
+        <w:t xml:space="preserve"> of each slave</w:t>
+      </w:r>
+    </w:p>
+    <w:p>
+      <w:pPr>
+        <w:pStyle w:val="ListParagraph"/>
+        <w:numPr>
+          <w:ilvl w:val="1"/>
+          <w:numId w:val="1"/>
+        </w:numPr>
+      </w:pPr>
+      <w:r>
+        <w:t>In command, type: cat &gt; nodelist.txt (hit return)</w:t>
+      </w:r>
+    </w:p>
+    <w:p>
+      <w:pPr>
+        <w:pStyle w:val="ListParagraph"/>
+        <w:numPr>
+          <w:ilvl w:val="2"/>
+          <w:numId w:val="1"/>
+        </w:numPr>
+      </w:pPr>
+      <w:r>
+        <w:t xml:space="preserve">Paste Public DNS names </w:t>
+      </w:r>
+    </w:p>
+    <w:p>
+      <w:pPr>
+        <w:pStyle w:val="ListParagraph"/>
+        <w:numPr>
+          <w:ilvl w:val="2"/>
+          <w:numId w:val="1"/>
+        </w:numPr>
+      </w:pPr>
+      <w:r>
+        <w:t>Press return</w:t>
+      </w:r>
+    </w:p>
+    <w:p>
+      <w:pPr>
+        <w:pStyle w:val="ListParagraph"/>
+        <w:numPr>
+          <w:ilvl w:val="2"/>
+          <w:numId w:val="1"/>
+        </w:numPr>
+      </w:pPr>
+      <w:r>
+        <w:t xml:space="preserve">Press </w:t>
+      </w:r>
+      <w:r>
+        <w:t>Control + d (done)</w:t>
+      </w:r>
+    </w:p>
+    <w:p>
+      <w:pPr>
+        <w:pStyle w:val="ListParagraph"/>
+        <w:numPr>
+          <w:ilvl w:val="1"/>
+          <w:numId w:val="1"/>
+        </w:numPr>
+      </w:pPr>
+      <w:r>
+        <w:t xml:space="preserve">Type: cat nodelist.txt </w:t>
+      </w:r>
+    </w:p>
+    <w:p>
+      <w:pPr>
+        <w:pStyle w:val="ListParagraph"/>
+        <w:numPr>
+          <w:ilvl w:val="2"/>
+          <w:numId w:val="1"/>
+        </w:numPr>
+      </w:pPr>
+      <w:r>
+        <w:t xml:space="preserve">Should present the DNS names </w:t>
+      </w:r>
+    </w:p>
+    <w:p>
+      <w:pPr>
+        <w:pStyle w:val="ListParagraph"/>
+        <w:numPr>
+          <w:ilvl w:val="1"/>
+          <w:numId w:val="1"/>
+        </w:numPr>
+      </w:pPr>
+      <w:r>
+        <w:t xml:space="preserve">**When copying the Public DNS names of many nodes** - use this method </w:t>
+      </w:r>
+    </w:p>
+    <w:p>
+      <w:pPr>
+        <w:pStyle w:val="ListParagraph"/>
+        <w:numPr>
+          <w:ilvl w:val="2"/>
+          <w:numId w:val="1"/>
+        </w:numPr>
+      </w:pPr>
+      <w:r>
+        <w:t>Go to instances – select the slaves – copy the selected Public DNS and the instance ID attached</w:t>
+      </w:r>
+    </w:p>
+    <w:p>
+      <w:pPr>
+        <w:pStyle w:val="ListParagraph"/>
+        <w:numPr>
+          <w:ilvl w:val="2"/>
+          <w:numId w:val="1"/>
+        </w:numPr>
+      </w:pPr>
+      <w:r>
+        <w:t>Go to command – log into the master</w:t>
+      </w:r>
+    </w:p>
+    <w:p>
+      <w:pPr>
+        <w:pStyle w:val="ListParagraph"/>
+        <w:numPr>
+          <w:ilvl w:val="2"/>
+          <w:numId w:val="1"/>
+        </w:numPr>
+      </w:pPr>
+      <w:r>
+        <w:t>In command, type: cat &gt; nodelist.txt (hit return)</w:t>
+      </w:r>
+    </w:p>
+    <w:p>
+      <w:pPr>
+        <w:pStyle w:val="ListParagraph"/>
+        <w:numPr>
+          <w:ilvl w:val="3"/>
+          <w:numId w:val="1"/>
+        </w:numPr>
+      </w:pPr>
+      <w:r>
+        <w:t>Paste Public DNS names</w:t>
+      </w:r>
+    </w:p>
+    <w:p>
+      <w:pPr>
+        <w:pStyle w:val="ListParagraph"/>
+        <w:numPr>
+          <w:ilvl w:val="3"/>
+          <w:numId w:val="1"/>
+        </w:numPr>
+      </w:pPr>
+      <w:r>
+        <w:t>Press return</w:t>
+      </w:r>
+    </w:p>
+    <w:p>
+      <w:pPr>
+        <w:pStyle w:val="ListParagraph"/>
+        <w:numPr>
+          <w:ilvl w:val="3"/>
+          <w:numId w:val="1"/>
+        </w:numPr>
+      </w:pPr>
+      <w:r>
+        <w:t xml:space="preserve">Press Control + d </w:t>
+      </w:r>
+    </w:p>
+    <w:p>
+      <w:pPr>
+        <w:pStyle w:val="ListParagraph"/>
+        <w:numPr>
+          <w:ilvl w:val="3"/>
+          <w:numId w:val="1"/>
+        </w:numPr>
+      </w:pPr>
+      <w:r>
+        <w:t xml:space="preserve">Type: </w:t>
+      </w:r>
+      <w:r>
+        <w:rPr>
+          <w:rFonts w:cs="Helvetica"/>
+        </w:rPr>
+        <w:t>cat nodelist.txt | cut -d' ' -f2 &gt; nodelist2.txt</w:t>
+      </w:r>
+    </w:p>
+    <w:p>
+      <w:pPr>
+        <w:pStyle w:val="ListParagraph"/>
+        <w:numPr>
+          <w:ilvl w:val="0"/>
+          <w:numId w:val="1"/>
+        </w:numPr>
+      </w:pPr>
+      <w:r>
+        <w:t xml:space="preserve">Connection between Master and nodes established </w:t>
+      </w:r>
+    </w:p>
+    <w:p>
+      <w:pPr>
+        <w:pStyle w:val="ListParagraph"/>
+        <w:numPr>
+          <w:ilvl w:val="1"/>
+          <w:numId w:val="1"/>
+        </w:numPr>
+      </w:pPr>
+      <w:r>
+        <w:t xml:space="preserve">Test connection, type:  </w:t>
+      </w:r>
+      <w:proofErr w:type="spellStart"/>
+      <w:r>
+        <w:t>ssh</w:t>
+      </w:r>
+      <w:proofErr w:type="spellEnd"/>
+      <w:r>
+        <w:t xml:space="preserve"> ec2-54-174-75-252.compute-1.amazonaws.com </w:t>
+      </w:r>
+      <w:proofErr w:type="spellStart"/>
+      <w:r>
+        <w:t>ls</w:t>
+      </w:r>
+      <w:proofErr w:type="spellEnd"/>
+      <w:r>
+        <w:t xml:space="preserve"> (Public DNS of a slave)</w:t>
+      </w:r>
+    </w:p>
+    <w:p>
+      <w:pPr>
+        <w:pStyle w:val="ListParagraph"/>
+        <w:numPr>
+          <w:ilvl w:val="1"/>
+          <w:numId w:val="1"/>
+        </w:numPr>
+      </w:pPr>
       <w:proofErr w:type="spellStart"/>
       <w:proofErr w:type="gramStart"/>
       <w:r>
-        <w:t>chmod</w:t>
+        <w:t>ssh</w:t>
       </w:r>
       <w:proofErr w:type="spellEnd"/>
       <w:proofErr w:type="gramEnd"/>
       <w:r>
-        <w:t xml:space="preserve"> 400 amazon-</w:t>
-      </w:r>
-      <w:proofErr w:type="spellStart"/>
-      <w:r>
-        <w:t>key.pem</w:t>
+        <w:t xml:space="preserve"> ec2-54-174-75-252.compute-1.amazonaws.com </w:t>
+      </w:r>
+      <w:proofErr w:type="spellStart"/>
+      <w:r>
+        <w:t>ls</w:t>
       </w:r>
       <w:proofErr w:type="spellEnd"/>
       <w:r>
         <w:t xml:space="preserve"> </w:t>
       </w:r>
+      <w:r>
+        <w:t>–</w:t>
+      </w:r>
+      <w:proofErr w:type="spellStart"/>
+      <w:r>
+        <w:t>ka</w:t>
+      </w:r>
+      <w:proofErr w:type="spellEnd"/>
     </w:p>
     <w:p>
       <w:pPr>
@@ -268,43 +1470,92 @@
           <w:numId w:val="1"/>
         </w:numPr>
       </w:pPr>
-      <w:r>
-        <w:t>To actually lo</w:t>
-      </w:r>
-      <w:r>
-        <w:t xml:space="preserve">gin use -&gt; </w:t>
-      </w:r>
-      <w:proofErr w:type="spellStart"/>
+      <w:proofErr w:type="spellStart"/>
+      <w:proofErr w:type="gramStart"/>
       <w:r>
         <w:t>ssh</w:t>
       </w:r>
       <w:proofErr w:type="spellEnd"/>
-      <w:r>
-        <w:t xml:space="preserve"> –</w:t>
-      </w:r>
-      <w:proofErr w:type="spellStart"/>
-      <w:r>
-        <w:t>i</w:t>
-      </w:r>
-      <w:proofErr w:type="spellEnd"/>
-      <w:r>
-        <w:t xml:space="preserve"> amazon-</w:t>
-      </w:r>
-      <w:proofErr w:type="spellStart"/>
-      <w:r>
-        <w:t>key.pem</w:t>
+      <w:proofErr w:type="gramEnd"/>
+      <w:r>
+        <w:t xml:space="preserve"> ec2-54-174-75-252.compute-1.amazonaws.com </w:t>
+      </w:r>
+      <w:proofErr w:type="spellStart"/>
+      <w:r>
+        <w:t>ls</w:t>
       </w:r>
       <w:proofErr w:type="spellEnd"/>
       <w:r>
         <w:t xml:space="preserve"> </w:t>
       </w:r>
+      <w:r>
+        <w:t>–</w:t>
+      </w:r>
+      <w:r>
+        <w:t>la</w:t>
+      </w:r>
+    </w:p>
+    <w:p>
+      <w:pPr>
+        <w:pStyle w:val="ListParagraph"/>
+        <w:numPr>
+          <w:ilvl w:val="0"/>
+          <w:numId w:val="1"/>
+        </w:numPr>
+      </w:pPr>
+      <w:r>
+        <w:t>Install AWS CLI (for Mac)</w:t>
+      </w:r>
+    </w:p>
+    <w:p>
+      <w:pPr>
+        <w:pStyle w:val="ListParagraph"/>
+        <w:numPr>
+          <w:ilvl w:val="1"/>
+          <w:numId w:val="1"/>
+        </w:numPr>
+      </w:pPr>
+      <w:r>
+        <w:t>Necessary to have Pip installed</w:t>
+      </w:r>
+    </w:p>
+    <w:p>
+      <w:pPr>
+        <w:pStyle w:val="ListParagraph"/>
+        <w:numPr>
+          <w:ilvl w:val="2"/>
+          <w:numId w:val="1"/>
+        </w:numPr>
+      </w:pPr>
+      <w:proofErr w:type="spellStart"/>
       <w:proofErr w:type="gramStart"/>
       <w:r>
-        <w:t>root@(</w:t>
-      </w:r>
+        <w:t>sudo</w:t>
+      </w:r>
+      <w:proofErr w:type="spellEnd"/>
       <w:proofErr w:type="gramEnd"/>
       <w:r>
-        <w:t>public DNS)</w:t>
+        <w:t xml:space="preserve"> </w:t>
+      </w:r>
+      <w:proofErr w:type="spellStart"/>
+      <w:r>
+        <w:t>easy_install</w:t>
+      </w:r>
+      <w:proofErr w:type="spellEnd"/>
+      <w:r>
+        <w:t xml:space="preserve"> pip</w:t>
+      </w:r>
+    </w:p>
+    <w:p>
+      <w:pPr>
+        <w:pStyle w:val="ListParagraph"/>
+        <w:numPr>
+          <w:ilvl w:val="1"/>
+          <w:numId w:val="1"/>
+        </w:numPr>
+      </w:pPr>
+      <w:r>
+        <w:t>Next Install AWS CLI using Pip (on Mac)</w:t>
       </w:r>
     </w:p>
     <w:p>
@@ -315,8 +1566,202 @@
           <w:numId w:val="1"/>
         </w:numPr>
       </w:pPr>
-      <w:r>
-        <w:t xml:space="preserve">Ex. </w:t>
+      <w:proofErr w:type="spellStart"/>
+      <w:proofErr w:type="gramStart"/>
+      <w:r>
+        <w:t>sudo</w:t>
+      </w:r>
+      <w:proofErr w:type="spellEnd"/>
+      <w:proofErr w:type="gramEnd"/>
+      <w:r>
+        <w:t xml:space="preserve"> pip install </w:t>
+      </w:r>
+      <w:proofErr w:type="spellStart"/>
+      <w:r>
+        <w:t>awscli</w:t>
+      </w:r>
+      <w:proofErr w:type="spellEnd"/>
+      <w:r>
+        <w:t xml:space="preserve"> </w:t>
+      </w:r>
+    </w:p>
+    <w:p>
+      <w:pPr>
+        <w:pStyle w:val="ListParagraph"/>
+        <w:numPr>
+          <w:ilvl w:val="2"/>
+          <w:numId w:val="1"/>
+        </w:numPr>
+      </w:pPr>
+      <w:proofErr w:type="spellStart"/>
+      <w:proofErr w:type="gramStart"/>
+      <w:r>
+        <w:t>sudo</w:t>
+      </w:r>
+      <w:proofErr w:type="spellEnd"/>
+      <w:proofErr w:type="gramEnd"/>
+      <w:r>
+        <w:t xml:space="preserve"> pip install –upgrade </w:t>
+      </w:r>
+      <w:proofErr w:type="spellStart"/>
+      <w:r>
+        <w:t>awscli</w:t>
+      </w:r>
+      <w:proofErr w:type="spellEnd"/>
+      <w:r>
+        <w:t xml:space="preserve"> </w:t>
+      </w:r>
+    </w:p>
+    <w:p>
+      <w:pPr>
+        <w:pStyle w:val="ListParagraph"/>
+        <w:numPr>
+          <w:ilvl w:val="0"/>
+          <w:numId w:val="1"/>
+        </w:numPr>
+      </w:pPr>
+      <w:r>
+        <w:t xml:space="preserve">Configure the AWS CLI </w:t>
+      </w:r>
+    </w:p>
+    <w:p>
+      <w:pPr>
+        <w:pStyle w:val="ListParagraph"/>
+        <w:numPr>
+          <w:ilvl w:val="1"/>
+          <w:numId w:val="1"/>
+        </w:numPr>
+      </w:pPr>
+      <w:r>
+        <w:t>Go to command – stay as user</w:t>
+      </w:r>
+    </w:p>
+    <w:p>
+      <w:pPr>
+        <w:pStyle w:val="ListParagraph"/>
+        <w:numPr>
+          <w:ilvl w:val="2"/>
+          <w:numId w:val="1"/>
+        </w:numPr>
+      </w:pPr>
+      <w:proofErr w:type="spellStart"/>
+      <w:proofErr w:type="gramStart"/>
+      <w:r>
+        <w:t>aws</w:t>
+      </w:r>
+      <w:proofErr w:type="spellEnd"/>
+      <w:proofErr w:type="gramEnd"/>
+      <w:r>
+        <w:t xml:space="preserve"> configure</w:t>
+      </w:r>
+    </w:p>
+    <w:p>
+      <w:pPr>
+        <w:pStyle w:val="ListParagraph"/>
+        <w:numPr>
+          <w:ilvl w:val="3"/>
+          <w:numId w:val="1"/>
+        </w:numPr>
+      </w:pPr>
+      <w:r>
+        <w:t>Follow steps</w:t>
+      </w:r>
+    </w:p>
+    <w:p>
+      <w:pPr>
+        <w:pStyle w:val="ListParagraph"/>
+        <w:numPr>
+          <w:ilvl w:val="3"/>
+          <w:numId w:val="1"/>
+        </w:numPr>
+      </w:pPr>
+      <w:r>
+        <w:t xml:space="preserve">Enter Access Key ID and Secret Access Key </w:t>
+      </w:r>
+    </w:p>
+    <w:p>
+      <w:pPr>
+        <w:pStyle w:val="ListParagraph"/>
+        <w:numPr>
+          <w:ilvl w:val="3"/>
+          <w:numId w:val="1"/>
+        </w:numPr>
+      </w:pPr>
+      <w:r>
+        <w:t>Enter Region and output format (</w:t>
+      </w:r>
+      <w:proofErr w:type="spellStart"/>
+      <w:r>
+        <w:t>json</w:t>
+      </w:r>
+      <w:proofErr w:type="spellEnd"/>
+      <w:r>
+        <w:t xml:space="preserve">) </w:t>
+      </w:r>
+    </w:p>
+    <w:p>
+      <w:pPr>
+        <w:pStyle w:val="ListParagraph"/>
+        <w:numPr>
+          <w:ilvl w:val="0"/>
+          <w:numId w:val="1"/>
+        </w:numPr>
+      </w:pPr>
+      <w:r>
+        <w:t xml:space="preserve"> Call the cluster and perform parallel computation in R </w:t>
+      </w:r>
+    </w:p>
+    <w:p>
+      <w:pPr>
+        <w:pStyle w:val="ListParagraph"/>
+        <w:numPr>
+          <w:ilvl w:val="1"/>
+          <w:numId w:val="1"/>
+        </w:numPr>
+      </w:pPr>
+      <w:r>
+        <w:t xml:space="preserve">First, it is very useful to disable unidentified host confirmation alerts that appear when connecting to the instances  </w:t>
+      </w:r>
+    </w:p>
+    <w:p>
+      <w:pPr>
+        <w:pStyle w:val="ListParagraph"/>
+        <w:numPr>
+          <w:ilvl w:val="2"/>
+          <w:numId w:val="1"/>
+        </w:numPr>
+      </w:pPr>
+      <w:r>
+        <w:t xml:space="preserve">Go to command – stay as user </w:t>
+      </w:r>
+    </w:p>
+    <w:p>
+      <w:pPr>
+        <w:pStyle w:val="ListParagraph"/>
+        <w:numPr>
+          <w:ilvl w:val="3"/>
+          <w:numId w:val="1"/>
+        </w:numPr>
+      </w:pPr>
+      <w:proofErr w:type="spellStart"/>
+      <w:r>
+        <w:t>StrictHostKeyChecking</w:t>
+      </w:r>
+      <w:proofErr w:type="spellEnd"/>
+      <w:r>
+        <w:t>=no</w:t>
+      </w:r>
+    </w:p>
+    <w:p>
+      <w:pPr>
+        <w:pStyle w:val="ListParagraph"/>
+        <w:numPr>
+          <w:ilvl w:val="1"/>
+          <w:numId w:val="1"/>
+        </w:numPr>
+      </w:pPr>
+      <w:r>
+        <w:t xml:space="preserve">Go to command – </w:t>
       </w:r>
       <w:proofErr w:type="spellStart"/>
       <w:r>
@@ -324,71 +1769,7 @@
       </w:r>
       <w:proofErr w:type="spellEnd"/>
       <w:r>
-        <w:t xml:space="preserve"> –</w:t>
-      </w:r>
-      <w:proofErr w:type="spellStart"/>
-      <w:proofErr w:type="gramStart"/>
-      <w:r>
-        <w:t>i</w:t>
-      </w:r>
-      <w:proofErr w:type="spellEnd"/>
-      <w:r>
-        <w:t xml:space="preserve">  amazon</w:t>
-      </w:r>
-      <w:proofErr w:type="gramEnd"/>
-      <w:r>
-        <w:t>-</w:t>
-      </w:r>
-      <w:proofErr w:type="spellStart"/>
-      <w:r>
-        <w:t>key.pem</w:t>
-      </w:r>
-      <w:proofErr w:type="spellEnd"/>
-      <w:r>
-        <w:t xml:space="preserve"> </w:t>
-      </w:r>
-      <w:r>
-        <w:t>root@ec2-54-174-158-1.compute-1.amazonaws.com</w:t>
-      </w:r>
-    </w:p>
-    <w:p>
-      <w:pPr>
-        <w:pStyle w:val="ListParagraph"/>
-        <w:numPr>
-          <w:ilvl w:val="0"/>
-          <w:numId w:val="1"/>
-        </w:numPr>
-      </w:pPr>
-      <w:r>
-        <w:t>**Notes – in order to install software to the server**</w:t>
-      </w:r>
-      <w:r>
-        <w:t xml:space="preserve"> - use if R is not preloaded on instance </w:t>
-      </w:r>
-    </w:p>
-    <w:p>
-      <w:pPr>
-        <w:pStyle w:val="ListParagraph"/>
-        <w:numPr>
-          <w:ilvl w:val="1"/>
-          <w:numId w:val="1"/>
-        </w:numPr>
-      </w:pPr>
-      <w:proofErr w:type="gramStart"/>
-      <w:r>
-        <w:t>in</w:t>
-      </w:r>
-      <w:proofErr w:type="gramEnd"/>
-      <w:r>
-        <w:t xml:space="preserve"> </w:t>
-      </w:r>
-      <w:proofErr w:type="spellStart"/>
-      <w:r>
-        <w:t>linux</w:t>
-      </w:r>
-      <w:proofErr w:type="spellEnd"/>
-      <w:r>
-        <w:t xml:space="preserve"> command line (bash), search for software</w:t>
+        <w:t xml:space="preserve"> login onto the master node</w:t>
       </w:r>
     </w:p>
     <w:p>
@@ -399,942 +1780,782 @@
           <w:numId w:val="1"/>
         </w:numPr>
       </w:pPr>
-      <w:proofErr w:type="spellStart"/>
-      <w:proofErr w:type="gramStart"/>
-      <w:r>
-        <w:t>sudo</w:t>
-      </w:r>
-      <w:proofErr w:type="spellEnd"/>
-      <w:proofErr w:type="gramEnd"/>
-      <w:r>
-        <w:t xml:space="preserve"> apt-cache search </w:t>
-      </w:r>
-      <w:proofErr w:type="spellStart"/>
-      <w:r>
-        <w:t>rstudio</w:t>
-      </w:r>
-      <w:proofErr w:type="spellEnd"/>
-      <w:r>
-        <w:t xml:space="preserve"> </w:t>
-      </w:r>
-    </w:p>
-    <w:p>
-      <w:pPr>
-        <w:pStyle w:val="ListParagraph"/>
-        <w:numPr>
-          <w:ilvl w:val="2"/>
-          <w:numId w:val="1"/>
-        </w:numPr>
-      </w:pPr>
-      <w:proofErr w:type="spellStart"/>
-      <w:proofErr w:type="gramStart"/>
-      <w:r>
-        <w:t>sudo</w:t>
-      </w:r>
-      <w:proofErr w:type="spellEnd"/>
-      <w:proofErr w:type="gramEnd"/>
-      <w:r>
-        <w:t xml:space="preserve"> apt-get install </w:t>
-      </w:r>
-      <w:proofErr w:type="spellStart"/>
-      <w:r>
-        <w:t>rstudio</w:t>
-      </w:r>
-      <w:proofErr w:type="spellEnd"/>
-      <w:r>
-        <w:t xml:space="preserve">-server </w:t>
-      </w:r>
-    </w:p>
-    <w:p>
-      <w:pPr>
-        <w:pStyle w:val="ListParagraph"/>
-        <w:numPr>
-          <w:ilvl w:val="1"/>
-          <w:numId w:val="1"/>
-        </w:numPr>
-      </w:pPr>
-      <w:proofErr w:type="gramStart"/>
-      <w:r>
-        <w:t>install.packages</w:t>
-      </w:r>
-      <w:proofErr w:type="gramEnd"/>
-      <w:r>
-        <w:t xml:space="preserve"> for R – that would have all packages needed to be installed for R </w:t>
-      </w:r>
-    </w:p>
-    <w:p>
-      <w:pPr>
-        <w:pStyle w:val="ListParagraph"/>
-        <w:numPr>
-          <w:ilvl w:val="0"/>
-          <w:numId w:val="1"/>
-        </w:numPr>
-      </w:pPr>
-      <w:r>
-        <w:t>Go to AWS dashboard –</w:t>
-      </w:r>
-      <w:r>
-        <w:t xml:space="preserve"> go to volumes un</w:t>
-      </w:r>
-      <w:r>
-        <w:t>der elastic block store</w:t>
-      </w:r>
-    </w:p>
-    <w:p>
-      <w:pPr>
-        <w:pStyle w:val="ListParagraph"/>
-        <w:numPr>
-          <w:ilvl w:val="1"/>
-          <w:numId w:val="1"/>
-        </w:numPr>
-      </w:pPr>
-      <w:r>
-        <w:t>Create volume with specific storage space (</w:t>
-      </w:r>
-      <w:r>
-        <w:t>e.g.</w:t>
-      </w:r>
-      <w:r>
-        <w:t xml:space="preserve"> 100gb) </w:t>
-      </w:r>
-    </w:p>
-    <w:p>
-      <w:pPr>
-        <w:pStyle w:val="ListParagraph"/>
-        <w:numPr>
-          <w:ilvl w:val="2"/>
-          <w:numId w:val="1"/>
-        </w:numPr>
-      </w:pPr>
-      <w:r>
-        <w:t>Attach the volume to master instance based on instance ID</w:t>
-      </w:r>
-    </w:p>
-    <w:p>
-      <w:pPr>
-        <w:pStyle w:val="ListParagraph"/>
-        <w:numPr>
-          <w:ilvl w:val="0"/>
-          <w:numId w:val="1"/>
-        </w:numPr>
-      </w:pPr>
-      <w:r>
-        <w:t>Go to command line (bash) – login to the server &amp; mount</w:t>
-      </w:r>
-    </w:p>
-    <w:p>
-      <w:pPr>
-        <w:pStyle w:val="ListParagraph"/>
-        <w:numPr>
-          <w:ilvl w:val="1"/>
-          <w:numId w:val="1"/>
-        </w:numPr>
-      </w:pPr>
-      <w:proofErr w:type="spellStart"/>
-      <w:proofErr w:type="gramStart"/>
-      <w:r>
-        <w:t>ssh</w:t>
-      </w:r>
-      <w:proofErr w:type="spellEnd"/>
-      <w:proofErr w:type="gramEnd"/>
-      <w:r>
-        <w:t xml:space="preserve"> –</w:t>
-      </w:r>
-      <w:proofErr w:type="spellStart"/>
-      <w:r>
-        <w:t>i</w:t>
-      </w:r>
-      <w:proofErr w:type="spellEnd"/>
-      <w:r>
-        <w:t xml:space="preserve"> amazon-</w:t>
-      </w:r>
-      <w:proofErr w:type="spellStart"/>
-      <w:r>
-        <w:t>key.pem</w:t>
-      </w:r>
-      <w:proofErr w:type="spellEnd"/>
-      <w:r>
-        <w:t xml:space="preserve"> </w:t>
-      </w:r>
-      <w:r>
-        <w:t>root@ec2-54-174-75-252.compute-1.amazonaws.com</w:t>
-      </w:r>
-    </w:p>
-    <w:p>
-      <w:pPr>
-        <w:pStyle w:val="ListParagraph"/>
-        <w:numPr>
-          <w:ilvl w:val="1"/>
-          <w:numId w:val="1"/>
-        </w:numPr>
-      </w:pPr>
-      <w:r>
-        <w:t>Will</w:t>
-      </w:r>
-      <w:r>
-        <w:t xml:space="preserve"> be prompted to use Ubuntu rather than root</w:t>
-      </w:r>
-    </w:p>
-    <w:p>
-      <w:pPr>
-        <w:pStyle w:val="ListParagraph"/>
-        <w:numPr>
-          <w:ilvl w:val="2"/>
-          <w:numId w:val="1"/>
-        </w:numPr>
-      </w:pPr>
-      <w:proofErr w:type="spellStart"/>
-      <w:proofErr w:type="gramStart"/>
-      <w:r>
-        <w:t>ssh</w:t>
-      </w:r>
-      <w:proofErr w:type="spellEnd"/>
-      <w:proofErr w:type="gramEnd"/>
-      <w:r>
-        <w:t xml:space="preserve"> –</w:t>
-      </w:r>
-      <w:proofErr w:type="spellStart"/>
-      <w:r>
-        <w:t>i</w:t>
-      </w:r>
-      <w:proofErr w:type="spellEnd"/>
-      <w:r>
-        <w:t xml:space="preserve"> amazon-</w:t>
-      </w:r>
-      <w:proofErr w:type="spellStart"/>
-      <w:r>
-        <w:t>key.pem</w:t>
-      </w:r>
-      <w:proofErr w:type="spellEnd"/>
-      <w:r>
-        <w:t xml:space="preserve"> </w:t>
-      </w:r>
-      <w:r>
-        <w:t>ubuntu@ec2-54-174-75-252.compute-1.amazonaws.com</w:t>
-      </w:r>
-    </w:p>
-    <w:p>
-      <w:pPr>
-        <w:pStyle w:val="ListParagraph"/>
-        <w:numPr>
-          <w:ilvl w:val="1"/>
-          <w:numId w:val="1"/>
-        </w:numPr>
-      </w:pPr>
-      <w:r>
-        <w:t xml:space="preserve">Mount </w:t>
-      </w:r>
-    </w:p>
-    <w:p>
-      <w:pPr>
-        <w:pStyle w:val="ListParagraph"/>
-        <w:numPr>
-          <w:ilvl w:val="2"/>
-          <w:numId w:val="1"/>
-        </w:numPr>
-      </w:pPr>
-      <w:r>
-        <w:t xml:space="preserve">Type and hit return on </w:t>
-      </w:r>
-      <w:proofErr w:type="spellStart"/>
-      <w:r>
-        <w:t>sudo</w:t>
-      </w:r>
-      <w:proofErr w:type="spellEnd"/>
-      <w:r>
-        <w:t xml:space="preserve"> </w:t>
-      </w:r>
-      <w:proofErr w:type="spellStart"/>
-      <w:r>
-        <w:t>su</w:t>
-      </w:r>
-      <w:proofErr w:type="spellEnd"/>
-      <w:r>
-        <w:t xml:space="preserve"> </w:t>
-      </w:r>
-    </w:p>
-    <w:p>
-      <w:pPr>
-        <w:pStyle w:val="ListParagraph"/>
-        <w:numPr>
-          <w:ilvl w:val="2"/>
-          <w:numId w:val="1"/>
-        </w:numPr>
-      </w:pPr>
-      <w:r>
-        <w:t xml:space="preserve"> </w:t>
-      </w:r>
-      <w:proofErr w:type="gramStart"/>
-      <w:r>
-        <w:t>mkfs.ext4</w:t>
-      </w:r>
-      <w:proofErr w:type="gramEnd"/>
-      <w:r>
-        <w:t xml:space="preserve"> /</w:t>
-      </w:r>
-      <w:proofErr w:type="spellStart"/>
-      <w:r>
-        <w:t>dev</w:t>
-      </w:r>
-      <w:proofErr w:type="spellEnd"/>
-      <w:r>
-        <w:t>/</w:t>
-      </w:r>
-      <w:proofErr w:type="spellStart"/>
-      <w:r>
-        <w:t>xvdh</w:t>
-      </w:r>
-      <w:proofErr w:type="spellEnd"/>
-      <w:r>
-        <w:t xml:space="preserve"> (this is the path of the volume created – the “s” is replaced with “xv”) </w:t>
-      </w:r>
-    </w:p>
-    <w:p>
-      <w:pPr>
-        <w:pStyle w:val="ListParagraph"/>
-        <w:numPr>
-          <w:ilvl w:val="2"/>
-          <w:numId w:val="1"/>
-        </w:numPr>
-      </w:pPr>
-      <w:proofErr w:type="spellStart"/>
-      <w:proofErr w:type="gramStart"/>
-      <w:r>
-        <w:t>mkdir</w:t>
-      </w:r>
-      <w:proofErr w:type="spellEnd"/>
-      <w:proofErr w:type="gramEnd"/>
-      <w:r>
-        <w:t xml:space="preserve"> –m 000 /</w:t>
-      </w:r>
-      <w:proofErr w:type="spellStart"/>
-      <w:r>
-        <w:t>vol</w:t>
-      </w:r>
-      <w:proofErr w:type="spellEnd"/>
-    </w:p>
-    <w:p>
-      <w:pPr>
-        <w:pStyle w:val="ListParagraph"/>
-        <w:numPr>
-          <w:ilvl w:val="2"/>
-          <w:numId w:val="1"/>
-        </w:numPr>
-      </w:pPr>
-      <w:proofErr w:type="gramStart"/>
-      <w:r>
-        <w:t>echo</w:t>
-      </w:r>
-      <w:proofErr w:type="gramEnd"/>
-      <w:r>
-        <w:t xml:space="preserve"> “/</w:t>
-      </w:r>
-      <w:proofErr w:type="spellStart"/>
-      <w:r>
-        <w:t>dev</w:t>
-      </w:r>
-      <w:proofErr w:type="spellEnd"/>
-      <w:r>
-        <w:t>/</w:t>
-      </w:r>
-      <w:proofErr w:type="spellStart"/>
-      <w:r>
-        <w:t>xvdh</w:t>
-      </w:r>
-      <w:proofErr w:type="spellEnd"/>
-      <w:r>
-        <w:t xml:space="preserve"> /</w:t>
-      </w:r>
-      <w:proofErr w:type="spellStart"/>
-      <w:r>
-        <w:t>vol</w:t>
-      </w:r>
-      <w:proofErr w:type="spellEnd"/>
-      <w:r>
-        <w:t xml:space="preserve"> auto </w:t>
-      </w:r>
-      <w:proofErr w:type="spellStart"/>
-      <w:r>
-        <w:t>noatime</w:t>
-      </w:r>
-      <w:proofErr w:type="spellEnd"/>
-      <w:r>
-        <w:t xml:space="preserve"> 0 </w:t>
-      </w:r>
-      <w:proofErr w:type="spellStart"/>
-      <w:r>
-        <w:t>0</w:t>
-      </w:r>
-      <w:proofErr w:type="spellEnd"/>
-      <w:r>
-        <w:t xml:space="preserve">” | </w:t>
-      </w:r>
-      <w:proofErr w:type="spellStart"/>
-      <w:r>
-        <w:t>sudo</w:t>
-      </w:r>
-      <w:proofErr w:type="spellEnd"/>
-      <w:r>
-        <w:t xml:space="preserve"> tee –a /</w:t>
-      </w:r>
-      <w:proofErr w:type="spellStart"/>
-      <w:r>
-        <w:t>etc</w:t>
-      </w:r>
-      <w:proofErr w:type="spellEnd"/>
-      <w:r>
-        <w:t>/</w:t>
-      </w:r>
-      <w:proofErr w:type="spellStart"/>
-      <w:r>
-        <w:t>fstab</w:t>
-      </w:r>
-      <w:proofErr w:type="spellEnd"/>
-    </w:p>
-    <w:p>
-      <w:pPr>
-        <w:pStyle w:val="ListParagraph"/>
-        <w:numPr>
-          <w:ilvl w:val="2"/>
-          <w:numId w:val="1"/>
-        </w:numPr>
-      </w:pPr>
-      <w:proofErr w:type="spellStart"/>
-      <w:proofErr w:type="gramStart"/>
-      <w:r>
-        <w:t>sudo</w:t>
-      </w:r>
-      <w:proofErr w:type="spellEnd"/>
-      <w:proofErr w:type="gramEnd"/>
-      <w:r>
-        <w:t xml:space="preserve"> mount /</w:t>
-      </w:r>
-      <w:proofErr w:type="spellStart"/>
-      <w:r>
-        <w:t>vol</w:t>
-      </w:r>
-      <w:proofErr w:type="spellEnd"/>
-      <w:r>
-        <w:t xml:space="preserve"> </w:t>
-      </w:r>
-    </w:p>
-    <w:p>
-      <w:pPr>
-        <w:pStyle w:val="ListParagraph"/>
-        <w:numPr>
-          <w:ilvl w:val="0"/>
-          <w:numId w:val="1"/>
-        </w:numPr>
-      </w:pPr>
-      <w:r>
-        <w:t xml:space="preserve">Now deal with the SSH keys – necessary to be on </w:t>
-      </w:r>
-      <w:proofErr w:type="gramStart"/>
-      <w:r>
-        <w:t>a</w:t>
-      </w:r>
-      <w:proofErr w:type="gramEnd"/>
-      <w:r>
-        <w:t xml:space="preserve"> </w:t>
-      </w:r>
-      <w:proofErr w:type="spellStart"/>
-      <w:r>
-        <w:t>ubuntu</w:t>
-      </w:r>
-      <w:proofErr w:type="spellEnd"/>
-      <w:r>
-        <w:t xml:space="preserve"> user.</w:t>
-      </w:r>
-    </w:p>
-    <w:p>
-      <w:pPr>
-        <w:pStyle w:val="ListParagraph"/>
-        <w:numPr>
-          <w:ilvl w:val="1"/>
-          <w:numId w:val="1"/>
-        </w:numPr>
-      </w:pPr>
-      <w:proofErr w:type="spellStart"/>
-      <w:proofErr w:type="gramStart"/>
-      <w:r>
-        <w:t>su</w:t>
-      </w:r>
-      <w:proofErr w:type="spellEnd"/>
-      <w:proofErr w:type="gramEnd"/>
-      <w:r>
-        <w:t xml:space="preserve"> </w:t>
-      </w:r>
-      <w:proofErr w:type="spellStart"/>
-      <w:r>
-        <w:t>ubuntu</w:t>
-      </w:r>
-      <w:proofErr w:type="spellEnd"/>
-    </w:p>
-    <w:p>
-      <w:pPr>
-        <w:pStyle w:val="ListParagraph"/>
-        <w:numPr>
-          <w:ilvl w:val="1"/>
-          <w:numId w:val="1"/>
-        </w:numPr>
-      </w:pPr>
-      <w:r>
-        <w:t>cd</w:t>
-      </w:r>
-    </w:p>
-    <w:p>
-      <w:pPr>
-        <w:pStyle w:val="ListParagraph"/>
-        <w:numPr>
-          <w:ilvl w:val="1"/>
-          <w:numId w:val="1"/>
-        </w:numPr>
-      </w:pPr>
-      <w:proofErr w:type="spellStart"/>
-      <w:proofErr w:type="gramStart"/>
-      <w:r>
-        <w:t>ssh</w:t>
-      </w:r>
-      <w:proofErr w:type="gramEnd"/>
-      <w:r>
-        <w:t>-keygen</w:t>
-      </w:r>
-      <w:proofErr w:type="spellEnd"/>
-      <w:r>
-        <w:t xml:space="preserve"> –t </w:t>
-      </w:r>
-      <w:proofErr w:type="spellStart"/>
-      <w:r>
-        <w:t>dsa</w:t>
-      </w:r>
-      <w:proofErr w:type="spellEnd"/>
-      <w:r>
-        <w:t xml:space="preserve"> (just hit return when asked any question about passphrase)</w:t>
-      </w:r>
-    </w:p>
-    <w:p>
-      <w:pPr>
-        <w:pStyle w:val="ListParagraph"/>
-        <w:numPr>
-          <w:ilvl w:val="1"/>
-          <w:numId w:val="1"/>
-        </w:numPr>
-      </w:pPr>
-      <w:proofErr w:type="gramStart"/>
-      <w:r>
-        <w:t>cat</w:t>
-      </w:r>
-      <w:proofErr w:type="gramEnd"/>
-      <w:r>
-        <w:t xml:space="preserve"> ~/.</w:t>
-      </w:r>
-      <w:proofErr w:type="spellStart"/>
-      <w:r>
-        <w:t>ssh</w:t>
-      </w:r>
-      <w:proofErr w:type="spellEnd"/>
-      <w:r>
-        <w:t>/ id_dsa.pub &gt;&gt; ~</w:t>
-      </w:r>
+      <w:r>
+        <w:t>Start up R</w:t>
+      </w:r>
+    </w:p>
+    <w:p>
+      <w:pPr>
+        <w:pStyle w:val="ListParagraph"/>
+        <w:numPr>
+          <w:ilvl w:val="3"/>
+          <w:numId w:val="1"/>
+        </w:numPr>
+      </w:pPr>
+      <w:r>
+        <w:t>R</w:t>
+      </w:r>
+    </w:p>
+    <w:p>
+      <w:pPr>
+        <w:pStyle w:val="ListParagraph"/>
+        <w:ind w:left="2880"/>
+      </w:pPr>
+      <w:r>
+        <w:rPr>
+          <w:noProof/>
+        </w:rPr>
+        <mc:AlternateContent>
+          <mc:Choice Requires="wps">
+            <w:drawing>
+              <wp:anchor distT="0" distB="0" distL="114300" distR="114300" simplePos="0" relativeHeight="251659264" behindDoc="0" locked="0" layoutInCell="1" allowOverlap="1" wp14:anchorId="310F902B" wp14:editId="7E417DDE">
+                <wp:simplePos x="0" y="0"/>
+                <wp:positionH relativeFrom="column">
+                  <wp:posOffset>1600200</wp:posOffset>
+                </wp:positionH>
+                <wp:positionV relativeFrom="paragraph">
+                  <wp:posOffset>45720</wp:posOffset>
+                </wp:positionV>
+                <wp:extent cx="4686300" cy="2272030"/>
+                <wp:effectExtent l="50800" t="25400" r="88900" b="90170"/>
+                <wp:wrapSquare wrapText="bothSides"/>
+                <wp:docPr id="1" name="Text Box 1"/>
+                <wp:cNvGraphicFramePr/>
+                <a:graphic xmlns:a="http://schemas.openxmlformats.org/drawingml/2006/main">
+                  <a:graphicData uri="http://schemas.microsoft.com/office/word/2010/wordprocessingShape">
+                    <wps:wsp>
+                      <wps:cNvSpPr txBox="1"/>
+                      <wps:spPr>
+                        <a:xfrm>
+                          <a:off x="0" y="0"/>
+                          <a:ext cx="4686300" cy="2272030"/>
+                        </a:xfrm>
+                        <a:prstGeom prst="rect">
+                          <a:avLst/>
+                        </a:prstGeom>
+                        <a:ln/>
+                        <a:extLst>
+                          <a:ext uri="{C572A759-6A51-4108-AA02-DFA0A04FC94B}">
+                            <ma14:wrappingTextBoxFlag xmlns:ma14="http://schemas.microsoft.com/office/mac/drawingml/2011/main"/>
+                          </a:ext>
+                        </a:extLst>
+                      </wps:spPr>
+                      <wps:style>
+                        <a:lnRef idx="1">
+                          <a:schemeClr val="accent2"/>
+                        </a:lnRef>
+                        <a:fillRef idx="2">
+                          <a:schemeClr val="accent2"/>
+                        </a:fillRef>
+                        <a:effectRef idx="1">
+                          <a:schemeClr val="accent2"/>
+                        </a:effectRef>
+                        <a:fontRef idx="minor">
+                          <a:schemeClr val="dk1"/>
+                        </a:fontRef>
+                      </wps:style>
+                      <wps:txbx>
+                        <w:txbxContent>
+                          <w:p>
+                            <w:pPr>
+                              <w:rPr>
+                                <w:rFonts w:ascii="Consolas" w:hAnsi="Consolas"/>
+                              </w:rPr>
+                            </w:pPr>
+                            <w:proofErr w:type="gramStart"/>
+                            <w:r>
+                              <w:rPr>
+                                <w:rFonts w:ascii="Consolas" w:hAnsi="Consolas"/>
+                              </w:rPr>
+                              <w:t>library</w:t>
+                            </w:r>
+                            <w:proofErr w:type="gramEnd"/>
+                            <w:r>
+                              <w:rPr>
+                                <w:rFonts w:ascii="Consolas" w:hAnsi="Consolas"/>
+                              </w:rPr>
+                              <w:t>(</w:t>
+                            </w:r>
+                            <w:proofErr w:type="spellStart"/>
+                            <w:r>
+                              <w:rPr>
+                                <w:rFonts w:ascii="Consolas" w:hAnsi="Consolas"/>
+                              </w:rPr>
+                              <w:t>doSNOW</w:t>
+                            </w:r>
+                            <w:proofErr w:type="spellEnd"/>
+                            <w:r>
+                              <w:rPr>
+                                <w:rFonts w:ascii="Consolas" w:hAnsi="Consolas"/>
+                              </w:rPr>
+                              <w:t>)</w:t>
+                            </w:r>
+                          </w:p>
+                          <w:p>
+                            <w:pPr>
+                              <w:rPr>
+                                <w:rFonts w:ascii="Consolas" w:hAnsi="Consolas"/>
+                              </w:rPr>
+                            </w:pPr>
+                            <w:proofErr w:type="gramStart"/>
+                            <w:r>
+                              <w:rPr>
+                                <w:rFonts w:ascii="Consolas" w:hAnsi="Consolas"/>
+                              </w:rPr>
+                              <w:t>library</w:t>
+                            </w:r>
+                            <w:proofErr w:type="gramEnd"/>
+                            <w:r>
+                              <w:rPr>
+                                <w:rFonts w:ascii="Consolas" w:hAnsi="Consolas"/>
+                              </w:rPr>
+                              <w:t>(</w:t>
+                            </w:r>
+                            <w:proofErr w:type="spellStart"/>
+                            <w:r>
+                              <w:rPr>
+                                <w:rFonts w:ascii="Consolas" w:hAnsi="Consolas"/>
+                              </w:rPr>
+                              <w:t>itertool</w:t>
+                            </w:r>
+                            <w:proofErr w:type="spellEnd"/>
+                            <w:r>
+                              <w:rPr>
+                                <w:rFonts w:ascii="Consolas" w:hAnsi="Consolas"/>
+                              </w:rPr>
+                              <w:t>)</w:t>
+                            </w:r>
+                          </w:p>
+                          <w:p>
+                            <w:pPr>
+                              <w:rPr>
+                                <w:rFonts w:ascii="Consolas" w:hAnsi="Consolas"/>
+                              </w:rPr>
+                            </w:pPr>
+                            <w:proofErr w:type="spellStart"/>
+                            <w:proofErr w:type="gramStart"/>
+                            <w:r>
+                              <w:rPr>
+                                <w:rFonts w:ascii="Consolas" w:hAnsi="Consolas"/>
+                              </w:rPr>
+                              <w:t>setDefaultClusterOptions</w:t>
+                            </w:r>
+                            <w:proofErr w:type="spellEnd"/>
+                            <w:proofErr w:type="gramEnd"/>
+                            <w:r>
+                              <w:rPr>
+                                <w:rFonts w:ascii="Consolas" w:hAnsi="Consolas"/>
+                              </w:rPr>
+                              <w:t>(port=10187)</w:t>
+                            </w:r>
+                          </w:p>
+                          <w:p>
+                            <w:pPr>
+                              <w:rPr>
+                                <w:rFonts w:ascii="Consolas" w:hAnsi="Consolas"/>
+                              </w:rPr>
+                            </w:pPr>
+                            <w:proofErr w:type="gramStart"/>
+                            <w:r>
+                              <w:rPr>
+                                <w:rFonts w:ascii="Consolas" w:hAnsi="Consolas"/>
+                              </w:rPr>
+                              <w:t>machines</w:t>
+                            </w:r>
+                            <w:proofErr w:type="gramEnd"/>
+                            <w:r>
+                              <w:rPr>
+                                <w:rFonts w:ascii="Consolas" w:hAnsi="Consolas"/>
+                              </w:rPr>
+                              <w:t xml:space="preserve"> &lt;- </w:t>
+                            </w:r>
+                            <w:proofErr w:type="spellStart"/>
+                            <w:r>
+                              <w:rPr>
+                                <w:rFonts w:ascii="Consolas" w:hAnsi="Consolas"/>
+                              </w:rPr>
+                              <w:t>readLines</w:t>
+                            </w:r>
+                            <w:proofErr w:type="spellEnd"/>
+                            <w:r>
+                              <w:rPr>
+                                <w:rFonts w:ascii="Consolas" w:hAnsi="Consolas"/>
+                              </w:rPr>
+                              <w:t>("nodelist2.txt")</w:t>
+                            </w:r>
+                          </w:p>
+                          <w:p>
+                            <w:pPr>
+                              <w:rPr>
+                                <w:rFonts w:ascii="Consolas" w:hAnsi="Consolas"/>
+                              </w:rPr>
+                            </w:pPr>
+                            <w:r>
+                              <w:rPr>
+                                <w:rFonts w:ascii="Consolas" w:hAnsi="Consolas"/>
+                              </w:rPr>
+                              <w:t>## '</w:t>
+                            </w:r>
+                            <w:proofErr w:type="gramStart"/>
+                            <w:r>
+                              <w:rPr>
+                                <w:rFonts w:ascii="Consolas" w:hAnsi="Consolas"/>
+                              </w:rPr>
+                              <w:t>each'</w:t>
+                            </w:r>
+                            <w:proofErr w:type="gramEnd"/>
+                            <w:r>
+                              <w:rPr>
+                                <w:rFonts w:ascii="Consolas" w:hAnsi="Consolas"/>
+                              </w:rPr>
+                              <w:t xml:space="preserve"> refers to the number of cores for each node being used</w:t>
+                            </w:r>
+                          </w:p>
+                          <w:p>
+                            <w:pPr>
+                              <w:rPr>
+                                <w:rFonts w:ascii="Consolas" w:hAnsi="Consolas"/>
+                              </w:rPr>
+                            </w:pPr>
+                            <w:proofErr w:type="gramStart"/>
+                            <w:r>
+                              <w:rPr>
+                                <w:rFonts w:ascii="Consolas" w:hAnsi="Consolas"/>
+                              </w:rPr>
+                              <w:t>machines</w:t>
+                            </w:r>
+                            <w:proofErr w:type="gramEnd"/>
+                            <w:r>
+                              <w:rPr>
+                                <w:rFonts w:ascii="Consolas" w:hAnsi="Consolas"/>
+                              </w:rPr>
+                              <w:t xml:space="preserve"> &lt;- rep(c("</w:t>
+                            </w:r>
+                            <w:proofErr w:type="spellStart"/>
+                            <w:r>
+                              <w:rPr>
+                                <w:rFonts w:ascii="Consolas" w:hAnsi="Consolas"/>
+                              </w:rPr>
+                              <w:t>localhost</w:t>
+                            </w:r>
+                            <w:proofErr w:type="spellEnd"/>
+                            <w:r>
+                              <w:rPr>
+                                <w:rFonts w:ascii="Consolas" w:hAnsi="Consolas"/>
+                              </w:rPr>
+                              <w:t>", machines), each = 1)</w:t>
+                            </w:r>
+                          </w:p>
+                          <w:p>
+                            <w:pPr>
+                              <w:rPr>
+                                <w:rFonts w:ascii="Consolas" w:hAnsi="Consolas"/>
+                              </w:rPr>
+                            </w:pPr>
+                            <w:r>
+                              <w:rPr>
+                                <w:rFonts w:ascii="Consolas" w:hAnsi="Consolas"/>
+                              </w:rPr>
+                              <w:t>## In order to make and start the cluster</w:t>
+                            </w:r>
+                          </w:p>
+                          <w:p>
+                            <w:pPr>
+                              <w:rPr>
+                                <w:rFonts w:ascii="Consolas" w:hAnsi="Consolas"/>
+                              </w:rPr>
+                            </w:pPr>
+                            <w:proofErr w:type="spellStart"/>
+                            <w:proofErr w:type="gramStart"/>
+                            <w:r>
+                              <w:rPr>
+                                <w:rFonts w:ascii="Consolas" w:hAnsi="Consolas"/>
+                              </w:rPr>
+                              <w:t>clust</w:t>
+                            </w:r>
+                            <w:proofErr w:type="spellEnd"/>
+                            <w:proofErr w:type="gramEnd"/>
+                            <w:r>
+                              <w:rPr>
+                                <w:rFonts w:ascii="Consolas" w:hAnsi="Consolas"/>
+                              </w:rPr>
+                              <w:t xml:space="preserve"> &lt;- </w:t>
+                            </w:r>
+                            <w:proofErr w:type="spellStart"/>
+                            <w:r>
+                              <w:rPr>
+                                <w:rFonts w:ascii="Consolas" w:hAnsi="Consolas"/>
+                              </w:rPr>
+                              <w:t>makeCluster</w:t>
+                            </w:r>
+                            <w:proofErr w:type="spellEnd"/>
+                            <w:r>
+                              <w:rPr>
+                                <w:rFonts w:ascii="Consolas" w:hAnsi="Consolas"/>
+                              </w:rPr>
+                              <w:t>(machines, type = "SOCK")</w:t>
+                            </w:r>
+                          </w:p>
+                          <w:p>
+                            <w:pPr>
+                              <w:rPr>
+                                <w:rFonts w:ascii="Consolas" w:hAnsi="Consolas"/>
+                              </w:rPr>
+                            </w:pPr>
+                            <w:proofErr w:type="spellStart"/>
+                            <w:proofErr w:type="gramStart"/>
+                            <w:r>
+                              <w:rPr>
+                                <w:rFonts w:ascii="Consolas" w:hAnsi="Consolas"/>
+                              </w:rPr>
+                              <w:t>registerDoSNOW</w:t>
+                            </w:r>
+                            <w:proofErr w:type="spellEnd"/>
+                            <w:proofErr w:type="gramEnd"/>
+                            <w:r>
+                              <w:rPr>
+                                <w:rFonts w:ascii="Consolas" w:hAnsi="Consolas"/>
+                              </w:rPr>
+                              <w:t>(</w:t>
+                            </w:r>
+                            <w:proofErr w:type="spellStart"/>
+                            <w:r>
+                              <w:rPr>
+                                <w:rFonts w:ascii="Consolas" w:hAnsi="Consolas"/>
+                              </w:rPr>
+                              <w:t>clust</w:t>
+                            </w:r>
+                            <w:proofErr w:type="spellEnd"/>
+                            <w:r>
+                              <w:rPr>
+                                <w:rFonts w:ascii="Consolas" w:hAnsi="Consolas"/>
+                              </w:rPr>
+                              <w:t>)</w:t>
+                            </w:r>
+                          </w:p>
+                          <w:p>
+                            <w:pPr>
+                              <w:rPr>
+                                <w:rFonts w:ascii="Consolas" w:hAnsi="Consolas"/>
+                              </w:rPr>
+                            </w:pPr>
+                            <w:r>
+                              <w:rPr>
+                                <w:rFonts w:ascii="Consolas" w:hAnsi="Consolas"/>
+                              </w:rPr>
+                              <w:t>## Now perform desired parallel computation here</w:t>
+                            </w:r>
+                          </w:p>
+                          <w:p/>
+                          <w:p/>
+                          <w:p>
+                            <w:r>
+                              <w:t>## In order to stop the cluster</w:t>
+                            </w:r>
+                          </w:p>
+                          <w:p>
+                            <w:proofErr w:type="spellStart"/>
+                            <w:proofErr w:type="gramStart"/>
+                            <w:r>
+                              <w:t>StopCluster</w:t>
+                            </w:r>
+                            <w:proofErr w:type="spellEnd"/>
+                            <w:r>
+                              <w:t>(</w:t>
+                            </w:r>
+                            <w:proofErr w:type="gramEnd"/>
+                            <w:r>
+                              <w:t>cl)</w:t>
+                            </w:r>
+                          </w:p>
+                          <w:p>
+                            <w:r>
+                              <w:t xml:space="preserve">## Remember to stop instances in EC2 console to avoid </w:t>
+                            </w:r>
+                            <w:proofErr w:type="spellStart"/>
+                            <w:r>
+                              <w:t>unnessary</w:t>
+                            </w:r>
+                            <w:proofErr w:type="spellEnd"/>
+                            <w:r>
+                              <w:t xml:space="preserve"> cost</w:t>
+                            </w:r>
+                          </w:p>
+                        </w:txbxContent>
+                      </wps:txbx>
+                      <wps:bodyPr rot="0" spcFirstLastPara="0" vertOverflow="overflow" horzOverflow="overflow" vert="horz" wrap="square" lIns="91440" tIns="45720" rIns="91440" bIns="45720" numCol="1" spcCol="0" rtlCol="0" fromWordArt="0" anchor="t" anchorCtr="0" forceAA="0" compatLnSpc="1">
+                        <a:prstTxWarp prst="textNoShape">
+                          <a:avLst/>
+                        </a:prstTxWarp>
+                        <a:noAutofit/>
+                      </wps:bodyPr>
+                    </wps:wsp>
+                  </a:graphicData>
+                </a:graphic>
+                <wp14:sizeRelH relativeFrom="margin">
+                  <wp14:pctWidth>0</wp14:pctWidth>
+                </wp14:sizeRelH>
+                <wp14:sizeRelV relativeFrom="margin">
+                  <wp14:pctHeight>0</wp14:pctHeight>
+                </wp14:sizeRelV>
+              </wp:anchor>
+            </w:drawing>
+          </mc:Choice>
+          <mc:Fallback>
+            <w:pict>
+              <v:shapetype id="_x0000_t202" coordsize="21600,21600" o:spt="202" path="m0,0l0,21600,21600,21600,21600,0xe">
+                <v:stroke joinstyle="miter"/>
+                <v:path gradientshapeok="t" o:connecttype="rect"/>
+              </v:shapetype>
+              <v:shape id="Text Box 1" o:spid="_x0000_s1026" type="#_x0000_t202" style="position:absolute;left:0;text-align:left;margin-left:126pt;margin-top:3.6pt;width:369pt;height:178.9pt;z-index:251659264;visibility:visible;mso-wrap-style:square;mso-width-percent:0;mso-height-percent:0;mso-wrap-distance-left:9pt;mso-wrap-distance-top:0;mso-wrap-distance-right:9pt;mso-wrap-distance-bottom:0;mso-position-horizontal:absolute;mso-position-horizontal-relative:text;mso-position-vertical:absolute;mso-position-vertical-relative:text;mso-width-percent:0;mso-height-percent:0;mso-width-relative:margin;mso-height-relative:margin;v-text-anchor:top" o:gfxdata="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" fillcolor="#dfa7a6 [1621]" strokecolor="#bc4542 [3045]">
+                <v:fill color2="#f5e4e4 [501]" rotate="t" colors="0 #ffa2a1;22938f #ffbebd;1 #ffe5e5" type="gradient"/>
+                <v:shadow on="t" opacity="24903f" mv:blur="40000f" origin=",.5" offset="0,20000emu"/>
+                <v:textbox>
+                  <w:txbxContent>
+                    <w:p>
+                      <w:pPr>
+                        <w:rPr>
+                          <w:rFonts w:ascii="Consolas" w:hAnsi="Consolas"/>
+                        </w:rPr>
+                      </w:pPr>
+                      <w:proofErr w:type="gramStart"/>
+                      <w:r>
+                        <w:rPr>
+                          <w:rFonts w:ascii="Consolas" w:hAnsi="Consolas"/>
+                        </w:rPr>
+                        <w:t>library</w:t>
+                      </w:r>
+                      <w:proofErr w:type="gramEnd"/>
+                      <w:r>
+                        <w:rPr>
+                          <w:rFonts w:ascii="Consolas" w:hAnsi="Consolas"/>
+                        </w:rPr>
+                        <w:t>(</w:t>
+                      </w:r>
+                      <w:proofErr w:type="spellStart"/>
+                      <w:r>
+                        <w:rPr>
+                          <w:rFonts w:ascii="Consolas" w:hAnsi="Consolas"/>
+                        </w:rPr>
+                        <w:t>doSNOW</w:t>
+                      </w:r>
+                      <w:proofErr w:type="spellEnd"/>
+                      <w:r>
+                        <w:rPr>
+                          <w:rFonts w:ascii="Consolas" w:hAnsi="Consolas"/>
+                        </w:rPr>
+                        <w:t>)</w:t>
+                      </w:r>
+                    </w:p>
+                    <w:p>
+                      <w:pPr>
+                        <w:rPr>
+                          <w:rFonts w:ascii="Consolas" w:hAnsi="Consolas"/>
+                        </w:rPr>
+                      </w:pPr>
+                      <w:proofErr w:type="gramStart"/>
+                      <w:r>
+                        <w:rPr>
+                          <w:rFonts w:ascii="Consolas" w:hAnsi="Consolas"/>
+                        </w:rPr>
+                        <w:t>library</w:t>
+                      </w:r>
+                      <w:proofErr w:type="gramEnd"/>
+                      <w:r>
+                        <w:rPr>
+                          <w:rFonts w:ascii="Consolas" w:hAnsi="Consolas"/>
+                        </w:rPr>
+                        <w:t>(</w:t>
+                      </w:r>
+                      <w:proofErr w:type="spellStart"/>
+                      <w:r>
+                        <w:rPr>
+                          <w:rFonts w:ascii="Consolas" w:hAnsi="Consolas"/>
+                        </w:rPr>
+                        <w:t>itertool</w:t>
+                      </w:r>
+                      <w:proofErr w:type="spellEnd"/>
+                      <w:r>
+                        <w:rPr>
+                          <w:rFonts w:ascii="Consolas" w:hAnsi="Consolas"/>
+                        </w:rPr>
+                        <w:t>)</w:t>
+                      </w:r>
+                    </w:p>
+                    <w:p>
+                      <w:pPr>
+                        <w:rPr>
+                          <w:rFonts w:ascii="Consolas" w:hAnsi="Consolas"/>
+                        </w:rPr>
+                      </w:pPr>
+                      <w:proofErr w:type="spellStart"/>
+                      <w:proofErr w:type="gramStart"/>
+                      <w:r>
+                        <w:rPr>
+                          <w:rFonts w:ascii="Consolas" w:hAnsi="Consolas"/>
+                        </w:rPr>
+                        <w:t>setDefaultClusterOptions</w:t>
+                      </w:r>
+                      <w:proofErr w:type="spellEnd"/>
+                      <w:proofErr w:type="gramEnd"/>
+                      <w:r>
+                        <w:rPr>
+                          <w:rFonts w:ascii="Consolas" w:hAnsi="Consolas"/>
+                        </w:rPr>
+                        <w:t>(port=10187)</w:t>
+                      </w:r>
+                    </w:p>
+                    <w:p>
+                      <w:pPr>
+                        <w:rPr>
+                          <w:rFonts w:ascii="Consolas" w:hAnsi="Consolas"/>
+                        </w:rPr>
+                      </w:pPr>
+                      <w:proofErr w:type="gramStart"/>
+                      <w:r>
+                        <w:rPr>
+                          <w:rFonts w:ascii="Consolas" w:hAnsi="Consolas"/>
+                        </w:rPr>
+                        <w:t>machines</w:t>
+                      </w:r>
+                      <w:proofErr w:type="gramEnd"/>
+                      <w:r>
+                        <w:rPr>
+                          <w:rFonts w:ascii="Consolas" w:hAnsi="Consolas"/>
+                        </w:rPr>
+                        <w:t xml:space="preserve"> &lt;- </w:t>
+                      </w:r>
+                      <w:proofErr w:type="spellStart"/>
+                      <w:r>
+                        <w:rPr>
+                          <w:rFonts w:ascii="Consolas" w:hAnsi="Consolas"/>
+                        </w:rPr>
+                        <w:t>readLines</w:t>
+                      </w:r>
+                      <w:proofErr w:type="spellEnd"/>
+                      <w:r>
+                        <w:rPr>
+                          <w:rFonts w:ascii="Consolas" w:hAnsi="Consolas"/>
+                        </w:rPr>
+                        <w:t>("nodelist2.txt")</w:t>
+                      </w:r>
+                    </w:p>
+                    <w:p>
+                      <w:pPr>
+                        <w:rPr>
+                          <w:rFonts w:ascii="Consolas" w:hAnsi="Consolas"/>
+                        </w:rPr>
+                      </w:pPr>
+                      <w:r>
+                        <w:rPr>
+                          <w:rFonts w:ascii="Consolas" w:hAnsi="Consolas"/>
+                        </w:rPr>
+                        <w:t>## '</w:t>
+                      </w:r>
+                      <w:proofErr w:type="gramStart"/>
+                      <w:r>
+                        <w:rPr>
+                          <w:rFonts w:ascii="Consolas" w:hAnsi="Consolas"/>
+                        </w:rPr>
+                        <w:t>each'</w:t>
+                      </w:r>
+                      <w:proofErr w:type="gramEnd"/>
+                      <w:r>
+                        <w:rPr>
+                          <w:rFonts w:ascii="Consolas" w:hAnsi="Consolas"/>
+                        </w:rPr>
+                        <w:t xml:space="preserve"> refers to the number of cores for each node being used</w:t>
+                      </w:r>
+                    </w:p>
+                    <w:p>
+                      <w:pPr>
+                        <w:rPr>
+                          <w:rFonts w:ascii="Consolas" w:hAnsi="Consolas"/>
+                        </w:rPr>
+                      </w:pPr>
+                      <w:proofErr w:type="gramStart"/>
+                      <w:r>
+                        <w:rPr>
+                          <w:rFonts w:ascii="Consolas" w:hAnsi="Consolas"/>
+                        </w:rPr>
+                        <w:t>machines</w:t>
+                      </w:r>
+                      <w:proofErr w:type="gramEnd"/>
+                      <w:r>
+                        <w:rPr>
+                          <w:rFonts w:ascii="Consolas" w:hAnsi="Consolas"/>
+                        </w:rPr>
+                        <w:t xml:space="preserve"> &lt;- rep(c("</w:t>
+                      </w:r>
+                      <w:proofErr w:type="spellStart"/>
+                      <w:r>
+                        <w:rPr>
+                          <w:rFonts w:ascii="Consolas" w:hAnsi="Consolas"/>
+                        </w:rPr>
+                        <w:t>localhost</w:t>
+                      </w:r>
+                      <w:proofErr w:type="spellEnd"/>
+                      <w:r>
+                        <w:rPr>
+                          <w:rFonts w:ascii="Consolas" w:hAnsi="Consolas"/>
+                        </w:rPr>
+                        <w:t>", machines), each = 1)</w:t>
+                      </w:r>
+                    </w:p>
+                    <w:p>
+                      <w:pPr>
+                        <w:rPr>
+                          <w:rFonts w:ascii="Consolas" w:hAnsi="Consolas"/>
+                        </w:rPr>
+                      </w:pPr>
+                      <w:r>
+                        <w:rPr>
+                          <w:rFonts w:ascii="Consolas" w:hAnsi="Consolas"/>
+                        </w:rPr>
+                        <w:t>## In order to make and start the cluster</w:t>
+                      </w:r>
+                    </w:p>
+                    <w:p>
+                      <w:pPr>
+                        <w:rPr>
+                          <w:rFonts w:ascii="Consolas" w:hAnsi="Consolas"/>
+                        </w:rPr>
+                      </w:pPr>
+                      <w:proofErr w:type="spellStart"/>
+                      <w:proofErr w:type="gramStart"/>
+                      <w:r>
+                        <w:rPr>
+                          <w:rFonts w:ascii="Consolas" w:hAnsi="Consolas"/>
+                        </w:rPr>
+                        <w:t>clust</w:t>
+                      </w:r>
+                      <w:proofErr w:type="spellEnd"/>
+                      <w:proofErr w:type="gramEnd"/>
+                      <w:r>
+                        <w:rPr>
+                          <w:rFonts w:ascii="Consolas" w:hAnsi="Consolas"/>
+                        </w:rPr>
+                        <w:t xml:space="preserve"> &lt;- </w:t>
+                      </w:r>
+                      <w:proofErr w:type="spellStart"/>
+                      <w:r>
+                        <w:rPr>
+                          <w:rFonts w:ascii="Consolas" w:hAnsi="Consolas"/>
+                        </w:rPr>
+                        <w:t>makeCluster</w:t>
+                      </w:r>
+                      <w:proofErr w:type="spellEnd"/>
+                      <w:r>
+                        <w:rPr>
+                          <w:rFonts w:ascii="Consolas" w:hAnsi="Consolas"/>
+                        </w:rPr>
+                        <w:t>(machines, type = "SOCK")</w:t>
+                      </w:r>
+                    </w:p>
+                    <w:p>
+                      <w:pPr>
+                        <w:rPr>
+                          <w:rFonts w:ascii="Consolas" w:hAnsi="Consolas"/>
+                        </w:rPr>
+                      </w:pPr>
+                      <w:proofErr w:type="spellStart"/>
+                      <w:proofErr w:type="gramStart"/>
+                      <w:r>
+                        <w:rPr>
+                          <w:rFonts w:ascii="Consolas" w:hAnsi="Consolas"/>
+                        </w:rPr>
+                        <w:t>registerDoSNOW</w:t>
+                      </w:r>
+                      <w:proofErr w:type="spellEnd"/>
+                      <w:proofErr w:type="gramEnd"/>
+                      <w:r>
+                        <w:rPr>
+                          <w:rFonts w:ascii="Consolas" w:hAnsi="Consolas"/>
+                        </w:rPr>
+                        <w:t>(</w:t>
+                      </w:r>
+                      <w:proofErr w:type="spellStart"/>
+                      <w:r>
+                        <w:rPr>
+                          <w:rFonts w:ascii="Consolas" w:hAnsi="Consolas"/>
+                        </w:rPr>
+                        <w:t>clust</w:t>
+                      </w:r>
+                      <w:proofErr w:type="spellEnd"/>
+                      <w:r>
+                        <w:rPr>
+                          <w:rFonts w:ascii="Consolas" w:hAnsi="Consolas"/>
+                        </w:rPr>
+                        <w:t>)</w:t>
+                      </w:r>
+                    </w:p>
+                    <w:p>
+                      <w:pPr>
+                        <w:rPr>
+                          <w:rFonts w:ascii="Consolas" w:hAnsi="Consolas"/>
+                        </w:rPr>
+                      </w:pPr>
+                      <w:r>
+                        <w:rPr>
+                          <w:rFonts w:ascii="Consolas" w:hAnsi="Consolas"/>
+                        </w:rPr>
+                        <w:t>## Now perform desired parallel computation here</w:t>
+                      </w:r>
+                    </w:p>
+                    <w:p/>
+                    <w:p/>
+                    <w:p>
+                      <w:r>
+                        <w:t>## In order to stop the cluster</w:t>
+                      </w:r>
+                    </w:p>
+                    <w:p>
+                      <w:proofErr w:type="spellStart"/>
+                      <w:proofErr w:type="gramStart"/>
+                      <w:r>
+                        <w:t>StopCluster</w:t>
+                      </w:r>
+                      <w:proofErr w:type="spellEnd"/>
+                      <w:r>
+                        <w:t>(</w:t>
+                      </w:r>
+                      <w:proofErr w:type="gramEnd"/>
+                      <w:r>
+                        <w:t>cl)</w:t>
+                      </w:r>
+                    </w:p>
+                    <w:p>
+                      <w:r>
+                        <w:t xml:space="preserve">## Remember to stop instances in EC2 console to avoid </w:t>
+                      </w:r>
+                      <w:proofErr w:type="spellStart"/>
+                      <w:r>
+                        <w:t>unnessary</w:t>
+                      </w:r>
+                      <w:proofErr w:type="spellEnd"/>
+                      <w:r>
+                        <w:t xml:space="preserve"> cost</w:t>
+                      </w:r>
+                    </w:p>
+                  </w:txbxContent>
+                </v:textbox>
+                <w10:wrap type="square"/>
+              </v:shape>
+            </w:pict>
+          </mc:Fallback>
+        </mc:AlternateContent>
+      </w:r>
+    </w:p>
+    <w:p>
+      <w:pPr>
+        <w:pStyle w:val="ListParagraph"/>
+        <w:ind w:left="1440"/>
+      </w:pPr>
+    </w:p>
+    <w:p>
       <w:bookmarkStart w:id="0" w:name="_GoBack"/>
       <w:bookmarkEnd w:id="0"/>
-      <w:r>
-        <w:t>/.</w:t>
-      </w:r>
-      <w:proofErr w:type="spellStart"/>
-      <w:r>
-        <w:t>ssh</w:t>
-      </w:r>
-      <w:proofErr w:type="spellEnd"/>
-      <w:r>
-        <w:t>/</w:t>
-      </w:r>
-      <w:proofErr w:type="spellStart"/>
-      <w:r>
-        <w:t>authorized_keys</w:t>
-      </w:r>
-      <w:proofErr w:type="spellEnd"/>
-      <w:r>
-        <w:t xml:space="preserve"> </w:t>
-      </w:r>
-    </w:p>
-    <w:p>
-      <w:pPr>
-        <w:pStyle w:val="ListParagraph"/>
-        <w:numPr>
-          <w:ilvl w:val="1"/>
-          <w:numId w:val="1"/>
-        </w:numPr>
-      </w:pPr>
-      <w:proofErr w:type="spellStart"/>
-      <w:proofErr w:type="gramStart"/>
-      <w:r>
-        <w:t>chmod</w:t>
-      </w:r>
-      <w:proofErr w:type="spellEnd"/>
-      <w:proofErr w:type="gramEnd"/>
-      <w:r>
-        <w:t xml:space="preserve"> 644 ~</w:t>
-      </w:r>
-      <w:r>
-        <w:t>/.</w:t>
-      </w:r>
-      <w:proofErr w:type="spellStart"/>
-      <w:r>
-        <w:t>ssh</w:t>
-      </w:r>
-      <w:proofErr w:type="spellEnd"/>
-      <w:r>
-        <w:t>/</w:t>
-      </w:r>
-      <w:proofErr w:type="spellStart"/>
-      <w:r>
-        <w:t>authorized_keys</w:t>
-      </w:r>
-      <w:proofErr w:type="spellEnd"/>
-      <w:r>
-        <w:t xml:space="preserve"> </w:t>
-      </w:r>
-    </w:p>
-    <w:p>
-      <w:pPr>
-        <w:pStyle w:val="ListParagraph"/>
-        <w:numPr>
-          <w:ilvl w:val="0"/>
-          <w:numId w:val="1"/>
-        </w:numPr>
-      </w:pPr>
-      <w:r>
-        <w:t>Now to create the nodes</w:t>
-      </w:r>
-    </w:p>
-    <w:p>
-      <w:pPr>
-        <w:pStyle w:val="ListParagraph"/>
-        <w:numPr>
-          <w:ilvl w:val="1"/>
-          <w:numId w:val="1"/>
-        </w:numPr>
-      </w:pPr>
-      <w:r>
-        <w:t xml:space="preserve">Go to AWS dashboard – click on instance and under actions – select “create image” </w:t>
-      </w:r>
-    </w:p>
-    <w:p>
-      <w:pPr>
-        <w:pStyle w:val="ListParagraph"/>
-        <w:numPr>
-          <w:ilvl w:val="1"/>
-          <w:numId w:val="1"/>
-        </w:numPr>
-      </w:pPr>
-      <w:r>
-        <w:lastRenderedPageBreak/>
-        <w:t xml:space="preserve">Name image name as something specific – then create – images will be added to Images tab under AMIs </w:t>
-      </w:r>
-    </w:p>
-    <w:p>
-      <w:pPr>
-        <w:pStyle w:val="ListParagraph"/>
-        <w:numPr>
-          <w:ilvl w:val="2"/>
-          <w:numId w:val="1"/>
-        </w:numPr>
-      </w:pPr>
-      <w:r>
-        <w:t>It will take a while to process (rebooting master instance)</w:t>
-      </w:r>
-    </w:p>
-    <w:p>
-      <w:pPr>
-        <w:pStyle w:val="ListParagraph"/>
-        <w:numPr>
-          <w:ilvl w:val="1"/>
-          <w:numId w:val="1"/>
-        </w:numPr>
-      </w:pPr>
-      <w:r>
-        <w:t xml:space="preserve">Select the image – click Launch </w:t>
-      </w:r>
-    </w:p>
-    <w:p>
-      <w:pPr>
-        <w:pStyle w:val="ListParagraph"/>
-        <w:numPr>
-          <w:ilvl w:val="2"/>
-          <w:numId w:val="1"/>
-        </w:numPr>
-      </w:pPr>
-      <w:r>
-        <w:t>Select instance type desired and the quantity – (if you wanted 8 slaves then yo</w:t>
-      </w:r>
-      <w:r>
-        <w:t>u would choose 8</w:t>
-      </w:r>
-      <w:r>
-        <w:t xml:space="preserve"> here) </w:t>
-      </w:r>
-    </w:p>
-    <w:p>
-      <w:pPr>
-        <w:pStyle w:val="ListParagraph"/>
-        <w:numPr>
-          <w:ilvl w:val="2"/>
-          <w:numId w:val="1"/>
-        </w:numPr>
-      </w:pPr>
-      <w:r>
-        <w:t>Make sure that the instances share the same security group and placement groups (location) as master</w:t>
-      </w:r>
-    </w:p>
-    <w:p>
-      <w:pPr>
-        <w:pStyle w:val="ListParagraph"/>
-        <w:numPr>
-          <w:ilvl w:val="0"/>
-          <w:numId w:val="1"/>
-        </w:numPr>
-      </w:pPr>
-      <w:r>
-        <w:t xml:space="preserve"> Add the Public DNS names of the slave machines into a new file /</w:t>
-      </w:r>
-      <w:proofErr w:type="spellStart"/>
-      <w:r>
-        <w:t>vol</w:t>
-      </w:r>
-      <w:proofErr w:type="spellEnd"/>
-      <w:r>
-        <w:t>/</w:t>
-      </w:r>
-      <w:proofErr w:type="spellStart"/>
-      <w:r>
-        <w:t>nodelist</w:t>
-      </w:r>
-      <w:proofErr w:type="spellEnd"/>
-    </w:p>
-    <w:p>
-      <w:pPr>
-        <w:pStyle w:val="ListParagraph"/>
-        <w:numPr>
-          <w:ilvl w:val="1"/>
-          <w:numId w:val="1"/>
-        </w:numPr>
-      </w:pPr>
-      <w:r>
-        <w:t xml:space="preserve">Go to command – log into the master </w:t>
-      </w:r>
-    </w:p>
-    <w:p>
-      <w:pPr>
-        <w:pStyle w:val="ListParagraph"/>
-        <w:numPr>
-          <w:ilvl w:val="1"/>
-          <w:numId w:val="1"/>
-        </w:numPr>
-      </w:pPr>
-      <w:r>
-        <w:t>Go to AWS dashboard – go to instances – select the slave instances – copy the Public DNS</w:t>
-      </w:r>
-    </w:p>
-    <w:p>
-      <w:pPr>
-        <w:pStyle w:val="ListParagraph"/>
-        <w:numPr>
-          <w:ilvl w:val="1"/>
-          <w:numId w:val="1"/>
-        </w:numPr>
-      </w:pPr>
-      <w:r>
-        <w:t>In command, type: cat &gt; nodelist.txt (hit return)</w:t>
-      </w:r>
-    </w:p>
-    <w:p>
-      <w:pPr>
-        <w:pStyle w:val="ListParagraph"/>
-        <w:numPr>
-          <w:ilvl w:val="2"/>
-          <w:numId w:val="1"/>
-        </w:numPr>
-      </w:pPr>
-      <w:r>
-        <w:t xml:space="preserve">Paste Public DNS names </w:t>
-      </w:r>
-    </w:p>
-    <w:p>
-      <w:pPr>
-        <w:pStyle w:val="ListParagraph"/>
-        <w:numPr>
-          <w:ilvl w:val="2"/>
-          <w:numId w:val="1"/>
-        </w:numPr>
-      </w:pPr>
-      <w:r>
-        <w:t>Control + d (done)</w:t>
-      </w:r>
-    </w:p>
-    <w:p>
-      <w:pPr>
-        <w:pStyle w:val="ListParagraph"/>
-        <w:numPr>
-          <w:ilvl w:val="1"/>
-          <w:numId w:val="1"/>
-        </w:numPr>
-      </w:pPr>
-      <w:r>
-        <w:t xml:space="preserve">Type: cat nodelist.txt </w:t>
-      </w:r>
-    </w:p>
-    <w:p>
-      <w:pPr>
-        <w:pStyle w:val="ListParagraph"/>
-        <w:numPr>
-          <w:ilvl w:val="2"/>
-          <w:numId w:val="1"/>
-        </w:numPr>
-      </w:pPr>
-      <w:r>
-        <w:t xml:space="preserve">Should present the DNS names </w:t>
-      </w:r>
-    </w:p>
-    <w:p>
-      <w:pPr>
-        <w:pStyle w:val="ListParagraph"/>
-        <w:numPr>
-          <w:ilvl w:val="0"/>
-          <w:numId w:val="1"/>
-        </w:numPr>
-      </w:pPr>
-      <w:r>
-        <w:t xml:space="preserve">Connection between Master and nodes established </w:t>
-      </w:r>
-    </w:p>
-    <w:p>
-      <w:pPr>
-        <w:pStyle w:val="ListParagraph"/>
-        <w:numPr>
-          <w:ilvl w:val="1"/>
-          <w:numId w:val="1"/>
-        </w:numPr>
-      </w:pPr>
-      <w:r>
-        <w:t xml:space="preserve">Test connection, type:  </w:t>
-      </w:r>
-      <w:proofErr w:type="spellStart"/>
-      <w:r>
-        <w:t>ssh</w:t>
-      </w:r>
-      <w:proofErr w:type="spellEnd"/>
-      <w:r>
-        <w:t xml:space="preserve"> ec2-54-174-75-252.compute-1.amazonaws.com </w:t>
-      </w:r>
-      <w:proofErr w:type="spellStart"/>
-      <w:r>
-        <w:t>ls</w:t>
-      </w:r>
-      <w:proofErr w:type="spellEnd"/>
-      <w:r>
-        <w:t xml:space="preserve"> (Public DNS of a slave)</w:t>
-      </w:r>
-    </w:p>
-    <w:p>
-      <w:pPr>
-        <w:pStyle w:val="ListParagraph"/>
-        <w:numPr>
-          <w:ilvl w:val="1"/>
-          <w:numId w:val="1"/>
-        </w:numPr>
-      </w:pPr>
-      <w:proofErr w:type="spellStart"/>
-      <w:proofErr w:type="gramStart"/>
-      <w:r>
-        <w:t>ssh</w:t>
-      </w:r>
-      <w:proofErr w:type="spellEnd"/>
-      <w:proofErr w:type="gramEnd"/>
-      <w:r>
-        <w:t xml:space="preserve"> ec2-54-174-75-252.compute-1.amazonaws.com </w:t>
-      </w:r>
-      <w:proofErr w:type="spellStart"/>
-      <w:r>
-        <w:t>ls</w:t>
-      </w:r>
-      <w:proofErr w:type="spellEnd"/>
-      <w:r>
-        <w:t xml:space="preserve"> </w:t>
-      </w:r>
-      <w:r>
-        <w:t>–</w:t>
-      </w:r>
-      <w:proofErr w:type="spellStart"/>
-      <w:r>
-        <w:t>ka</w:t>
-      </w:r>
-      <w:proofErr w:type="spellEnd"/>
-    </w:p>
-    <w:p>
-      <w:pPr>
-        <w:pStyle w:val="ListParagraph"/>
-        <w:numPr>
-          <w:ilvl w:val="2"/>
-          <w:numId w:val="1"/>
-        </w:numPr>
-      </w:pPr>
-      <w:r>
-        <w:t>….</w:t>
-      </w:r>
-    </w:p>
-    <w:p>
-      <w:pPr>
-        <w:pStyle w:val="ListParagraph"/>
-        <w:numPr>
-          <w:ilvl w:val="1"/>
-          <w:numId w:val="1"/>
-        </w:numPr>
-      </w:pPr>
-      <w:proofErr w:type="spellStart"/>
-      <w:proofErr w:type="gramStart"/>
-      <w:r>
-        <w:t>ssh</w:t>
-      </w:r>
-      <w:proofErr w:type="spellEnd"/>
-      <w:proofErr w:type="gramEnd"/>
-      <w:r>
-        <w:t xml:space="preserve"> ec2-54-174-75-252.compute-1.amazonaws.com </w:t>
-      </w:r>
-      <w:proofErr w:type="spellStart"/>
-      <w:r>
-        <w:t>ls</w:t>
-      </w:r>
-      <w:proofErr w:type="spellEnd"/>
-      <w:r>
-        <w:t xml:space="preserve"> </w:t>
-      </w:r>
-      <w:r>
-        <w:t>–</w:t>
-      </w:r>
-      <w:r>
-        <w:t>la</w:t>
-      </w:r>
-    </w:p>
-    <w:p>
-      <w:pPr>
-        <w:pStyle w:val="ListParagraph"/>
-        <w:numPr>
-          <w:ilvl w:val="2"/>
-          <w:numId w:val="1"/>
-        </w:numPr>
-      </w:pPr>
-      <w:r>
-        <w:t>….</w:t>
-      </w:r>
-    </w:p>
-    <w:p>
-      <w:pPr>
-        <w:pStyle w:val="ListParagraph"/>
-        <w:ind w:left="1440"/>
-      </w:pPr>
-    </w:p>
-    <w:p/>
+    </w:p>
     <w:sectPr>
       <w:headerReference w:type="even" r:id="rId10"/>
       <w:headerReference w:type="default" r:id="rId11"/>
@@ -2228,12 +3449,24 @@
     <w:sig w:usb0="E00002FF" w:usb1="400004FF" w:usb2="00000000" w:usb3="00000000" w:csb0="0000019F" w:csb1="00000000"/>
   </w:font>
   <w:font w:name="ＭＳ 明朝">
+    <w:charset w:val="4E"/>
+    <w:family w:val="auto"/>
+    <w:pitch w:val="variable"/>
+    <w:sig w:usb0="00000001" w:usb1="08070000" w:usb2="00000010" w:usb3="00000000" w:csb0="00020000" w:csb1="00000000"/>
+  </w:font>
+  <w:font w:name="Helvetica">
     <w:panose1 w:val="00000000000000000000"/>
-    <w:charset w:val="80"/>
-    <w:family w:val="roman"/>
-    <w:notTrueType/>
-    <w:pitch w:val="fixed"/>
-    <w:sig w:usb0="00000001" w:usb1="08070000" w:usb2="00000010" w:usb3="00000000" w:csb0="00020000" w:csb1="00000000"/>
+    <w:charset w:val="00"/>
+    <w:family w:val="auto"/>
+    <w:pitch w:val="variable"/>
+    <w:sig w:usb0="00000003" w:usb1="00000000" w:usb2="00000000" w:usb3="00000000" w:csb0="00000001" w:csb1="00000000"/>
+  </w:font>
+  <w:font w:name="Consolas">
+    <w:panose1 w:val="020B0609020204030204"/>
+    <w:charset w:val="00"/>
+    <w:family w:val="auto"/>
+    <w:pitch w:val="variable"/>
+    <w:sig w:usb0="E10002FF" w:usb1="4000FCFF" w:usb2="00000009" w:usb3="00000000" w:csb0="0000019F" w:csb1="00000000"/>
   </w:font>
   <w:font w:name="Arial">
     <w:panose1 w:val="020B0604020202020204"/>
@@ -2243,11 +3476,9 @@
     <w:sig w:usb0="E0002AFF" w:usb1="C0007843" w:usb2="00000009" w:usb3="00000000" w:csb0="000001FF" w:csb1="00000000"/>
   </w:font>
   <w:font w:name="ＭＳ ゴシック">
-    <w:panose1 w:val="00000000000000000000"/>
-    <w:charset w:val="80"/>
-    <w:family w:val="modern"/>
-    <w:notTrueType/>
-    <w:pitch w:val="fixed"/>
+    <w:charset w:val="4E"/>
+    <w:family w:val="auto"/>
+    <w:pitch w:val="variable"/>
     <w:sig w:usb0="00000001" w:usb1="08070000" w:usb2="00000010" w:usb3="00000000" w:csb0="00020000" w:csb1="00000000"/>
   </w:font>
   <w:font w:name="Calibri">
@@ -2275,7 +3506,8 @@
   <w:rsids>
     <w:rsidRoot w:val="00090C31"/>
     <w:rsid w:val="00090C31"/>
-    <w:rsid w:val="0055542D"/>
+    <w:rsid w:val="00395287"/>
+    <w:rsid w:val="003B6F18"/>
   </w:rsids>
   <m:mathPr>
     <m:mathFont m:val="Cambria Math"/>
@@ -3054,7 +4286,7 @@
 </file>
 
 <file path=customXml/itemProps2.xml><?xml version="1.0" encoding="utf-8"?>
-<ds:datastoreItem xmlns:ds="http://schemas.openxmlformats.org/officeDocument/2006/customXml" ds:itemID="{A6182EF8-59DC-254E-BECE-5098E010EAF7}">
+<ds:datastoreItem xmlns:ds="http://schemas.openxmlformats.org/officeDocument/2006/customXml" ds:itemID="{502C920C-6441-C545-9AF9-A5D0B09D6CC4}">
   <ds:schemaRefs>
     <ds:schemaRef ds:uri="http://schemas.openxmlformats.org/officeDocument/2006/bibliography"/>
   </ds:schemaRefs>

</xml_diff>

<commit_message>
Building Cluster and Using Rstudio
Building a Cluster, Parallel Computing, and RStudio
</commit_message>
<xml_diff>
--- a/Building a Cluster.docx
+++ b/Building a Cluster.docx
@@ -1034,6 +1034,7 @@
         </w:numPr>
       </w:pPr>
       <w:r>
+        <w:lastRenderedPageBreak/>
         <w:t>This step is necessary for all the nodes to have the packages installed to run the cluster commands and also in order for the desired to code to work on each node</w:t>
       </w:r>
     </w:p>
@@ -1046,7 +1047,6 @@
         </w:numPr>
       </w:pPr>
       <w:r>
-        <w:lastRenderedPageBreak/>
         <w:t>If not followed packages have to manually installed to each node</w:t>
       </w:r>
     </w:p>
@@ -1797,10 +1797,6 @@
       </w:r>
     </w:p>
     <w:p>
-      <w:pPr>
-        <w:pStyle w:val="ListParagraph"/>
-        <w:ind w:left="2880"/>
-      </w:pPr>
       <w:r>
         <w:rPr>
           <w:noProof/>
@@ -1808,16 +1804,16 @@
         <mc:AlternateContent>
           <mc:Choice Requires="wps">
             <w:drawing>
-              <wp:anchor distT="0" distB="0" distL="114300" distR="114300" simplePos="0" relativeHeight="251659264" behindDoc="0" locked="0" layoutInCell="1" allowOverlap="1" wp14:anchorId="310F902B" wp14:editId="7E417DDE">
+              <wp:anchor distT="0" distB="0" distL="114300" distR="114300" simplePos="0" relativeHeight="251659264" behindDoc="0" locked="0" layoutInCell="1" allowOverlap="1" wp14:anchorId="310F902B" wp14:editId="59774834">
                 <wp:simplePos x="0" y="0"/>
                 <wp:positionH relativeFrom="column">
-                  <wp:posOffset>1600200</wp:posOffset>
+                  <wp:posOffset>1371600</wp:posOffset>
                 </wp:positionH>
                 <wp:positionV relativeFrom="paragraph">
-                  <wp:posOffset>45720</wp:posOffset>
+                  <wp:posOffset>38100</wp:posOffset>
                 </wp:positionV>
-                <wp:extent cx="4686300" cy="2272030"/>
-                <wp:effectExtent l="50800" t="25400" r="88900" b="90170"/>
+                <wp:extent cx="4914900" cy="2849880"/>
+                <wp:effectExtent l="50800" t="25400" r="88900" b="96520"/>
                 <wp:wrapSquare wrapText="bothSides"/>
                 <wp:docPr id="1" name="Text Box 1"/>
                 <wp:cNvGraphicFramePr/>
@@ -1828,7 +1824,7 @@
                       <wps:spPr>
                         <a:xfrm>
                           <a:off x="0" y="0"/>
-                          <a:ext cx="4686300" cy="2272030"/>
+                          <a:ext cx="4914900" cy="2849880"/>
                         </a:xfrm>
                         <a:prstGeom prst="rect">
                           <a:avLst/>
@@ -2146,38 +2142,82 @@
                               <w:t>## Now perform desired parallel computation here</w:t>
                             </w:r>
                           </w:p>
-                          <w:p/>
-                          <w:p/>
                           <w:p>
+                            <w:pPr>
+                              <w:rPr>
+                                <w:rFonts w:ascii="Consolas" w:hAnsi="Consolas"/>
+                              </w:rPr>
+                            </w:pPr>
                             <w:r>
+                              <w:rPr>
+                                <w:rFonts w:ascii="Consolas" w:hAnsi="Consolas"/>
+                              </w:rPr>
                               <w:t>## In order to stop the cluster</w:t>
                             </w:r>
                           </w:p>
                           <w:p>
+                            <w:pPr>
+                              <w:rPr>
+                                <w:rFonts w:ascii="Consolas" w:hAnsi="Consolas"/>
+                              </w:rPr>
+                            </w:pPr>
                             <w:proofErr w:type="spellStart"/>
                             <w:proofErr w:type="gramStart"/>
                             <w:r>
+                              <w:rPr>
+                                <w:rFonts w:ascii="Consolas" w:hAnsi="Consolas"/>
+                              </w:rPr>
                               <w:t>StopCluster</w:t>
                             </w:r>
                             <w:proofErr w:type="spellEnd"/>
                             <w:r>
+                              <w:rPr>
+                                <w:rFonts w:ascii="Consolas" w:hAnsi="Consolas"/>
+                              </w:rPr>
                               <w:t>(</w:t>
                             </w:r>
                             <w:proofErr w:type="gramEnd"/>
                             <w:r>
+                              <w:rPr>
+                                <w:rFonts w:ascii="Consolas" w:hAnsi="Consolas"/>
+                              </w:rPr>
                               <w:t>cl)</w:t>
                             </w:r>
                           </w:p>
                           <w:p>
+                            <w:pPr>
+                              <w:rPr>
+                                <w:rFonts w:ascii="Consolas" w:hAnsi="Consolas"/>
+                              </w:rPr>
+                            </w:pPr>
                             <w:r>
-                              <w:t xml:space="preserve">## Remember to stop instances in EC2 console to avoid </w:t>
+                              <w:rPr>
+                                <w:rFonts w:ascii="Consolas" w:hAnsi="Consolas"/>
+                              </w:rPr>
+                              <w:t>## Remember to stop instances</w:t>
                             </w:r>
-                            <w:proofErr w:type="spellStart"/>
                             <w:r>
-                              <w:t>unnessary</w:t>
+                              <w:rPr>
+                                <w:rFonts w:ascii="Consolas" w:hAnsi="Consolas"/>
+                              </w:rPr>
+                              <w:t xml:space="preserve"> when not being used</w:t>
                             </w:r>
-                            <w:proofErr w:type="spellEnd"/>
                             <w:r>
+                              <w:rPr>
+                                <w:rFonts w:ascii="Consolas" w:hAnsi="Consolas"/>
+                              </w:rPr>
+                              <w:t xml:space="preserve"> in EC2 console to avoid </w:t>
+                            </w:r>
+                            <w:r>
+                              <w:rPr>
+                                <w:rFonts w:ascii="Consolas" w:hAnsi="Consolas"/>
+                              </w:rPr>
+                              <w:t>unnecessary</w:t>
+                            </w:r>
+                            <w:r>
+                              <w:rPr>
+                                <w:rFonts w:ascii="Consolas" w:hAnsi="Consolas"/>
+                              </w:rPr>
                               <w:t xml:space="preserve"> cost</w:t>
                             </w:r>
                           </w:p>
@@ -2207,7 +2247,7 @@
                 <v:stroke joinstyle="miter"/>
                 <v:path gradientshapeok="t" o:connecttype="rect"/>
               </v:shapetype>
-              <v:shape id="Text Box 1" o:spid="_x0000_s1026" type="#_x0000_t202" style="position:absolute;left:0;text-align:left;margin-left:126pt;margin-top:3.6pt;width:369pt;height:178.9pt;z-index:251659264;visibility:visible;mso-wrap-style:square;mso-width-percent:0;mso-height-percent:0;mso-wrap-distance-left:9pt;mso-wrap-distance-top:0;mso-wrap-distance-right:9pt;mso-wrap-distance-bottom:0;mso-position-horizontal:absolute;mso-position-horizontal-relative:text;mso-position-vertical:absolute;mso-position-vertical-relative:text;mso-width-percent:0;mso-height-percent:0;mso-width-relative:margin;mso-height-relative:margin;v-text-anchor:top" o:gfxdata="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" fillcolor="#dfa7a6 [1621]" strokecolor="#bc4542 [3045]">
+              <v:shape id="Text Box 1" o:spid="_x0000_s1026" type="#_x0000_t202" style="position:absolute;margin-left:108pt;margin-top:3pt;width:387pt;height:224.4pt;z-index:251659264;visibility:visible;mso-wrap-style:square;mso-width-percent:0;mso-height-percent:0;mso-wrap-distance-left:9pt;mso-wrap-distance-top:0;mso-wrap-distance-right:9pt;mso-wrap-distance-bottom:0;mso-position-horizontal:absolute;mso-position-horizontal-relative:text;mso-position-vertical:absolute;mso-position-vertical-relative:text;mso-width-percent:0;mso-height-percent:0;mso-width-relative:margin;mso-height-relative:margin;v-text-anchor:top" o:gfxdata="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" fillcolor="#dfa7a6 [1621]" strokecolor="#bc4542 [3045]">
                 <v:fill color2="#f5e4e4 [501]" rotate="t" colors="0 #ffa2a1;22938f #ffbebd;1 #ffe5e5" type="gradient"/>
                 <v:shadow on="t" opacity="24903f" mv:blur="40000f" origin=",.5" offset="0,20000emu"/>
                 <v:textbox>
@@ -2502,38 +2542,82 @@
                         <w:t>## Now perform desired parallel computation here</w:t>
                       </w:r>
                     </w:p>
-                    <w:p/>
-                    <w:p/>
                     <w:p>
+                      <w:pPr>
+                        <w:rPr>
+                          <w:rFonts w:ascii="Consolas" w:hAnsi="Consolas"/>
+                        </w:rPr>
+                      </w:pPr>
                       <w:r>
+                        <w:rPr>
+                          <w:rFonts w:ascii="Consolas" w:hAnsi="Consolas"/>
+                        </w:rPr>
                         <w:t>## In order to stop the cluster</w:t>
                       </w:r>
                     </w:p>
                     <w:p>
+                      <w:pPr>
+                        <w:rPr>
+                          <w:rFonts w:ascii="Consolas" w:hAnsi="Consolas"/>
+                        </w:rPr>
+                      </w:pPr>
                       <w:proofErr w:type="spellStart"/>
                       <w:proofErr w:type="gramStart"/>
                       <w:r>
+                        <w:rPr>
+                          <w:rFonts w:ascii="Consolas" w:hAnsi="Consolas"/>
+                        </w:rPr>
                         <w:t>StopCluster</w:t>
                       </w:r>
                       <w:proofErr w:type="spellEnd"/>
                       <w:r>
+                        <w:rPr>
+                          <w:rFonts w:ascii="Consolas" w:hAnsi="Consolas"/>
+                        </w:rPr>
                         <w:t>(</w:t>
                       </w:r>
                       <w:proofErr w:type="gramEnd"/>
                       <w:r>
+                        <w:rPr>
+                          <w:rFonts w:ascii="Consolas" w:hAnsi="Consolas"/>
+                        </w:rPr>
                         <w:t>cl)</w:t>
                       </w:r>
                     </w:p>
                     <w:p>
+                      <w:pPr>
+                        <w:rPr>
+                          <w:rFonts w:ascii="Consolas" w:hAnsi="Consolas"/>
+                        </w:rPr>
+                      </w:pPr>
                       <w:r>
-                        <w:t xml:space="preserve">## Remember to stop instances in EC2 console to avoid </w:t>
+                        <w:rPr>
+                          <w:rFonts w:ascii="Consolas" w:hAnsi="Consolas"/>
+                        </w:rPr>
+                        <w:t>## Remember to stop instances</w:t>
                       </w:r>
-                      <w:proofErr w:type="spellStart"/>
                       <w:r>
-                        <w:t>unnessary</w:t>
+                        <w:rPr>
+                          <w:rFonts w:ascii="Consolas" w:hAnsi="Consolas"/>
+                        </w:rPr>
+                        <w:t xml:space="preserve"> when not being used</w:t>
                       </w:r>
-                      <w:proofErr w:type="spellEnd"/>
                       <w:r>
+                        <w:rPr>
+                          <w:rFonts w:ascii="Consolas" w:hAnsi="Consolas"/>
+                        </w:rPr>
+                        <w:t xml:space="preserve"> in EC2 console to avoid </w:t>
+                      </w:r>
+                      <w:r>
+                        <w:rPr>
+                          <w:rFonts w:ascii="Consolas" w:hAnsi="Consolas"/>
+                        </w:rPr>
+                        <w:t>unnecessary</w:t>
+                      </w:r>
+                      <w:r>
+                        <w:rPr>
+                          <w:rFonts w:ascii="Consolas" w:hAnsi="Consolas"/>
+                        </w:rPr>
                         <w:t xml:space="preserve"> cost</w:t>
                       </w:r>
                     </w:p>
@@ -2546,15 +2630,122 @@
         </mc:AlternateContent>
       </w:r>
     </w:p>
+    <w:p/>
+    <w:p/>
+    <w:p/>
+    <w:p/>
+    <w:p>
+      <w:pPr>
+        <w:pStyle w:val="ListParagraph"/>
+        <w:ind w:left="2880"/>
+      </w:pPr>
+    </w:p>
     <w:p>
       <w:pPr>
         <w:pStyle w:val="ListParagraph"/>
         <w:ind w:left="1440"/>
       </w:pPr>
     </w:p>
-    <w:p>
+    <w:p/>
+    <w:p/>
+    <w:p/>
+    <w:p/>
+    <w:p/>
+    <w:p/>
+    <w:p/>
+    <w:p/>
+    <w:p/>
+    <w:p/>
+    <w:p>
+      <w:pPr>
+        <w:pStyle w:val="ListParagraph"/>
+        <w:numPr>
+          <w:ilvl w:val="0"/>
+          <w:numId w:val="1"/>
+        </w:numPr>
+      </w:pPr>
+      <w:r>
+        <w:t xml:space="preserve">In order to use </w:t>
+      </w:r>
+      <w:proofErr w:type="spellStart"/>
+      <w:r>
+        <w:t>RStudio</w:t>
+      </w:r>
+      <w:proofErr w:type="spellEnd"/>
+      <w:r>
+        <w:t xml:space="preserve"> instead of base R</w:t>
+      </w:r>
+    </w:p>
+    <w:p>
+      <w:pPr>
+        <w:pStyle w:val="ListParagraph"/>
+        <w:numPr>
+          <w:ilvl w:val="1"/>
+          <w:numId w:val="1"/>
+        </w:numPr>
+      </w:pPr>
+      <w:r>
+        <w:t>Copy the Public DNS name of the master node</w:t>
+      </w:r>
+    </w:p>
+    <w:p>
+      <w:pPr>
+        <w:pStyle w:val="ListParagraph"/>
+        <w:numPr>
+          <w:ilvl w:val="1"/>
+          <w:numId w:val="1"/>
+        </w:numPr>
+      </w:pPr>
+      <w:r>
+        <w:t xml:space="preserve">Paste the name into address bar of preferred address bar </w:t>
+      </w:r>
+    </w:p>
+    <w:p>
+      <w:pPr>
+        <w:pStyle w:val="ListParagraph"/>
+        <w:numPr>
+          <w:ilvl w:val="2"/>
+          <w:numId w:val="1"/>
+        </w:numPr>
+      </w:pPr>
+      <w:r>
+        <w:t xml:space="preserve">Default Username and Password is both: </w:t>
+      </w:r>
+      <w:proofErr w:type="spellStart"/>
+      <w:r>
+        <w:t>rstudio</w:t>
+      </w:r>
+      <w:proofErr w:type="spellEnd"/>
+    </w:p>
+    <w:p>
+      <w:pPr>
+        <w:pStyle w:val="ListParagraph"/>
+        <w:numPr>
+          <w:ilvl w:val="3"/>
+          <w:numId w:val="1"/>
+        </w:numPr>
+      </w:pPr>
+      <w:r>
+        <w:t xml:space="preserve">Change via the description present in the script bar of </w:t>
+      </w:r>
+      <w:proofErr w:type="spellStart"/>
+      <w:r>
+        <w:t>Rstudio</w:t>
+      </w:r>
+      <w:proofErr w:type="spellEnd"/>
+      <w:r>
+        <w:t xml:space="preserve"> </w:t>
+      </w:r>
       <w:bookmarkStart w:id="0" w:name="_GoBack"/>
       <w:bookmarkEnd w:id="0"/>
+    </w:p>
+    <w:p/>
+    <w:p/>
+    <w:p/>
+    <w:p>
+      <w:r>
+        <w:tab/>
+      </w:r>
     </w:p>
     <w:sectPr>
       <w:headerReference w:type="even" r:id="rId10"/>
@@ -2621,6 +2812,7 @@
       <w:dataBinding w:prefixMappings="xmlns:ns0='http://schemas.openxmlformats.org/package/2006/metadata/core-properties' xmlns:ns1='http://purl.org/dc/elements/1.1/'" w:xpath="/ns0:coreProperties[1]/ns1:title[1]" w:storeItemID="{6C3C8BC8-F283-45AE-878A-BAB7291924A1}"/>
       <w:text/>
     </w:sdtPr>
+    <w:sdtEndPr/>
     <w:sdtContent>
       <w:p>
         <w:pPr>
@@ -2661,6 +2853,7 @@
         <w:calendar w:val="gregorian"/>
       </w:date>
     </w:sdtPr>
+    <w:sdtEndPr/>
     <w:sdtContent>
       <w:p>
         <w:pPr>
@@ -2705,6 +2898,7 @@
       <w:dataBinding w:prefixMappings="xmlns:ns0='http://schemas.openxmlformats.org/package/2006/metadata/core-properties' xmlns:ns1='http://purl.org/dc/elements/1.1/'" w:xpath="/ns0:coreProperties[1]/ns1:title[1]" w:storeItemID="{6C3C8BC8-F283-45AE-878A-BAB7291924A1}"/>
       <w:text/>
     </w:sdtPr>
+    <w:sdtEndPr/>
     <w:sdtContent>
       <w:p>
         <w:pPr>
@@ -2746,6 +2940,7 @@
         <w:calendar w:val="gregorian"/>
       </w:date>
     </w:sdtPr>
+    <w:sdtEndPr/>
     <w:sdtContent>
       <w:p>
         <w:pPr>
@@ -2779,6 +2974,92 @@
 <file path=word/numbering.xml><?xml version="1.0" encoding="utf-8"?>
 <w:numbering xmlns:wpc="http://schemas.microsoft.com/office/word/2010/wordprocessingCanvas" xmlns:mo="http://schemas.microsoft.com/office/mac/office/2008/main" xmlns:mc="http://schemas.openxmlformats.org/markup-compatibility/2006" xmlns:mv="urn:schemas-microsoft-com:mac:vml" xmlns:o="urn:schemas-microsoft-com:office:office" xmlns:r="http://schemas.openxmlformats.org/officeDocument/2006/relationships" xmlns:m="http://schemas.openxmlformats.org/officeDocument/2006/math" xmlns:v="urn:schemas-microsoft-com:vml" xmlns:wp14="http://schemas.microsoft.com/office/word/2010/wordprocessingDrawing" xmlns:wp="http://schemas.openxmlformats.org/drawingml/2006/wordprocessingDrawing" xmlns:w10="urn:schemas-microsoft-com:office:word" xmlns:w="http://schemas.openxmlformats.org/wordprocessingml/2006/main" xmlns:w14="http://schemas.microsoft.com/office/word/2010/wordml" xmlns:wpg="http://schemas.microsoft.com/office/word/2010/wordprocessingGroup" xmlns:wpi="http://schemas.microsoft.com/office/word/2010/wordprocessingInk" xmlns:wne="http://schemas.microsoft.com/office/word/2006/wordml" xmlns:wps="http://schemas.microsoft.com/office/word/2010/wordprocessingShape" mc:Ignorable="w14 wp14">
   <w:abstractNum w:abstractNumId="0">
+    <w:nsid w:val="07405EBF"/>
+    <w:multiLevelType w:val="hybridMultilevel"/>
+    <w:tmpl w:val="34540A48"/>
+    <w:lvl w:ilvl="0" w:tplc="0409000F">
+      <w:start w:val="1"/>
+      <w:numFmt w:val="decimal"/>
+      <w:lvlText w:val="%1."/>
+      <w:lvlJc w:val="left"/>
+      <w:pPr>
+        <w:ind w:left="720" w:hanging="360"/>
+      </w:pPr>
+    </w:lvl>
+    <w:lvl w:ilvl="1" w:tplc="04090019" w:tentative="1">
+      <w:start w:val="1"/>
+      <w:numFmt w:val="lowerLetter"/>
+      <w:lvlText w:val="%2."/>
+      <w:lvlJc w:val="left"/>
+      <w:pPr>
+        <w:ind w:left="1440" w:hanging="360"/>
+      </w:pPr>
+    </w:lvl>
+    <w:lvl w:ilvl="2" w:tplc="0409001B" w:tentative="1">
+      <w:start w:val="1"/>
+      <w:numFmt w:val="lowerRoman"/>
+      <w:lvlText w:val="%3."/>
+      <w:lvlJc w:val="right"/>
+      <w:pPr>
+        <w:ind w:left="2160" w:hanging="180"/>
+      </w:pPr>
+    </w:lvl>
+    <w:lvl w:ilvl="3" w:tplc="0409000F" w:tentative="1">
+      <w:start w:val="1"/>
+      <w:numFmt w:val="decimal"/>
+      <w:lvlText w:val="%4."/>
+      <w:lvlJc w:val="left"/>
+      <w:pPr>
+        <w:ind w:left="2880" w:hanging="360"/>
+      </w:pPr>
+    </w:lvl>
+    <w:lvl w:ilvl="4" w:tplc="04090019" w:tentative="1">
+      <w:start w:val="1"/>
+      <w:numFmt w:val="lowerLetter"/>
+      <w:lvlText w:val="%5."/>
+      <w:lvlJc w:val="left"/>
+      <w:pPr>
+        <w:ind w:left="3600" w:hanging="360"/>
+      </w:pPr>
+    </w:lvl>
+    <w:lvl w:ilvl="5" w:tplc="0409001B" w:tentative="1">
+      <w:start w:val="1"/>
+      <w:numFmt w:val="lowerRoman"/>
+      <w:lvlText w:val="%6."/>
+      <w:lvlJc w:val="right"/>
+      <w:pPr>
+        <w:ind w:left="4320" w:hanging="180"/>
+      </w:pPr>
+    </w:lvl>
+    <w:lvl w:ilvl="6" w:tplc="0409000F" w:tentative="1">
+      <w:start w:val="1"/>
+      <w:numFmt w:val="decimal"/>
+      <w:lvlText w:val="%7."/>
+      <w:lvlJc w:val="left"/>
+      <w:pPr>
+        <w:ind w:left="5040" w:hanging="360"/>
+      </w:pPr>
+    </w:lvl>
+    <w:lvl w:ilvl="7" w:tplc="04090019" w:tentative="1">
+      <w:start w:val="1"/>
+      <w:numFmt w:val="lowerLetter"/>
+      <w:lvlText w:val="%8."/>
+      <w:lvlJc w:val="left"/>
+      <w:pPr>
+        <w:ind w:left="5760" w:hanging="360"/>
+      </w:pPr>
+    </w:lvl>
+    <w:lvl w:ilvl="8" w:tplc="0409001B" w:tentative="1">
+      <w:start w:val="1"/>
+      <w:numFmt w:val="lowerRoman"/>
+      <w:lvlText w:val="%9."/>
+      <w:lvlJc w:val="right"/>
+      <w:pPr>
+        <w:ind w:left="6480" w:hanging="180"/>
+      </w:pPr>
+    </w:lvl>
+  </w:abstractNum>
+  <w:abstractNum w:abstractNumId="1">
     <w:nsid w:val="1BB93425"/>
     <w:multiLevelType w:val="hybridMultilevel"/>
     <w:tmpl w:val="4EC2FD4E"/>
@@ -2867,8 +3148,100 @@
       </w:pPr>
     </w:lvl>
   </w:abstractNum>
+  <w:abstractNum w:abstractNumId="2">
+    <w:nsid w:val="22997088"/>
+    <w:multiLevelType w:val="multilevel"/>
+    <w:tmpl w:val="34540A48"/>
+    <w:lvl w:ilvl="0">
+      <w:start w:val="1"/>
+      <w:numFmt w:val="decimal"/>
+      <w:lvlText w:val="%1."/>
+      <w:lvlJc w:val="left"/>
+      <w:pPr>
+        <w:ind w:left="720" w:hanging="360"/>
+      </w:pPr>
+    </w:lvl>
+    <w:lvl w:ilvl="1">
+      <w:start w:val="1"/>
+      <w:numFmt w:val="lowerLetter"/>
+      <w:lvlText w:val="%2."/>
+      <w:lvlJc w:val="left"/>
+      <w:pPr>
+        <w:ind w:left="1440" w:hanging="360"/>
+      </w:pPr>
+    </w:lvl>
+    <w:lvl w:ilvl="2">
+      <w:start w:val="1"/>
+      <w:numFmt w:val="lowerRoman"/>
+      <w:lvlText w:val="%3."/>
+      <w:lvlJc w:val="right"/>
+      <w:pPr>
+        <w:ind w:left="2160" w:hanging="180"/>
+      </w:pPr>
+    </w:lvl>
+    <w:lvl w:ilvl="3">
+      <w:start w:val="1"/>
+      <w:numFmt w:val="decimal"/>
+      <w:lvlText w:val="%4."/>
+      <w:lvlJc w:val="left"/>
+      <w:pPr>
+        <w:ind w:left="2880" w:hanging="360"/>
+      </w:pPr>
+    </w:lvl>
+    <w:lvl w:ilvl="4">
+      <w:start w:val="1"/>
+      <w:numFmt w:val="lowerLetter"/>
+      <w:lvlText w:val="%5."/>
+      <w:lvlJc w:val="left"/>
+      <w:pPr>
+        <w:ind w:left="3600" w:hanging="360"/>
+      </w:pPr>
+    </w:lvl>
+    <w:lvl w:ilvl="5">
+      <w:start w:val="1"/>
+      <w:numFmt w:val="lowerRoman"/>
+      <w:lvlText w:val="%6."/>
+      <w:lvlJc w:val="right"/>
+      <w:pPr>
+        <w:ind w:left="4320" w:hanging="180"/>
+      </w:pPr>
+    </w:lvl>
+    <w:lvl w:ilvl="6">
+      <w:start w:val="1"/>
+      <w:numFmt w:val="decimal"/>
+      <w:lvlText w:val="%7."/>
+      <w:lvlJc w:val="left"/>
+      <w:pPr>
+        <w:ind w:left="5040" w:hanging="360"/>
+      </w:pPr>
+    </w:lvl>
+    <w:lvl w:ilvl="7">
+      <w:start w:val="1"/>
+      <w:numFmt w:val="lowerLetter"/>
+      <w:lvlText w:val="%8."/>
+      <w:lvlJc w:val="left"/>
+      <w:pPr>
+        <w:ind w:left="5760" w:hanging="360"/>
+      </w:pPr>
+    </w:lvl>
+    <w:lvl w:ilvl="8">
+      <w:start w:val="1"/>
+      <w:numFmt w:val="lowerRoman"/>
+      <w:lvlText w:val="%9."/>
+      <w:lvlJc w:val="right"/>
+      <w:pPr>
+        <w:ind w:left="6480" w:hanging="180"/>
+      </w:pPr>
+    </w:lvl>
+  </w:abstractNum>
   <w:num w:numId="1">
+    <w:abstractNumId w:val="1"/>
+  </w:num>
+  <w:num w:numId="2">
     <w:abstractNumId w:val="0"/>
+  </w:num>
+  <w:num w:numId="3">
+    <w:abstractNumId w:val="2"/>
   </w:num>
 </w:numbering>
 </file>
@@ -3452,14 +3825,14 @@
     <w:charset w:val="4E"/>
     <w:family w:val="auto"/>
     <w:pitch w:val="variable"/>
-    <w:sig w:usb0="00000001" w:usb1="08070000" w:usb2="00000010" w:usb3="00000000" w:csb0="00020000" w:csb1="00000000"/>
+    <w:sig w:usb0="E00002FF" w:usb1="6AC7FDFB" w:usb2="00000012" w:usb3="00000000" w:csb0="0002009F" w:csb1="00000000"/>
   </w:font>
   <w:font w:name="Helvetica">
     <w:panose1 w:val="00000000000000000000"/>
     <w:charset w:val="00"/>
     <w:family w:val="auto"/>
     <w:pitch w:val="variable"/>
-    <w:sig w:usb0="00000003" w:usb1="00000000" w:usb2="00000000" w:usb3="00000000" w:csb0="00000001" w:csb1="00000000"/>
+    <w:sig w:usb0="E00002FF" w:usb1="5000785B" w:usb2="00000000" w:usb3="00000000" w:csb0="0000019F" w:csb1="00000000"/>
   </w:font>
   <w:font w:name="Consolas">
     <w:panose1 w:val="020B0609020204030204"/>
@@ -3479,7 +3852,7 @@
     <w:charset w:val="4E"/>
     <w:family w:val="auto"/>
     <w:pitch w:val="variable"/>
-    <w:sig w:usb0="00000001" w:usb1="08070000" w:usb2="00000010" w:usb3="00000000" w:csb0="00020000" w:csb1="00000000"/>
+    <w:sig w:usb0="E00002FF" w:usb1="6AC7FDFB" w:usb2="00000012" w:usb3="00000000" w:csb0="0002009F" w:csb1="00000000"/>
   </w:font>
   <w:font w:name="Calibri">
     <w:panose1 w:val="020F0502020204030204"/>
@@ -4286,7 +4659,7 @@
 </file>
 
 <file path=customXml/itemProps2.xml><?xml version="1.0" encoding="utf-8"?>
-<ds:datastoreItem xmlns:ds="http://schemas.openxmlformats.org/officeDocument/2006/customXml" ds:itemID="{502C920C-6441-C545-9AF9-A5D0B09D6CC4}">
+<ds:datastoreItem xmlns:ds="http://schemas.openxmlformats.org/officeDocument/2006/customXml" ds:itemID="{0067002E-98BE-2447-A537-ACC0EDFDE3E5}">
   <ds:schemaRefs>
     <ds:schemaRef ds:uri="http://schemas.openxmlformats.org/officeDocument/2006/bibliography"/>
   </ds:schemaRefs>

</xml_diff>

<commit_message>
Building a Cluster from scratch and via StarCluster
</commit_message>
<xml_diff>
--- a/Building a Cluster.docx
+++ b/Building a Cluster.docx
@@ -91,6 +91,11 @@
       <w:r>
         <w:t>HTTP – port 80</w:t>
       </w:r>
+      <w:r>
+        <w:t xml:space="preserve"> </w:t>
+      </w:r>
+      <w:bookmarkStart w:id="0" w:name="_GoBack"/>
+      <w:bookmarkEnd w:id="0"/>
     </w:p>
     <w:p>
       <w:pPr>
@@ -2206,19 +2211,7 @@
                               <w:rPr>
                                 <w:rFonts w:ascii="Consolas" w:hAnsi="Consolas"/>
                               </w:rPr>
-                              <w:t xml:space="preserve"> in EC2 console to avoid </w:t>
-                            </w:r>
-                            <w:r>
-                              <w:rPr>
-                                <w:rFonts w:ascii="Consolas" w:hAnsi="Consolas"/>
-                              </w:rPr>
-                              <w:t>unnecessary</w:t>
-                            </w:r>
-                            <w:r>
-                              <w:rPr>
-                                <w:rFonts w:ascii="Consolas" w:hAnsi="Consolas"/>
-                              </w:rPr>
-                              <w:t xml:space="preserve"> cost</w:t>
+                              <w:t xml:space="preserve"> in EC2 console to avoid unnecessary cost</w:t>
                             </w:r>
                           </w:p>
                         </w:txbxContent>
@@ -2606,19 +2599,7 @@
                         <w:rPr>
                           <w:rFonts w:ascii="Consolas" w:hAnsi="Consolas"/>
                         </w:rPr>
-                        <w:t xml:space="preserve"> in EC2 console to avoid </w:t>
-                      </w:r>
-                      <w:r>
-                        <w:rPr>
-                          <w:rFonts w:ascii="Consolas" w:hAnsi="Consolas"/>
-                        </w:rPr>
-                        <w:t>unnecessary</w:t>
-                      </w:r>
-                      <w:r>
-                        <w:rPr>
-                          <w:rFonts w:ascii="Consolas" w:hAnsi="Consolas"/>
-                        </w:rPr>
-                        <w:t xml:space="preserve"> cost</w:t>
+                        <w:t xml:space="preserve"> in EC2 console to avoid unnecessary cost</w:t>
                       </w:r>
                     </w:p>
                   </w:txbxContent>
@@ -2736,8 +2717,6 @@
       <w:r>
         <w:t xml:space="preserve"> </w:t>
       </w:r>
-      <w:bookmarkStart w:id="0" w:name="_GoBack"/>
-      <w:bookmarkEnd w:id="0"/>
     </w:p>
     <w:p/>
     <w:p/>
@@ -2812,7 +2791,6 @@
       <w:dataBinding w:prefixMappings="xmlns:ns0='http://schemas.openxmlformats.org/package/2006/metadata/core-properties' xmlns:ns1='http://purl.org/dc/elements/1.1/'" w:xpath="/ns0:coreProperties[1]/ns1:title[1]" w:storeItemID="{6C3C8BC8-F283-45AE-878A-BAB7291924A1}"/>
       <w:text/>
     </w:sdtPr>
-    <w:sdtEndPr/>
     <w:sdtContent>
       <w:p>
         <w:pPr>
@@ -2853,7 +2831,6 @@
         <w:calendar w:val="gregorian"/>
       </w:date>
     </w:sdtPr>
-    <w:sdtEndPr/>
     <w:sdtContent>
       <w:p>
         <w:pPr>
@@ -2898,7 +2875,6 @@
       <w:dataBinding w:prefixMappings="xmlns:ns0='http://schemas.openxmlformats.org/package/2006/metadata/core-properties' xmlns:ns1='http://purl.org/dc/elements/1.1/'" w:xpath="/ns0:coreProperties[1]/ns1:title[1]" w:storeItemID="{6C3C8BC8-F283-45AE-878A-BAB7291924A1}"/>
       <w:text/>
     </w:sdtPr>
-    <w:sdtEndPr/>
     <w:sdtContent>
       <w:p>
         <w:pPr>
@@ -2940,7 +2916,6 @@
         <w:calendar w:val="gregorian"/>
       </w:date>
     </w:sdtPr>
-    <w:sdtEndPr/>
     <w:sdtContent>
       <w:p>
         <w:pPr>
@@ -3881,6 +3856,7 @@
     <w:rsid w:val="00090C31"/>
     <w:rsid w:val="00395287"/>
     <w:rsid w:val="003B6F18"/>
+    <w:rsid w:val="00CC2388"/>
   </w:rsids>
   <m:mathPr>
     <m:mathFont m:val="Cambria Math"/>
@@ -4659,7 +4635,7 @@
 </file>
 
 <file path=customXml/itemProps2.xml><?xml version="1.0" encoding="utf-8"?>
-<ds:datastoreItem xmlns:ds="http://schemas.openxmlformats.org/officeDocument/2006/customXml" ds:itemID="{0067002E-98BE-2447-A537-ACC0EDFDE3E5}">
+<ds:datastoreItem xmlns:ds="http://schemas.openxmlformats.org/officeDocument/2006/customXml" ds:itemID="{568B6F9F-3382-2D46-8113-C43049B2A1DE}">
   <ds:schemaRefs>
     <ds:schemaRef ds:uri="http://schemas.openxmlformats.org/officeDocument/2006/bibliography"/>
   </ds:schemaRefs>

</xml_diff>